<commit_message>
Updating and fixing things further.
</commit_message>
<xml_diff>
--- a/img/portfolio/Anish_Resume.docx
+++ b/img/portfolio/Anish_Resume.docx
@@ -36,16 +36,7 @@
           <w:sz w:val="20"/>
           <w:szCs w:val="20"/>
         </w:rPr>
-        <w:t>www.anishkannan.me</w:t>
-      </w:r>
-      <w:r>
-        <w:rPr>
-          <w:rFonts w:eastAsia="Times New Roman" w:cs="Arial" w:ascii="Georgia" w:hAnsi="Georgia"/>
-          <w:color w:val="000000"/>
-          <w:sz w:val="20"/>
-          <w:szCs w:val="20"/>
-        </w:rPr>
-        <w:t xml:space="preserve"> • 510-324-6501 • </w:t>
+        <w:t xml:space="preserve">www.anishkannan.me • 510-324-6501 • </w:t>
       </w:r>
       <w:hyperlink r:id="rId2">
         <w:r>
@@ -66,7 +57,27 @@
           <w:sz w:val="20"/>
           <w:szCs w:val="20"/>
         </w:rPr>
-        <w:t xml:space="preserve"> • github.com/anikan</w:t>
+        <w:t xml:space="preserve"> </w:t>
+      </w:r>
+      <w:bookmarkStart w:id="0" w:name="__DdeLink__513_1764340052"/>
+      <w:r>
+        <w:rPr>
+          <w:rFonts w:eastAsia="Times New Roman" w:cs="Arial" w:ascii="Georgia" w:hAnsi="Georgia"/>
+          <w:color w:val="000000"/>
+          <w:sz w:val="20"/>
+          <w:szCs w:val="20"/>
+        </w:rPr>
+        <w:t>•</w:t>
+      </w:r>
+      <w:bookmarkEnd w:id="0"/>
+      <w:r>
+        <w:rPr>
+          <w:rFonts w:eastAsia="Times New Roman" w:cs="Arial" w:ascii="Georgia" w:hAnsi="Georgia"/>
+          <w:color w:val="000000"/>
+          <w:sz w:val="20"/>
+          <w:szCs w:val="20"/>
+        </w:rPr>
+        <w:t xml:space="preserve"> github.com/anikan</w:t>
       </w:r>
       <w:r/>
     </w:p>
@@ -123,8 +134,8 @@
         <w:spacing w:lineRule="auto" w:line="240" w:before="0" w:after="0"/>
         <w:contextualSpacing/>
       </w:pPr>
-      <w:bookmarkStart w:id="0" w:name="_GoBack"/>
-      <w:bookmarkEnd w:id="0"/>
+      <w:bookmarkStart w:id="1" w:name="_GoBack"/>
+      <w:bookmarkEnd w:id="1"/>
       <w:r>
         <w:rPr>
           <w:rFonts w:eastAsia="Times New Roman" w:cs="Arial" w:ascii="Georgia" w:hAnsi="Georgia"/>
@@ -141,79 +152,6 @@
         <w:pStyle w:val="Normal"/>
         <w:spacing w:lineRule="auto" w:line="240" w:before="0" w:after="0"/>
         <w:contextualSpacing/>
-      </w:pPr>
-      <w:r>
-        <w:rPr>
-          <w:rFonts w:eastAsia="Times New Roman" w:cs="Arial" w:ascii="Georgia" w:hAnsi="Georgia"/>
-          <w:b/>
-          <w:bCs/>
-          <w:color w:val="000000"/>
-          <w:sz w:val="20"/>
-          <w:szCs w:val="20"/>
-        </w:rPr>
-        <w:t xml:space="preserve">Mission San Jose High School </w:t>
-      </w:r>
-      <w:r>
-        <w:rPr>
-          <w:rFonts w:eastAsia="Times New Roman" w:cs="Arial" w:ascii="Georgia" w:hAnsi="Georgia"/>
-          <w:color w:val="000000"/>
-          <w:sz w:val="20"/>
-          <w:szCs w:val="20"/>
-        </w:rPr>
-        <w:t>2010-2014</w:t>
-      </w:r>
-      <w:r/>
-    </w:p>
-    <w:p>
-      <w:pPr>
-        <w:pStyle w:val="Normal"/>
-        <w:spacing w:lineRule="auto" w:line="240" w:before="0" w:after="0"/>
-        <w:contextualSpacing/>
-      </w:pPr>
-      <w:r>
-        <w:rPr>
-          <w:rFonts w:eastAsia="Times New Roman" w:cs="Arial" w:ascii="Georgia" w:hAnsi="Georgia"/>
-          <w:color w:val="000000"/>
-          <w:sz w:val="20"/>
-          <w:szCs w:val="20"/>
-        </w:rPr>
-        <w:t>High School Diploma, 3.791/4.0 GPA</w:t>
-      </w:r>
-      <w:r/>
-    </w:p>
-    <w:p>
-      <w:pPr>
-        <w:pStyle w:val="Normal"/>
-        <w:spacing w:lineRule="auto" w:line="240" w:before="0" w:after="0"/>
-        <w:contextualSpacing/>
-      </w:pPr>
-      <w:r>
-        <w:rPr>
-          <w:rFonts w:eastAsia="Times New Roman" w:cs="Arial" w:ascii="Georgia" w:hAnsi="Georgia"/>
-          <w:b/>
-          <w:bCs/>
-          <w:color w:val="000000"/>
-          <w:sz w:val="20"/>
-          <w:szCs w:val="20"/>
-        </w:rPr>
-        <w:t>Awards</w:t>
-      </w:r>
-      <w:r>
-        <w:rPr>
-          <w:rFonts w:eastAsia="Times New Roman" w:cs="Arial" w:ascii="Georgia" w:hAnsi="Georgia"/>
-          <w:color w:val="000000"/>
-          <w:sz w:val="20"/>
-          <w:szCs w:val="20"/>
-        </w:rPr>
-        <w:t>: National Merit Scholar</w:t>
-      </w:r>
-      <w:r/>
-    </w:p>
-    <w:p>
-      <w:pPr>
-        <w:pStyle w:val="Normal"/>
-        <w:spacing w:lineRule="auto" w:line="240" w:before="0" w:after="0"/>
-        <w:contextualSpacing/>
         <w:rPr>
           <w:sz w:val="20"/>
           <w:sz w:val="20"/>
@@ -223,12 +161,7 @@
         </w:rPr>
       </w:pPr>
       <w:r>
-        <w:rPr>
-          <w:rFonts w:eastAsia="Times New Roman" w:cs="Arial" w:ascii="Georgia" w:hAnsi="Georgia"/>
-          <w:color w:val="000000"/>
-          <w:sz w:val="20"/>
-          <w:szCs w:val="20"/>
-        </w:rPr>
+        <w:rPr/>
       </w:r>
       <w:r/>
     </w:p>
@@ -338,6 +271,7 @@
           <w:szCs w:val="20"/>
           <w:rFonts w:ascii="Georgia" w:hAnsi="Georgia" w:eastAsia="Times New Roman" w:cs="Arial"/>
           <w:color w:val="000000"/>
+          <w:lang w:val="en-US" w:eastAsia="en-US" w:bidi="ar-SA"/>
         </w:rPr>
       </w:pPr>
       <w:r>
@@ -545,6 +479,7 @@
           <w:szCs w:val="20"/>
           <w:rFonts w:ascii="Georgia" w:hAnsi="Georgia" w:eastAsia="Times New Roman" w:cs="Arial"/>
           <w:color w:val="000000"/>
+          <w:lang w:val="en-US" w:eastAsia="en-US" w:bidi="ar-SA"/>
         </w:rPr>
       </w:pPr>
       <w:r>
@@ -648,44 +583,6 @@
       <w:pPr>
         <w:pStyle w:val="Normal"/>
         <w:spacing w:lineRule="auto" w:line="240" w:before="0" w:after="0"/>
-        <w:contextualSpacing/>
-      </w:pPr>
-      <w:r>
-        <w:rPr>
-          <w:rFonts w:eastAsia="Times New Roman" w:cs="Arial" w:ascii="Georgia" w:hAnsi="Georgia"/>
-          <w:color w:val="000000"/>
-          <w:sz w:val="20"/>
-          <w:szCs w:val="20"/>
-        </w:rPr>
-        <w:t>Math 20C – Calculus for Science and Engineering</w:t>
-      </w:r>
-      <w:r/>
-    </w:p>
-    <w:p>
-      <w:pPr>
-        <w:pStyle w:val="Normal"/>
-        <w:numPr>
-          <w:ilvl w:val="0"/>
-          <w:numId w:val="6"/>
-        </w:numPr>
-        <w:spacing w:lineRule="auto" w:line="240" w:before="0" w:after="0"/>
-        <w:contextualSpacing/>
-      </w:pPr>
-      <w:r>
-        <w:rPr>
-          <w:rFonts w:eastAsia="Times New Roman" w:cs="Arial" w:ascii="Georgia" w:hAnsi="Georgia"/>
-          <w:color w:val="000000"/>
-          <w:sz w:val="20"/>
-          <w:szCs w:val="20"/>
-        </w:rPr>
-        <w:t>Multivariable calculus including vector functions and double differentiation.</w:t>
-      </w:r>
-      <w:r/>
-    </w:p>
-    <w:p>
-      <w:pPr>
-        <w:pStyle w:val="Normal"/>
-        <w:spacing w:lineRule="auto" w:line="240" w:before="0" w:after="0"/>
         <w:ind w:left="720" w:hanging="0"/>
         <w:contextualSpacing/>
         <w:rPr>
@@ -694,6 +591,7 @@
           <w:szCs w:val="20"/>
           <w:rFonts w:ascii="Georgia" w:hAnsi="Georgia" w:eastAsia="Times New Roman" w:cs="Arial"/>
           <w:color w:val="000000"/>
+          <w:lang w:val="en-US" w:eastAsia="en-US" w:bidi="ar-SA"/>
         </w:rPr>
       </w:pPr>
       <w:r>
@@ -747,7 +645,70 @@
           <w:sz w:val="20"/>
           <w:szCs w:val="20"/>
         </w:rPr>
-        <w:t>Java</w:t>
+        <w:t xml:space="preserve">Java </w:t>
+      </w:r>
+      <w:r>
+        <w:rPr>
+          <w:rFonts w:eastAsia="Times New Roman" w:cs="Arial" w:ascii="Georgia" w:hAnsi="Georgia"/>
+          <w:color w:val="000000"/>
+          <w:sz w:val="20"/>
+          <w:szCs w:val="20"/>
+        </w:rPr>
+        <w:t>(Experienced), Python (</w:t>
+      </w:r>
+      <w:r>
+        <w:rPr>
+          <w:rFonts w:eastAsia="Times New Roman" w:cs="Arial" w:ascii="Georgia" w:hAnsi="Georgia"/>
+          <w:color w:val="000000"/>
+          <w:sz w:val="20"/>
+          <w:szCs w:val="20"/>
+        </w:rPr>
+        <w:t>P</w:t>
+      </w:r>
+      <w:r>
+        <w:rPr>
+          <w:rFonts w:eastAsia="Times New Roman" w:cs="Arial" w:ascii="Georgia" w:hAnsi="Georgia"/>
+          <w:color w:val="000000"/>
+          <w:sz w:val="20"/>
+          <w:szCs w:val="20"/>
+        </w:rPr>
+        <w:t xml:space="preserve">rior </w:t>
+      </w:r>
+      <w:r>
+        <w:rPr>
+          <w:rFonts w:eastAsia="Times New Roman" w:cs="Arial" w:ascii="Georgia" w:hAnsi="Georgia"/>
+          <w:color w:val="000000"/>
+          <w:sz w:val="20"/>
+          <w:szCs w:val="20"/>
+        </w:rPr>
+        <w:t>E</w:t>
+      </w:r>
+      <w:r>
+        <w:rPr>
+          <w:rFonts w:eastAsia="Times New Roman" w:cs="Arial" w:ascii="Georgia" w:hAnsi="Georgia"/>
+          <w:color w:val="000000"/>
+          <w:sz w:val="20"/>
+          <w:szCs w:val="20"/>
+        </w:rPr>
+        <w:t>xperience), Javascript (</w:t>
+      </w:r>
+      <w:r>
+        <w:rPr>
+          <w:rFonts w:eastAsia="Times New Roman" w:cs="Arial" w:ascii="Georgia" w:hAnsi="Georgia"/>
+          <w:color w:val="000000"/>
+          <w:sz w:val="20"/>
+          <w:szCs w:val="20"/>
+        </w:rPr>
+        <w:t>Learning</w:t>
+      </w:r>
+      <w:r>
+        <w:rPr>
+          <w:rFonts w:eastAsia="Times New Roman" w:cs="Arial" w:ascii="Georgia" w:hAnsi="Georgia"/>
+          <w:color w:val="000000"/>
+          <w:sz w:val="20"/>
+          <w:szCs w:val="20"/>
+        </w:rPr>
+        <w:t>)</w:t>
       </w:r>
       <w:r/>
     </w:p>
@@ -779,6 +740,7 @@
           <w:szCs w:val="20"/>
           <w:rFonts w:ascii="Georgia" w:hAnsi="Georgia" w:eastAsia="Times New Roman" w:cs="Arial"/>
           <w:color w:val="000000"/>
+          <w:lang w:val="en-US" w:eastAsia="en-US" w:bidi="ar-SA"/>
         </w:rPr>
       </w:pPr>
       <w:r>
@@ -832,7 +794,16 @@
           <w:sz w:val="20"/>
           <w:szCs w:val="20"/>
         </w:rPr>
-        <w:t>Legacy Dungeon</w:t>
+        <w:t xml:space="preserve">Legacy Dungeon - </w:t>
+      </w:r>
+      <w:r>
+        <w:rPr>
+          <w:rFonts w:eastAsia="Times New Roman" w:cs="Arial" w:ascii="Georgia" w:hAnsi="Georgia"/>
+          <w:color w:val="000000"/>
+          <w:sz w:val="20"/>
+          <w:szCs w:val="20"/>
+        </w:rPr>
+        <w:t>Dungeon Crawler game in Java</w:t>
       </w:r>
       <w:r/>
     </w:p>
@@ -841,7 +812,7 @@
         <w:pStyle w:val="Normal"/>
         <w:numPr>
           <w:ilvl w:val="0"/>
-          <w:numId w:val="7"/>
+          <w:numId w:val="6"/>
         </w:numPr>
         <w:spacing w:lineRule="auto" w:line="240" w:before="0" w:after="0"/>
         <w:contextualSpacing/>
@@ -853,7 +824,16 @@
           <w:sz w:val="20"/>
           <w:szCs w:val="20"/>
         </w:rPr>
-        <w:t>Co-developer of dungeon crawler game; still developing.</w:t>
+        <w:t>D</w:t>
+      </w:r>
+      <w:r>
+        <w:rPr>
+          <w:rFonts w:eastAsia="Times New Roman" w:cs="Arial" w:ascii="Georgia" w:hAnsi="Georgia"/>
+          <w:color w:val="000000"/>
+          <w:sz w:val="20"/>
+          <w:szCs w:val="20"/>
+        </w:rPr>
+        <w:t>eveloper of dungeon crawler game; still developing.</w:t>
       </w:r>
       <w:r/>
     </w:p>
@@ -862,7 +842,7 @@
         <w:pStyle w:val="Normal"/>
         <w:numPr>
           <w:ilvl w:val="0"/>
-          <w:numId w:val="7"/>
+          <w:numId w:val="6"/>
         </w:numPr>
         <w:spacing w:lineRule="auto" w:line="240" w:before="0" w:after="0"/>
         <w:contextualSpacing/>
@@ -874,7 +854,28 @@
           <w:sz w:val="20"/>
           <w:szCs w:val="20"/>
         </w:rPr>
-        <w:t>Written in Java using swing and data structures.</w:t>
+        <w:t>Designed and created AI using A* search.</w:t>
+      </w:r>
+      <w:r/>
+    </w:p>
+    <w:p>
+      <w:pPr>
+        <w:pStyle w:val="Normal"/>
+        <w:numPr>
+          <w:ilvl w:val="0"/>
+          <w:numId w:val="6"/>
+        </w:numPr>
+        <w:spacing w:lineRule="auto" w:line="240" w:before="0" w:after="0"/>
+        <w:contextualSpacing/>
+      </w:pPr>
+      <w:r>
+        <w:rPr>
+          <w:rFonts w:eastAsia="Times New Roman" w:cs="Arial" w:ascii="Georgia" w:hAnsi="Georgia"/>
+          <w:color w:val="000000"/>
+          <w:sz w:val="20"/>
+          <w:szCs w:val="20"/>
+        </w:rPr>
+        <w:t>Learned programming architecture to optimize CPU usage.</w:t>
       </w:r>
       <w:r/>
     </w:p>
@@ -891,13 +892,17 @@
           <w:sz w:val="20"/>
           <w:sz w:val="20"/>
           <w:szCs w:val="20"/>
+          <w:rFonts w:ascii="Calibri" w:hAnsi="Calibri" w:eastAsia="Times New Roman" w:cs="Arial"/>
+          <w:color w:val="000000"/>
+          <w:lang w:val="en-US" w:eastAsia="en-US" w:bidi="ar-SA"/>
+        </w:rPr>
+      </w:pPr>
+      <w:r>
+        <w:rPr>
           <w:rFonts w:eastAsia="Times New Roman" w:cs="Arial"/>
           <w:color w:val="000000"/>
-        </w:rPr>
-      </w:pPr>
-      <w:r>
-        <w:rPr>
-          <w:rFonts w:ascii="Georgia" w:hAnsi="Georgia"/>
+          <w:sz w:val="20"/>
+          <w:szCs w:val="20"/>
         </w:rPr>
       </w:r>
       <w:r/>
@@ -952,7 +957,7 @@
         <w:pStyle w:val="Normal"/>
         <w:numPr>
           <w:ilvl w:val="0"/>
-          <w:numId w:val="8"/>
+          <w:numId w:val="7"/>
         </w:numPr>
         <w:spacing w:lineRule="auto" w:line="240" w:before="0" w:after="0"/>
         <w:contextualSpacing/>
@@ -964,7 +969,72 @@
           <w:sz w:val="20"/>
           <w:szCs w:val="20"/>
         </w:rPr>
-        <w:t>Worked to introduce younger students to science, technology, engineering, and math</w:t>
+        <w:t>I</w:t>
+      </w:r>
+      <w:r>
+        <w:rPr>
+          <w:rFonts w:eastAsia="Times New Roman" w:cs="Arial" w:ascii="Georgia" w:hAnsi="Georgia"/>
+          <w:color w:val="000000"/>
+          <w:sz w:val="20"/>
+          <w:szCs w:val="20"/>
+        </w:rPr>
+        <w:t>ntroduce</w:t>
+      </w:r>
+      <w:r>
+        <w:rPr>
+          <w:rFonts w:eastAsia="Times New Roman" w:cs="Arial" w:ascii="Georgia" w:hAnsi="Georgia"/>
+          <w:color w:val="000000"/>
+          <w:sz w:val="20"/>
+          <w:szCs w:val="20"/>
+        </w:rPr>
+        <w:t>d</w:t>
+      </w:r>
+      <w:r>
+        <w:rPr>
+          <w:rFonts w:eastAsia="Times New Roman" w:cs="Arial" w:ascii="Georgia" w:hAnsi="Georgia"/>
+          <w:color w:val="000000"/>
+          <w:sz w:val="20"/>
+          <w:szCs w:val="20"/>
+        </w:rPr>
+        <w:t xml:space="preserve"> younger students to science, technology, engineering, and math</w:t>
+      </w:r>
+      <w:r/>
+    </w:p>
+    <w:p>
+      <w:pPr>
+        <w:pStyle w:val="Normal"/>
+        <w:numPr>
+          <w:ilvl w:val="0"/>
+          <w:numId w:val="7"/>
+        </w:numPr>
+        <w:spacing w:lineRule="auto" w:line="240" w:before="0" w:after="0"/>
+        <w:contextualSpacing/>
+      </w:pPr>
+      <w:r>
+        <w:rPr>
+          <w:rFonts w:eastAsia="Times New Roman" w:cs="Arial" w:ascii="Georgia" w:hAnsi="Georgia"/>
+          <w:color w:val="000000"/>
+          <w:sz w:val="20"/>
+          <w:szCs w:val="20"/>
+        </w:rPr>
+        <w:t>Participated as programmer; team competed in international championships.</w:t>
+      </w:r>
+      <w:r/>
+    </w:p>
+    <w:p>
+      <w:pPr>
+        <w:pStyle w:val="Normal"/>
+        <w:spacing w:lineRule="auto" w:line="240" w:before="0" w:after="0"/>
+        <w:contextualSpacing/>
+      </w:pPr>
+      <w:r>
+        <w:rPr>
+          <w:rFonts w:eastAsia="Times New Roman" w:cs="Arial" w:ascii="Georgia" w:hAnsi="Georgia"/>
+          <w:color w:val="000000"/>
+          <w:sz w:val="20"/>
+          <w:szCs w:val="20"/>
+        </w:rPr>
+        <w:t>Volunteered for over 300 hours</w:t>
       </w:r>
       <w:r/>
     </w:p>
@@ -985,24 +1055,24 @@
           <w:sz w:val="20"/>
           <w:szCs w:val="20"/>
         </w:rPr>
-        <w:t>Participated as programmer; team competed in international championships.</w:t>
-      </w:r>
-      <w:r/>
-    </w:p>
-    <w:p>
-      <w:pPr>
-        <w:pStyle w:val="Normal"/>
-        <w:spacing w:lineRule="auto" w:line="240" w:before="0" w:after="0"/>
-        <w:contextualSpacing/>
-      </w:pPr>
-      <w:r>
-        <w:rPr>
-          <w:rFonts w:eastAsia="Times New Roman" w:cs="Arial" w:ascii="Georgia" w:hAnsi="Georgia"/>
-          <w:color w:val="000000"/>
-          <w:sz w:val="20"/>
-          <w:szCs w:val="20"/>
-        </w:rPr>
-        <w:t>Volunteered for over 300 hours</w:t>
+        <w:t>Tutored senior citizens on computer usage with topics such as excel, gmail, word.</w:t>
+      </w:r>
+      <w:r/>
+    </w:p>
+    <w:p>
+      <w:pPr>
+        <w:pStyle w:val="Normal"/>
+        <w:spacing w:lineRule="auto" w:line="240" w:before="0" w:after="0"/>
+        <w:contextualSpacing/>
+      </w:pPr>
+      <w:r>
+        <w:rPr>
+          <w:rFonts w:eastAsia="Times New Roman" w:cs="Arial" w:ascii="Georgia" w:hAnsi="Georgia"/>
+          <w:color w:val="000000"/>
+          <w:sz w:val="20"/>
+          <w:szCs w:val="20"/>
+        </w:rPr>
+        <w:t xml:space="preserve">Summer Program for Incoming Students </w:t>
       </w:r>
       <w:r/>
     </w:p>
@@ -1023,24 +1093,7 @@
           <w:sz w:val="20"/>
           <w:szCs w:val="20"/>
         </w:rPr>
-        <w:t>Tutored senior citizens on computer usage with topics such as excel, gmail, word.</w:t>
-      </w:r>
-      <w:r/>
-    </w:p>
-    <w:p>
-      <w:pPr>
-        <w:pStyle w:val="Normal"/>
-        <w:spacing w:lineRule="auto" w:line="240" w:before="0" w:after="0"/>
-        <w:contextualSpacing/>
-      </w:pPr>
-      <w:r>
-        <w:rPr>
-          <w:rFonts w:eastAsia="Times New Roman" w:cs="Arial" w:ascii="Georgia" w:hAnsi="Georgia"/>
-          <w:color w:val="000000"/>
-          <w:sz w:val="20"/>
-          <w:szCs w:val="20"/>
-        </w:rPr>
-        <w:t xml:space="preserve">Summer Program for Incoming Students </w:t>
+        <w:t>Learned basics of python and hardware with Raspberry Pi.</w:t>
       </w:r>
       <w:r/>
     </w:p>
@@ -1049,7 +1102,7 @@
         <w:pStyle w:val="Normal"/>
         <w:numPr>
           <w:ilvl w:val="0"/>
-          <w:numId w:val="10"/>
+          <w:numId w:val="9"/>
         </w:numPr>
         <w:spacing w:lineRule="auto" w:line="240" w:before="0" w:after="0"/>
         <w:contextualSpacing/>
@@ -1061,7 +1114,7 @@
           <w:sz w:val="20"/>
           <w:szCs w:val="20"/>
         </w:rPr>
-        <w:t>Learned basics of python and hardware with Raspberry Pi.</w:t>
+        <w:t>Built a robot that would detect motion.</w:t>
       </w:r>
       <w:r/>
     </w:p>
@@ -1070,7 +1123,7 @@
         <w:pStyle w:val="Normal"/>
         <w:numPr>
           <w:ilvl w:val="0"/>
-          <w:numId w:val="10"/>
+          <w:numId w:val="9"/>
         </w:numPr>
         <w:spacing w:lineRule="auto" w:line="240" w:before="0" w:after="0"/>
         <w:contextualSpacing/>
@@ -1082,8 +1135,35 @@
           <w:sz w:val="20"/>
           <w:szCs w:val="20"/>
         </w:rPr>
-        <w:t>Built a robot that would detect motion.</w:t>
-      </w:r>
+        <w:t>Started mini-game jams that lasted for 1-4 hours with scratch and pygame.</w:t>
+      </w:r>
+      <w:r/>
+    </w:p>
+    <w:p>
+      <w:pPr>
+        <w:pStyle w:val="Normal"/>
+        <w:spacing w:lineRule="auto" w:line="240" w:before="0" w:after="0"/>
+        <w:contextualSpacing/>
+      </w:pPr>
+      <w:r>
+        <w:rPr>
+          <w:rFonts w:ascii="Georgia" w:hAnsi="Georgia"/>
+          <w:sz w:val="20"/>
+          <w:szCs w:val="20"/>
+        </w:rPr>
+        <w:t xml:space="preserve">Fixey: Hackathon Project at CalHacks 2014 – </w:t>
+      </w:r>
+      <w:hyperlink r:id="rId3">
+        <w:r>
+          <w:rPr>
+            <w:rStyle w:val="InternetLink"/>
+            <w:rFonts w:ascii="Georgia" w:hAnsi="Georgia"/>
+            <w:sz w:val="20"/>
+            <w:szCs w:val="20"/>
+          </w:rPr>
+          <w:t>www.fixey.herokuapp.com</w:t>
+        </w:r>
+      </w:hyperlink>
       <w:r/>
     </w:p>
     <w:p>
@@ -1091,7 +1171,7 @@
         <w:pStyle w:val="Normal"/>
         <w:numPr>
           <w:ilvl w:val="0"/>
-          <w:numId w:val="10"/>
+          <w:numId w:val="9"/>
         </w:numPr>
         <w:spacing w:lineRule="auto" w:line="240" w:before="0" w:after="0"/>
         <w:contextualSpacing/>
@@ -1103,110 +1183,94 @@
           <w:sz w:val="20"/>
           <w:szCs w:val="20"/>
         </w:rPr>
-        <w:t>Started</w:t>
-      </w:r>
-      <w:r>
-        <w:rPr>
-          <w:rFonts w:eastAsia="Times New Roman" w:cs="Arial" w:ascii="Georgia" w:hAnsi="Georgia"/>
-          <w:color w:val="000000"/>
-          <w:sz w:val="20"/>
-          <w:szCs w:val="20"/>
-        </w:rPr>
-        <w:t xml:space="preserve"> mini-game jams that lasted for 1-4 hours with scratch and pygame.</w:t>
-      </w:r>
-      <w:r/>
-    </w:p>
-    <w:p>
-      <w:pPr>
-        <w:pStyle w:val="Normal"/>
-        <w:spacing w:lineRule="auto" w:line="240" w:before="0" w:after="0"/>
-        <w:contextualSpacing/>
-      </w:pPr>
-      <w:r>
-        <w:rPr>
-          <w:rFonts w:ascii="Georgia" w:hAnsi="Georgia"/>
-          <w:sz w:val="20"/>
-          <w:szCs w:val="20"/>
-        </w:rPr>
-        <w:t xml:space="preserve">Fixey: Hackathon Project at CalHacks 2014 – </w:t>
-      </w:r>
-      <w:r>
-        <w:rPr>
-          <w:rFonts w:ascii="Georgia" w:hAnsi="Georgia"/>
-          <w:sz w:val="20"/>
-          <w:szCs w:val="20"/>
-        </w:rPr>
-        <w:t>www.fixey.herokuapp.com</w:t>
-      </w:r>
-      <w:r/>
-    </w:p>
-    <w:p>
-      <w:pPr>
-        <w:pStyle w:val="Normal"/>
-        <w:spacing w:lineRule="auto" w:line="240" w:before="0" w:after="0"/>
-        <w:contextualSpacing/>
-      </w:pPr>
-      <w:r>
-        <w:rPr>
-          <w:rFonts w:eastAsia="Times New Roman" w:cs="Arial" w:ascii="Georgia" w:hAnsi="Georgia"/>
-          <w:color w:val="000000"/>
-          <w:sz w:val="20"/>
-          <w:szCs w:val="20"/>
-        </w:rPr>
-        <w:t xml:space="preserve">        </w:t>
-      </w:r>
-      <w:r>
-        <w:rPr>
-          <w:rFonts w:eastAsia="Times New Roman" w:cs="Arial" w:ascii="Georgia" w:hAnsi="Georgia"/>
-          <w:color w:val="000000"/>
-          <w:sz w:val="20"/>
-          <w:szCs w:val="20"/>
-        </w:rPr>
-        <w:t xml:space="preserve">•     </w:t>
-      </w:r>
-      <w:r>
-        <w:rPr>
-          <w:rFonts w:eastAsia="Times New Roman" w:cs="Arial" w:ascii="Georgia" w:hAnsi="Georgia"/>
-          <w:color w:val="000000"/>
-          <w:sz w:val="20"/>
-          <w:szCs w:val="20"/>
-        </w:rPr>
-        <w:t>Combined different modes of transport to find the optimal route with Google Maps API</w:t>
-      </w:r>
-      <w:r/>
-    </w:p>
-    <w:p>
-      <w:pPr>
-        <w:pStyle w:val="Normal"/>
-        <w:spacing w:lineRule="auto" w:line="240" w:before="0" w:after="0"/>
-        <w:contextualSpacing/>
-      </w:pPr>
-      <w:r>
-        <w:rPr>
-          <w:rFonts w:eastAsia="Times New Roman" w:cs="Arial" w:ascii="Georgia" w:hAnsi="Georgia"/>
-          <w:color w:val="000000"/>
-          <w:sz w:val="20"/>
-          <w:szCs w:val="20"/>
-        </w:rPr>
-        <w:t xml:space="preserve">        •     </w:t>
-      </w:r>
-      <w:r>
-        <w:rPr>
-          <w:rFonts w:eastAsia="Times New Roman" w:cs="Arial" w:ascii="Georgia" w:hAnsi="Georgia"/>
-          <w:color w:val="000000"/>
-          <w:sz w:val="20"/>
-          <w:szCs w:val="20"/>
-        </w:rPr>
-        <w:t xml:space="preserve">Won best Health Hack         </w:t>
-      </w:r>
-      <w:r>
-        <w:rPr>
-          <w:rFonts w:eastAsia="Times New Roman" w:cs="Arial" w:ascii="Arial" w:hAnsi="Arial"/>
-          <w:color w:val="000000"/>
-          <w:sz w:val="20"/>
-          <w:szCs w:val="20"/>
-        </w:rPr>
-        <w:t xml:space="preserve">     </w:t>
+        <w:t>Started mini-game jams that lasted for 1-4 hours with scratch and pygame.</w:t>
+      </w:r>
+      <w:r/>
+    </w:p>
+    <w:p>
+      <w:pPr>
+        <w:pStyle w:val="Normal"/>
+        <w:numPr>
+          <w:ilvl w:val="0"/>
+          <w:numId w:val="9"/>
+        </w:numPr>
+        <w:spacing w:lineRule="auto" w:line="240" w:before="0" w:after="0"/>
+        <w:contextualSpacing/>
+      </w:pPr>
+      <w:r>
+        <w:rPr>
+          <w:rFonts w:eastAsia="Times New Roman" w:cs="Arial" w:ascii="Georgia" w:hAnsi="Georgia"/>
+          <w:color w:val="000000"/>
+          <w:sz w:val="20"/>
+          <w:szCs w:val="20"/>
+        </w:rPr>
+        <w:t xml:space="preserve">Worked with backend- accessed the Google Maps database using their api and combined different possible routes </w:t>
+      </w:r>
+      <w:r>
+        <w:rPr>
+          <w:rFonts w:eastAsia="Times New Roman" w:cs="Arial" w:ascii="Georgia" w:hAnsi="Georgia"/>
+          <w:color w:val="000000"/>
+          <w:sz w:val="20"/>
+          <w:szCs w:val="20"/>
+        </w:rPr>
+        <w:t xml:space="preserve">and mode of transport </w:t>
+      </w:r>
+      <w:r>
+        <w:rPr>
+          <w:rFonts w:eastAsia="Times New Roman" w:cs="Arial" w:ascii="Georgia" w:hAnsi="Georgia"/>
+          <w:color w:val="000000"/>
+          <w:sz w:val="20"/>
+          <w:szCs w:val="20"/>
+        </w:rPr>
+        <w:t xml:space="preserve">to find the </w:t>
+      </w:r>
+      <w:r>
+        <w:rPr>
+          <w:rFonts w:eastAsia="Times New Roman" w:cs="Arial" w:ascii="Georgia" w:hAnsi="Georgia"/>
+          <w:color w:val="000000"/>
+          <w:sz w:val="20"/>
+          <w:szCs w:val="20"/>
+        </w:rPr>
+        <w:t>optimal</w:t>
+      </w:r>
+      <w:r>
+        <w:rPr>
+          <w:rFonts w:eastAsia="Times New Roman" w:cs="Arial" w:ascii="Georgia" w:hAnsi="Georgia"/>
+          <w:color w:val="000000"/>
+          <w:sz w:val="20"/>
+          <w:szCs w:val="20"/>
+        </w:rPr>
+        <w:t xml:space="preserve"> one.</w:t>
+      </w:r>
+      <w:r/>
+    </w:p>
+    <w:p>
+      <w:pPr>
+        <w:pStyle w:val="Normal"/>
+        <w:numPr>
+          <w:ilvl w:val="0"/>
+          <w:numId w:val="9"/>
+        </w:numPr>
+        <w:spacing w:lineRule="auto" w:line="240" w:before="0" w:after="0"/>
+        <w:contextualSpacing/>
+      </w:pPr>
+      <w:r>
+        <w:rPr>
+          <w:rFonts w:eastAsia="Times New Roman" w:cs="Arial" w:ascii="Georgia" w:hAnsi="Georgia"/>
+          <w:color w:val="000000"/>
+          <w:sz w:val="20"/>
+          <w:szCs w:val="20"/>
+        </w:rPr>
+        <w:t>W</w:t>
+      </w:r>
+      <w:r>
+        <w:rPr>
+          <w:rFonts w:eastAsia="Times New Roman" w:cs="Arial" w:ascii="Georgia" w:hAnsi="Georgia"/>
+          <w:color w:val="000000"/>
+          <w:sz w:val="20"/>
+          <w:szCs w:val="20"/>
+        </w:rPr>
+        <w:t>on Best Health Hack</w:t>
       </w:r>
       <w:r/>
     </w:p>
@@ -2540,152 +2604,6 @@
     </w:lvl>
   </w:abstractNum>
   <w:abstractNum w:abstractNumId="10">
-    <w:lvl w:ilvl="0">
-      <w:start w:val="1"/>
-      <w:numFmt w:val="bullet"/>
-      <w:lvlText w:val=""/>
-      <w:lvlJc w:val="left"/>
-      <w:pPr>
-        <w:tabs>
-          <w:tab w:val="num" w:pos="720"/>
-        </w:tabs>
-        <w:ind w:left="720" w:hanging="360"/>
-      </w:pPr>
-      <w:rPr>
-        <w:rFonts w:ascii="Symbol" w:hAnsi="Symbol" w:cs="Symbol" w:hint="default"/>
-        <w:sz w:val="20"/>
-      </w:rPr>
-    </w:lvl>
-    <w:lvl w:ilvl="1">
-      <w:start w:val="1"/>
-      <w:numFmt w:val="bullet"/>
-      <w:lvlText w:val="o"/>
-      <w:lvlJc w:val="left"/>
-      <w:pPr>
-        <w:tabs>
-          <w:tab w:val="num" w:pos="1440"/>
-        </w:tabs>
-        <w:ind w:left="1440" w:hanging="360"/>
-      </w:pPr>
-      <w:rPr>
-        <w:rFonts w:ascii="Courier New" w:hAnsi="Courier New" w:cs="Courier New" w:hint="default"/>
-        <w:sz w:val="20"/>
-      </w:rPr>
-    </w:lvl>
-    <w:lvl w:ilvl="2">
-      <w:start w:val="1"/>
-      <w:numFmt w:val="bullet"/>
-      <w:lvlText w:val=""/>
-      <w:lvlJc w:val="left"/>
-      <w:pPr>
-        <w:tabs>
-          <w:tab w:val="num" w:pos="2160"/>
-        </w:tabs>
-        <w:ind w:left="2160" w:hanging="360"/>
-      </w:pPr>
-      <w:rPr>
-        <w:rFonts w:ascii="Wingdings" w:hAnsi="Wingdings" w:cs="Wingdings" w:hint="default"/>
-        <w:sz w:val="20"/>
-      </w:rPr>
-    </w:lvl>
-    <w:lvl w:ilvl="3">
-      <w:start w:val="1"/>
-      <w:numFmt w:val="bullet"/>
-      <w:lvlText w:val=""/>
-      <w:lvlJc w:val="left"/>
-      <w:pPr>
-        <w:tabs>
-          <w:tab w:val="num" w:pos="2880"/>
-        </w:tabs>
-        <w:ind w:left="2880" w:hanging="360"/>
-      </w:pPr>
-      <w:rPr>
-        <w:rFonts w:ascii="Wingdings" w:hAnsi="Wingdings" w:cs="Wingdings" w:hint="default"/>
-        <w:sz w:val="20"/>
-      </w:rPr>
-    </w:lvl>
-    <w:lvl w:ilvl="4">
-      <w:start w:val="1"/>
-      <w:numFmt w:val="bullet"/>
-      <w:lvlText w:val=""/>
-      <w:lvlJc w:val="left"/>
-      <w:pPr>
-        <w:tabs>
-          <w:tab w:val="num" w:pos="3600"/>
-        </w:tabs>
-        <w:ind w:left="3600" w:hanging="360"/>
-      </w:pPr>
-      <w:rPr>
-        <w:rFonts w:ascii="Wingdings" w:hAnsi="Wingdings" w:cs="Wingdings" w:hint="default"/>
-        <w:sz w:val="20"/>
-      </w:rPr>
-    </w:lvl>
-    <w:lvl w:ilvl="5">
-      <w:start w:val="1"/>
-      <w:numFmt w:val="bullet"/>
-      <w:lvlText w:val=""/>
-      <w:lvlJc w:val="left"/>
-      <w:pPr>
-        <w:tabs>
-          <w:tab w:val="num" w:pos="4320"/>
-        </w:tabs>
-        <w:ind w:left="4320" w:hanging="360"/>
-      </w:pPr>
-      <w:rPr>
-        <w:rFonts w:ascii="Wingdings" w:hAnsi="Wingdings" w:cs="Wingdings" w:hint="default"/>
-        <w:sz w:val="20"/>
-      </w:rPr>
-    </w:lvl>
-    <w:lvl w:ilvl="6">
-      <w:start w:val="1"/>
-      <w:numFmt w:val="bullet"/>
-      <w:lvlText w:val=""/>
-      <w:lvlJc w:val="left"/>
-      <w:pPr>
-        <w:tabs>
-          <w:tab w:val="num" w:pos="5040"/>
-        </w:tabs>
-        <w:ind w:left="5040" w:hanging="360"/>
-      </w:pPr>
-      <w:rPr>
-        <w:rFonts w:ascii="Wingdings" w:hAnsi="Wingdings" w:cs="Wingdings" w:hint="default"/>
-        <w:sz w:val="20"/>
-      </w:rPr>
-    </w:lvl>
-    <w:lvl w:ilvl="7">
-      <w:start w:val="1"/>
-      <w:numFmt w:val="bullet"/>
-      <w:lvlText w:val=""/>
-      <w:lvlJc w:val="left"/>
-      <w:pPr>
-        <w:tabs>
-          <w:tab w:val="num" w:pos="5760"/>
-        </w:tabs>
-        <w:ind w:left="5760" w:hanging="360"/>
-      </w:pPr>
-      <w:rPr>
-        <w:rFonts w:ascii="Wingdings" w:hAnsi="Wingdings" w:cs="Wingdings" w:hint="default"/>
-        <w:sz w:val="20"/>
-      </w:rPr>
-    </w:lvl>
-    <w:lvl w:ilvl="8">
-      <w:start w:val="1"/>
-      <w:numFmt w:val="bullet"/>
-      <w:lvlText w:val=""/>
-      <w:lvlJc w:val="left"/>
-      <w:pPr>
-        <w:tabs>
-          <w:tab w:val="num" w:pos="6480"/>
-        </w:tabs>
-        <w:ind w:left="6480" w:hanging="360"/>
-      </w:pPr>
-      <w:rPr>
-        <w:rFonts w:ascii="Wingdings" w:hAnsi="Wingdings" w:cs="Wingdings" w:hint="default"/>
-        <w:sz w:val="20"/>
-      </w:rPr>
-    </w:lvl>
-  </w:abstractNum>
-  <w:abstractNum w:abstractNumId="11">
     <w:lvl w:ilvl="0">
       <w:start w:val="1"/>
       <w:numFmt w:val="none"/>
@@ -2834,9 +2752,6 @@
   <w:num w:numId="10">
     <w:abstractNumId w:val="10"/>
   </w:num>
-  <w:num w:numId="11">
-    <w:abstractNumId w:val="11"/>
-  </w:num>
 </w:numbering>
 </file>
 
@@ -2846,14 +2761,13 @@
     <w:rPrDefault>
       <w:rPr>
         <w:rFonts w:ascii="Calibri" w:hAnsi="Calibri" w:eastAsia="Calibri" w:cs="" w:asciiTheme="minorHAnsi" w:cstheme="minorBidi" w:eastAsiaTheme="minorHAnsi" w:hAnsiTheme="minorHAnsi"/>
-        <w:sz w:val="22"/>
         <w:szCs w:val="22"/>
         <w:lang w:val="en-US" w:eastAsia="en-US" w:bidi="ar-SA"/>
       </w:rPr>
     </w:rPrDefault>
     <w:pPrDefault>
       <w:pPr>
-        <w:spacing w:lineRule="auto" w:line="256"/>
+        <w:spacing w:lineRule="auto" w:line="254"/>
       </w:pPr>
     </w:pPrDefault>
   </w:docDefaults>
@@ -3237,12 +3151,12 @@
       <w:widowControl/>
       <w:suppressAutoHyphens w:val="true"/>
       <w:bidi w:val="0"/>
-      <w:spacing w:lineRule="auto" w:line="256" w:before="0" w:after="160"/>
+      <w:spacing w:lineRule="auto" w:line="254" w:before="0" w:after="160"/>
       <w:jc w:val="left"/>
     </w:pPr>
     <w:rPr>
       <w:rFonts w:ascii="Calibri" w:hAnsi="Calibri" w:eastAsia="Calibri" w:cs="" w:asciiTheme="minorHAnsi" w:cstheme="minorBidi" w:eastAsiaTheme="minorHAnsi" w:hAnsiTheme="minorHAnsi"/>
-      <w:color w:val="auto"/>
+      <w:color w:val="00000A"/>
       <w:sz w:val="22"/>
       <w:szCs w:val="22"/>
       <w:lang w:val="en-US" w:eastAsia="en-US" w:bidi="ar-SA"/>
@@ -3314,6 +3228,27 @@
     <w:name w:val="Bullets"/>
     <w:rPr>
       <w:rFonts w:ascii="OpenSymbol" w:hAnsi="OpenSymbol" w:eastAsia="OpenSymbol" w:cs="OpenSymbol"/>
+    </w:rPr>
+  </w:style>
+  <w:style w:type="character" w:styleId="ListLabel2">
+    <w:name w:val="ListLabel 2"/>
+    <w:rPr>
+      <w:rFonts w:cs="Symbol"/>
+      <w:sz w:val="20"/>
+    </w:rPr>
+  </w:style>
+  <w:style w:type="character" w:styleId="ListLabel3">
+    <w:name w:val="ListLabel 3"/>
+    <w:rPr>
+      <w:rFonts w:cs="Courier New"/>
+      <w:sz w:val="20"/>
+    </w:rPr>
+  </w:style>
+  <w:style w:type="character" w:styleId="ListLabel4">
+    <w:name w:val="ListLabel 4"/>
+    <w:rPr>
+      <w:rFonts w:cs="Wingdings"/>
+      <w:sz w:val="20"/>
     </w:rPr>
   </w:style>
   <w:style w:type="paragraph" w:styleId="Heading">

</xml_diff>

<commit_message>
Updating resume and added psychic
</commit_message>
<xml_diff>
--- a/img/portfolio/Anish_Resume.docx
+++ b/img/portfolio/Anish_Resume.docx
@@ -120,13 +120,19 @@
           <w:sz w:val="22"/>
           <w:sz w:val="22"/>
           <w:szCs w:val="22"/>
-          <w:rFonts w:ascii="Calibri" w:hAnsi="Calibri" w:eastAsia="Calibri" w:cs="" w:asciiTheme="minorHAnsi" w:cstheme="minorBidi" w:eastAsiaTheme="minorHAnsi" w:hAnsiTheme="minorHAnsi"/>
+          <w:rFonts w:ascii="Georgia" w:hAnsi="Georgia" w:eastAsia="Calibri" w:cs="" w:cstheme="minorBidi" w:eastAsiaTheme="minorHAnsi"/>
           <w:color w:val="00000A"/>
           <w:lang w:val="en-US" w:eastAsia="en-US" w:bidi="ar-SA"/>
         </w:rPr>
       </w:pPr>
       <w:r>
-        <w:rPr/>
+        <w:rPr>
+          <w:rFonts w:eastAsia="Calibri" w:cs="" w:cstheme="minorBidi" w:eastAsiaTheme="minorHAnsi" w:ascii="Georgia" w:hAnsi="Georgia"/>
+          <w:color w:val="00000A"/>
+          <w:sz w:val="22"/>
+          <w:szCs w:val="22"/>
+          <w:lang w:val="en-US" w:eastAsia="en-US" w:bidi="ar-SA"/>
+        </w:rPr>
       </w:r>
       <w:r/>
     </w:p>
@@ -284,24 +290,29 @@
           <w:sz w:val="22"/>
           <w:szCs w:val="22"/>
         </w:rPr>
-        <w:t xml:space="preserve"> at Coursera.org</w:t>
-      </w:r>
-      <w:r/>
-    </w:p>
-    <w:p>
-      <w:pPr>
-        <w:pStyle w:val="Normal"/>
-        <w:spacing w:lineRule="auto" w:line="240" w:before="0" w:after="0"/>
-        <w:contextualSpacing/>
-      </w:pPr>
-      <w:r>
-        <w:rPr>
-          <w:rFonts w:eastAsia="Times New Roman" w:cs="Arial" w:ascii="Georgia" w:hAnsi="Georgia"/>
-          <w:color w:val="000000"/>
-          <w:sz w:val="22"/>
-          <w:szCs w:val="22"/>
-        </w:rPr>
-        <w:t>Algorithms, Part 1 by Princeton University</w:t>
+        <w:t xml:space="preserve"> at UC San Diego</w:t>
+      </w:r>
+      <w:r/>
+    </w:p>
+    <w:p>
+      <w:pPr>
+        <w:pStyle w:val="Normal"/>
+        <w:spacing w:lineRule="auto" w:line="240" w:before="0" w:after="0"/>
+        <w:contextualSpacing/>
+        <w:rPr>
+          <w:sz w:val="22"/>
+          <w:sz w:val="22"/>
+          <w:szCs w:val="22"/>
+          <w:rFonts w:ascii="Georgia" w:hAnsi="Georgia" w:eastAsia="Calibri" w:cs="" w:cstheme="minorBidi" w:eastAsiaTheme="minorHAnsi"/>
+          <w:color w:val="00000A"/>
+          <w:lang w:val="en-US" w:eastAsia="en-US" w:bidi="ar-SA"/>
+        </w:rPr>
+      </w:pPr>
+      <w:r>
+        <w:rPr>
+          <w:rFonts w:ascii="Georgia" w:hAnsi="Georgia"/>
+        </w:rPr>
+        <w:t>CSE 12</w:t>
       </w:r>
       <w:r/>
     </w:p>
@@ -322,7 +333,25 @@
           <w:sz w:val="22"/>
           <w:szCs w:val="22"/>
         </w:rPr>
-        <w:t>Data Structures and Algorithms.</w:t>
+        <w:t xml:space="preserve">Data Structures and </w:t>
+      </w:r>
+      <w:r>
+        <w:rPr>
+          <w:rFonts w:eastAsia="Times New Roman" w:cs="Arial" w:ascii="Georgia" w:hAnsi="Georgia"/>
+          <w:color w:val="000000"/>
+          <w:sz w:val="22"/>
+          <w:szCs w:val="22"/>
+        </w:rPr>
+        <w:t xml:space="preserve">Analysis of </w:t>
+      </w:r>
+      <w:r>
+        <w:rPr>
+          <w:rFonts w:eastAsia="Times New Roman" w:cs="Arial" w:ascii="Georgia" w:hAnsi="Georgia"/>
+          <w:color w:val="000000"/>
+          <w:sz w:val="22"/>
+          <w:szCs w:val="22"/>
+        </w:rPr>
+        <w:t>Algorithms.</w:t>
       </w:r>
       <w:r/>
     </w:p>
@@ -343,7 +372,43 @@
           <w:sz w:val="22"/>
           <w:szCs w:val="22"/>
         </w:rPr>
-        <w:t>Sorting algorithms, binary search trees, iterable data types and more.</w:t>
+        <w:t xml:space="preserve">Sorting algorithms, </w:t>
+      </w:r>
+      <w:r>
+        <w:rPr>
+          <w:rFonts w:eastAsia="Times New Roman" w:cs="Arial" w:ascii="Georgia" w:hAnsi="Georgia"/>
+          <w:color w:val="000000"/>
+          <w:sz w:val="22"/>
+          <w:szCs w:val="22"/>
+        </w:rPr>
+        <w:t xml:space="preserve">graph theory, </w:t>
+      </w:r>
+      <w:r>
+        <w:rPr>
+          <w:rFonts w:eastAsia="Times New Roman" w:cs="Arial" w:ascii="Georgia" w:hAnsi="Georgia"/>
+          <w:color w:val="000000"/>
+          <w:sz w:val="22"/>
+          <w:szCs w:val="22"/>
+        </w:rPr>
+        <w:t xml:space="preserve">binary search trees, </w:t>
+      </w:r>
+      <w:r>
+        <w:rPr>
+          <w:rFonts w:eastAsia="Times New Roman" w:cs="Arial" w:ascii="Georgia" w:hAnsi="Georgia"/>
+          <w:color w:val="000000"/>
+          <w:sz w:val="22"/>
+          <w:szCs w:val="22"/>
+        </w:rPr>
+        <w:t>hash tables</w:t>
+      </w:r>
+      <w:r>
+        <w:rPr>
+          <w:rFonts w:eastAsia="Times New Roman" w:cs="Arial" w:ascii="Georgia" w:hAnsi="Georgia"/>
+          <w:color w:val="000000"/>
+          <w:sz w:val="22"/>
+          <w:szCs w:val="22"/>
+        </w:rPr>
+        <w:t>.</w:t>
       </w:r>
       <w:r/>
     </w:p>
@@ -381,167 +446,53 @@
           <w:sz w:val="22"/>
           <w:sz w:val="22"/>
           <w:szCs w:val="22"/>
-          <w:rFonts w:ascii="Calibri" w:hAnsi="Calibri" w:eastAsia="Times New Roman" w:cs="Arial"/>
-          <w:color w:val="000000"/>
-          <w:lang w:val="en-US" w:eastAsia="en-US" w:bidi="ar-SA"/>
-        </w:rPr>
-      </w:pPr>
-      <w:r>
-        <w:rPr>
           <w:rFonts w:eastAsia="Times New Roman" w:cs="Arial"/>
           <w:color w:val="000000"/>
-          <w:sz w:val="22"/>
-          <w:szCs w:val="22"/>
-          <w:lang w:val="en-US" w:eastAsia="en-US" w:bidi="ar-SA"/>
-        </w:rPr>
-      </w:r>
-      <w:r/>
-    </w:p>
-    <w:p>
-      <w:pPr>
-        <w:pStyle w:val="Normal"/>
-        <w:spacing w:lineRule="auto" w:line="240" w:before="0" w:after="0"/>
-        <w:contextualSpacing/>
-      </w:pPr>
-      <w:r>
-        <w:rPr>
-          <w:rFonts w:eastAsia="Times New Roman" w:cs="Arial" w:ascii="Georgia" w:hAnsi="Georgia"/>
-          <w:color w:val="000000"/>
-          <w:sz w:val="22"/>
-          <w:szCs w:val="22"/>
-        </w:rPr>
-        <w:t>Human Computer Interaction by UC San Diego</w:t>
-      </w:r>
-      <w:r/>
-    </w:p>
-    <w:p>
-      <w:pPr>
-        <w:pStyle w:val="Normal"/>
-        <w:numPr>
-          <w:ilvl w:val="0"/>
-          <w:numId w:val="2"/>
-        </w:numPr>
-        <w:spacing w:lineRule="auto" w:line="240" w:before="0" w:after="0"/>
-        <w:contextualSpacing/>
-      </w:pPr>
-      <w:r>
-        <w:rPr>
-          <w:rFonts w:eastAsia="Times New Roman" w:cs="Arial" w:ascii="Georgia" w:hAnsi="Georgia"/>
-          <w:color w:val="000000"/>
-          <w:sz w:val="22"/>
-          <w:szCs w:val="22"/>
-        </w:rPr>
-        <w:t>Design with an emphasis on usability.</w:t>
-      </w:r>
-      <w:r/>
-    </w:p>
-    <w:p>
-      <w:pPr>
-        <w:pStyle w:val="Normal"/>
-        <w:spacing w:lineRule="auto" w:line="240" w:before="0" w:after="0"/>
-        <w:contextualSpacing/>
-        <w:rPr>
-          <w:sz w:val="22"/>
-          <w:sz w:val="22"/>
-          <w:szCs w:val="22"/>
-          <w:rFonts w:ascii="Georgia" w:hAnsi="Georgia" w:eastAsia="Times New Roman" w:cs="Arial"/>
-          <w:color w:val="000000"/>
-          <w:lang w:val="en-US" w:eastAsia="en-US" w:bidi="ar-SA"/>
-        </w:rPr>
-      </w:pPr>
-      <w:r>
-        <w:rPr>
-          <w:rFonts w:eastAsia="Times New Roman" w:cs="Arial" w:ascii="Georgia" w:hAnsi="Georgia"/>
-          <w:color w:val="000000"/>
-          <w:sz w:val="22"/>
-          <w:szCs w:val="22"/>
-          <w:lang w:val="en-US" w:eastAsia="en-US" w:bidi="ar-SA"/>
-        </w:rPr>
-      </w:r>
-      <w:r/>
-    </w:p>
-    <w:p>
-      <w:pPr>
-        <w:pStyle w:val="Normal"/>
-        <w:spacing w:lineRule="auto" w:line="240" w:before="0" w:after="0"/>
-        <w:contextualSpacing/>
-      </w:pPr>
-      <w:r>
-        <w:rPr>
-          <w:rFonts w:eastAsia="Times New Roman" w:cs="Arial" w:ascii="Georgia" w:hAnsi="Georgia"/>
-          <w:b/>
-          <w:bCs/>
-          <w:color w:val="000000"/>
-          <w:sz w:val="22"/>
-          <w:szCs w:val="22"/>
-        </w:rPr>
-        <w:t>Courses</w:t>
-      </w:r>
-      <w:r>
-        <w:rPr>
-          <w:rFonts w:eastAsia="Times New Roman" w:cs="Arial" w:ascii="Georgia" w:hAnsi="Georgia"/>
-          <w:color w:val="000000"/>
-          <w:sz w:val="22"/>
-          <w:szCs w:val="22"/>
-        </w:rPr>
-        <w:t xml:space="preserve"> at UC San Diego</w:t>
-      </w:r>
-      <w:r/>
-    </w:p>
-    <w:p>
-      <w:pPr>
-        <w:pStyle w:val="Normal"/>
-        <w:spacing w:lineRule="auto" w:line="240" w:before="0" w:after="0"/>
-        <w:contextualSpacing/>
-      </w:pPr>
-      <w:r>
-        <w:rPr>
-          <w:rFonts w:eastAsia="Times New Roman" w:cs="Arial" w:ascii="Georgia" w:hAnsi="Georgia"/>
-          <w:color w:val="000000"/>
-          <w:sz w:val="22"/>
-          <w:szCs w:val="22"/>
-        </w:rPr>
-        <w:t xml:space="preserve">CSE 11 - Object-Oriented Programming with Java </w:t>
-      </w:r>
-      <w:r/>
-    </w:p>
-    <w:p>
-      <w:pPr>
-        <w:pStyle w:val="Normal"/>
-        <w:numPr>
-          <w:ilvl w:val="0"/>
-          <w:numId w:val="3"/>
-        </w:numPr>
-        <w:spacing w:lineRule="auto" w:line="240" w:before="0" w:after="0"/>
-        <w:contextualSpacing/>
-      </w:pPr>
-      <w:r>
-        <w:rPr>
-          <w:rFonts w:eastAsia="Times New Roman" w:cs="Arial" w:ascii="Georgia" w:hAnsi="Georgia"/>
-          <w:color w:val="000000"/>
-          <w:sz w:val="22"/>
-          <w:szCs w:val="22"/>
-        </w:rPr>
-        <w:t>Modularity, abstraction, documentation and testing.</w:t>
-      </w:r>
-      <w:r/>
-    </w:p>
-    <w:p>
-      <w:pPr>
-        <w:pStyle w:val="Normal"/>
-        <w:spacing w:lineRule="auto" w:line="240" w:before="0" w:after="0"/>
-        <w:contextualSpacing/>
-        <w:rPr>
-          <w:sz w:val="22"/>
-          <w:sz w:val="22"/>
-          <w:szCs w:val="22"/>
-          <w:rFonts w:ascii="Calibri" w:hAnsi="Calibri" w:eastAsia="Calibri" w:cs="" w:asciiTheme="minorHAnsi" w:cstheme="minorBidi" w:eastAsiaTheme="minorHAnsi" w:hAnsiTheme="minorHAnsi"/>
+        </w:rPr>
+      </w:pPr>
+      <w:r>
+        <w:rPr>
+          <w:rFonts w:ascii="Georgia" w:hAnsi="Georgia"/>
+        </w:rPr>
+      </w:r>
+      <w:r/>
+    </w:p>
+    <w:p>
+      <w:pPr>
+        <w:pStyle w:val="Normal"/>
+        <w:spacing w:lineRule="auto" w:line="240" w:before="0" w:after="0"/>
+        <w:contextualSpacing/>
+      </w:pPr>
+      <w:r>
+        <w:rPr>
+          <w:rFonts w:ascii="Georgia" w:hAnsi="Georgia"/>
+        </w:rPr>
+        <w:t>CSE 30: Computer Architecture and Assembly</w:t>
+      </w:r>
+      <w:r/>
+    </w:p>
+    <w:p>
+      <w:pPr>
+        <w:pStyle w:val="Normal"/>
+        <w:spacing w:lineRule="auto" w:line="240" w:before="0" w:after="0"/>
+        <w:contextualSpacing/>
+        <w:rPr>
+          <w:sz w:val="22"/>
+          <w:sz w:val="22"/>
+          <w:szCs w:val="22"/>
+          <w:rFonts w:ascii="Georgia" w:hAnsi="Georgia" w:eastAsia="Calibri" w:cs="" w:cstheme="minorBidi" w:eastAsiaTheme="minorHAnsi"/>
           <w:color w:val="00000A"/>
           <w:lang w:val="en-US" w:eastAsia="en-US" w:bidi="ar-SA"/>
         </w:rPr>
       </w:pPr>
       <w:r>
-        <w:rPr/>
+        <w:rPr>
+          <w:rFonts w:eastAsia="Calibri" w:cs="" w:cstheme="minorBidi" w:eastAsiaTheme="minorHAnsi" w:ascii="Georgia" w:hAnsi="Georgia"/>
+          <w:color w:val="00000A"/>
+          <w:sz w:val="22"/>
+          <w:szCs w:val="22"/>
+          <w:lang w:val="en-US" w:eastAsia="en-US" w:bidi="ar-SA"/>
+        </w:rPr>
       </w:r>
       <w:r/>
     </w:p>
@@ -586,7 +537,386 @@
           <w:sz w:val="22"/>
           <w:szCs w:val="22"/>
         </w:rPr>
-        <w:t>Legacy Dungeon - Dungeon Crawler game in Java- github.com/DontSuCharlie/LegacyDungeon</w:t>
+        <w:t>Starfly Online</w:t>
+      </w:r>
+      <w:r>
+        <w:rPr>
+          <w:rFonts w:eastAsia="Times New Roman" w:cs="Arial" w:ascii="Georgia" w:hAnsi="Georgia"/>
+          <w:color w:val="000000"/>
+          <w:sz w:val="22"/>
+          <w:szCs w:val="22"/>
+        </w:rPr>
+        <w:t xml:space="preserve"> – </w:t>
+      </w:r>
+      <w:r>
+        <w:rPr>
+          <w:rFonts w:eastAsia="Times New Roman" w:cs="Arial" w:ascii="Georgia" w:hAnsi="Georgia"/>
+          <w:color w:val="000000"/>
+          <w:sz w:val="22"/>
+          <w:szCs w:val="22"/>
+        </w:rPr>
+        <w:t>Multiplayer Space</w:t>
+      </w:r>
+      <w:r>
+        <w:rPr>
+          <w:rFonts w:eastAsia="Times New Roman" w:cs="Arial" w:ascii="Georgia" w:hAnsi="Georgia"/>
+          <w:color w:val="000000"/>
+          <w:sz w:val="22"/>
+          <w:szCs w:val="22"/>
+        </w:rPr>
+        <w:t xml:space="preserve"> game in Java</w:t>
+        <w:tab/>
+        <w:tab/>
+        <w:tab/>
+        <w:tab/>
+      </w:r>
+      <w:r>
+        <w:rPr>
+          <w:rFonts w:eastAsia="Times New Roman" w:cs="Arial" w:ascii="Georgia" w:hAnsi="Georgia"/>
+          <w:color w:val="000000"/>
+          <w:sz w:val="22"/>
+          <w:szCs w:val="22"/>
+        </w:rPr>
+        <w:t>January</w:t>
+      </w:r>
+      <w:r>
+        <w:rPr>
+          <w:rFonts w:eastAsia="Times New Roman" w:cs="Arial" w:ascii="Georgia" w:hAnsi="Georgia"/>
+          <w:color w:val="000000"/>
+          <w:sz w:val="22"/>
+          <w:szCs w:val="22"/>
+        </w:rPr>
+        <w:t xml:space="preserve"> 201</w:t>
+      </w:r>
+      <w:r>
+        <w:rPr>
+          <w:rFonts w:eastAsia="Times New Roman" w:cs="Arial" w:ascii="Georgia" w:hAnsi="Georgia"/>
+          <w:color w:val="000000"/>
+          <w:sz w:val="22"/>
+          <w:szCs w:val="22"/>
+        </w:rPr>
+        <w:t>5</w:t>
+      </w:r>
+      <w:r>
+        <w:rPr>
+          <w:rFonts w:eastAsia="Times New Roman" w:cs="Arial" w:ascii="Georgia" w:hAnsi="Georgia"/>
+          <w:color w:val="000000"/>
+          <w:sz w:val="22"/>
+          <w:szCs w:val="22"/>
+        </w:rPr>
+        <w:t xml:space="preserve"> – Ongoing</w:t>
+      </w:r>
+      <w:r/>
+    </w:p>
+    <w:p>
+      <w:pPr>
+        <w:pStyle w:val="Normal"/>
+        <w:numPr>
+          <w:ilvl w:val="0"/>
+          <w:numId w:val="2"/>
+        </w:numPr>
+        <w:spacing w:lineRule="auto" w:line="240" w:before="0" w:after="0"/>
+        <w:contextualSpacing/>
+      </w:pPr>
+      <w:r>
+        <w:rPr>
+          <w:rFonts w:eastAsia="Times New Roman" w:cs="Arial" w:ascii="Georgia" w:hAnsi="Georgia"/>
+          <w:color w:val="000000"/>
+          <w:sz w:val="22"/>
+          <w:szCs w:val="22"/>
+        </w:rPr>
+        <w:t xml:space="preserve">Teamwork - Programming with </w:t>
+      </w:r>
+      <w:r>
+        <w:rPr>
+          <w:rFonts w:eastAsia="Times New Roman" w:cs="Arial" w:ascii="Georgia" w:hAnsi="Georgia"/>
+          <w:color w:val="000000"/>
+          <w:sz w:val="22"/>
+          <w:szCs w:val="22"/>
+        </w:rPr>
+        <w:t>others</w:t>
+      </w:r>
+      <w:r>
+        <w:rPr>
+          <w:rFonts w:eastAsia="Times New Roman" w:cs="Arial" w:ascii="Georgia" w:hAnsi="Georgia"/>
+          <w:color w:val="000000"/>
+          <w:sz w:val="22"/>
+          <w:szCs w:val="22"/>
+        </w:rPr>
+        <w:t>.</w:t>
+      </w:r>
+      <w:r/>
+    </w:p>
+    <w:p>
+      <w:pPr>
+        <w:pStyle w:val="Normal"/>
+        <w:numPr>
+          <w:ilvl w:val="0"/>
+          <w:numId w:val="2"/>
+        </w:numPr>
+        <w:spacing w:lineRule="auto" w:line="240" w:before="0" w:after="0"/>
+        <w:contextualSpacing/>
+      </w:pPr>
+      <w:r>
+        <w:rPr>
+          <w:rFonts w:eastAsia="Times New Roman" w:cs="Arial" w:ascii="Georgia" w:hAnsi="Georgia"/>
+          <w:color w:val="000000"/>
+          <w:sz w:val="22"/>
+          <w:szCs w:val="22"/>
+        </w:rPr>
+        <w:t xml:space="preserve">AI - Programmed </w:t>
+      </w:r>
+      <w:r>
+        <w:rPr>
+          <w:rFonts w:eastAsia="Times New Roman" w:cs="Arial" w:ascii="Georgia" w:hAnsi="Georgia"/>
+          <w:color w:val="000000"/>
+          <w:sz w:val="22"/>
+          <w:szCs w:val="22"/>
+        </w:rPr>
+        <w:t xml:space="preserve">basic </w:t>
+      </w:r>
+      <w:r>
+        <w:rPr>
+          <w:rFonts w:eastAsia="Times New Roman" w:cs="Arial" w:ascii="Georgia" w:hAnsi="Georgia"/>
+          <w:color w:val="000000"/>
+          <w:sz w:val="22"/>
+          <w:szCs w:val="22"/>
+        </w:rPr>
+        <w:t>chase AI.</w:t>
+      </w:r>
+      <w:r/>
+    </w:p>
+    <w:p>
+      <w:pPr>
+        <w:pStyle w:val="Normal"/>
+        <w:numPr>
+          <w:ilvl w:val="0"/>
+          <w:numId w:val="2"/>
+        </w:numPr>
+        <w:spacing w:lineRule="auto" w:line="240" w:before="0" w:after="0"/>
+        <w:contextualSpacing/>
+      </w:pPr>
+      <w:r>
+        <w:rPr>
+          <w:rFonts w:eastAsia="Times New Roman" w:cs="Arial" w:ascii="Georgia" w:hAnsi="Georgia"/>
+          <w:color w:val="000000"/>
+          <w:sz w:val="22"/>
+          <w:szCs w:val="22"/>
+        </w:rPr>
+        <w:t>P</w:t>
+      </w:r>
+      <w:r>
+        <w:rPr>
+          <w:rFonts w:eastAsia="Times New Roman" w:cs="Arial" w:ascii="Georgia" w:hAnsi="Georgia"/>
+          <w:color w:val="000000"/>
+          <w:sz w:val="22"/>
+          <w:szCs w:val="22"/>
+        </w:rPr>
+        <w:t>habricator: Experience with code review and phabricator tools.</w:t>
+      </w:r>
+      <w:r/>
+    </w:p>
+    <w:p>
+      <w:pPr>
+        <w:pStyle w:val="Normal"/>
+        <w:numPr>
+          <w:ilvl w:val="0"/>
+          <w:numId w:val="2"/>
+        </w:numPr>
+        <w:spacing w:lineRule="auto" w:line="240" w:before="0" w:after="0"/>
+        <w:contextualSpacing/>
+      </w:pPr>
+      <w:r>
+        <w:rPr>
+          <w:rFonts w:eastAsia="Times New Roman" w:cs="Arial" w:ascii="Georgia" w:hAnsi="Georgia"/>
+          <w:color w:val="000000"/>
+          <w:sz w:val="22"/>
+          <w:szCs w:val="22"/>
+        </w:rPr>
+        <w:t>U</w:t>
+      </w:r>
+      <w:r>
+        <w:rPr>
+          <w:rFonts w:eastAsia="Times New Roman" w:cs="Arial" w:ascii="Georgia" w:hAnsi="Georgia"/>
+          <w:color w:val="000000"/>
+          <w:sz w:val="22"/>
+          <w:szCs w:val="22"/>
+        </w:rPr>
+        <w:t>sed Entity-Component-System design pattern.</w:t>
+      </w:r>
+      <w:r/>
+    </w:p>
+    <w:p>
+      <w:pPr>
+        <w:pStyle w:val="Normal"/>
+        <w:numPr>
+          <w:ilvl w:val="0"/>
+          <w:numId w:val="0"/>
+        </w:numPr>
+        <w:pBdr>
+          <w:bottom w:val="single" w:sz="12" w:space="0" w:color="808080"/>
+        </w:pBdr>
+        <w:spacing w:lineRule="auto" w:line="240" w:before="0" w:after="0"/>
+        <w:ind w:left="-360" w:hanging="0"/>
+        <w:contextualSpacing/>
+        <w:outlineLvl w:val="0"/>
+        <w:rPr>
+          <w:sz w:val="22"/>
+          <w:sz w:val="22"/>
+          <w:szCs w:val="22"/>
+          <w:rFonts w:ascii="Georgia" w:hAnsi="Georgia" w:eastAsia="Calibri" w:cs="" w:cstheme="minorBidi" w:eastAsiaTheme="minorHAnsi"/>
+          <w:color w:val="00000A"/>
+          <w:lang w:val="en-US" w:eastAsia="en-US" w:bidi="ar-SA"/>
+        </w:rPr>
+      </w:pPr>
+      <w:r>
+        <w:rPr>
+          <w:rFonts w:eastAsia="Calibri" w:cs="" w:cstheme="minorBidi" w:eastAsiaTheme="minorHAnsi" w:ascii="Georgia" w:hAnsi="Georgia"/>
+          <w:color w:val="00000A"/>
+          <w:sz w:val="22"/>
+          <w:szCs w:val="22"/>
+          <w:lang w:val="en-US" w:eastAsia="en-US" w:bidi="ar-SA"/>
+        </w:rPr>
+      </w:r>
+      <w:r/>
+    </w:p>
+    <w:p>
+      <w:pPr>
+        <w:pStyle w:val="Normal"/>
+        <w:numPr>
+          <w:ilvl w:val="0"/>
+          <w:numId w:val="0"/>
+        </w:numPr>
+        <w:pBdr>
+          <w:bottom w:val="single" w:sz="12" w:space="0" w:color="808080"/>
+        </w:pBdr>
+        <w:spacing w:lineRule="auto" w:line="240" w:before="0" w:after="0"/>
+        <w:ind w:left="-360" w:hanging="0"/>
+        <w:contextualSpacing/>
+        <w:outlineLvl w:val="0"/>
+      </w:pPr>
+      <w:r>
+        <w:rPr>
+          <w:rFonts w:eastAsia="Times New Roman" w:cs="Arial" w:ascii="Georgia" w:hAnsi="Georgia"/>
+          <w:b/>
+          <w:bCs/>
+          <w:color w:val="000000"/>
+          <w:sz w:val="22"/>
+          <w:szCs w:val="22"/>
+        </w:rPr>
+        <w:t>Activities and experiences</w:t>
+      </w:r>
+      <w:r/>
+    </w:p>
+    <w:p>
+      <w:pPr>
+        <w:pStyle w:val="Normal"/>
+        <w:spacing w:lineRule="auto" w:line="240" w:before="0" w:after="0"/>
+        <w:contextualSpacing/>
+      </w:pPr>
+      <w:r>
+        <w:rPr>
+          <w:rFonts w:ascii="Georgia" w:hAnsi="Georgia"/>
+        </w:rPr>
+        <w:t xml:space="preserve">Psychic: A </w:t>
+      </w:r>
+      <w:r>
+        <w:rPr>
+          <w:rFonts w:ascii="Georgia" w:hAnsi="Georgia"/>
+        </w:rPr>
+        <w:t>first-person</w:t>
+      </w:r>
+      <w:r>
+        <w:rPr>
+          <w:rFonts w:ascii="Georgia" w:hAnsi="Georgia"/>
+        </w:rPr>
+        <w:t xml:space="preserve"> action game built with the Unity engine. Released at</w:t>
+        <w:tab/>
+        <w:tab/>
+      </w:r>
+      <w:r>
+        <w:rPr>
+          <w:rFonts w:ascii="Georgia" w:hAnsi="Georgia"/>
+        </w:rPr>
+        <w:t>7/15 – 8/15</w:t>
+      </w:r>
+      <w:r>
+        <w:rPr>
+          <w:rFonts w:ascii="Georgia" w:hAnsi="Georgia"/>
+        </w:rPr>
+        <w:tab/>
+        <w:t xml:space="preserve"> </w:t>
+      </w:r>
+      <w:hyperlink r:id="rId2">
+        <w:r>
+          <w:rPr>
+            <w:rStyle w:val="InternetLink"/>
+            <w:rFonts w:ascii="Georgia" w:hAnsi="Georgia"/>
+          </w:rPr>
+          <w:t>www.kongregate.com/games/robot1110/psychic</w:t>
+        </w:r>
+      </w:hyperlink>
+      <w:r/>
+    </w:p>
+    <w:p>
+      <w:pPr>
+        <w:pStyle w:val="Normal"/>
+        <w:numPr>
+          <w:ilvl w:val="0"/>
+          <w:numId w:val="2"/>
+        </w:numPr>
+        <w:spacing w:lineRule="auto" w:line="240" w:before="0" w:after="0"/>
+        <w:contextualSpacing/>
+      </w:pPr>
+      <w:r>
+        <w:rPr>
+          <w:rFonts w:eastAsia="Times New Roman" w:cs="Arial" w:ascii="Georgia" w:hAnsi="Georgia"/>
+          <w:color w:val="000000"/>
+          <w:sz w:val="22"/>
+          <w:szCs w:val="22"/>
+        </w:rPr>
+        <w:t>Designed experience while implementing user feedback</w:t>
+      </w:r>
+      <w:r/>
+    </w:p>
+    <w:p>
+      <w:pPr>
+        <w:pStyle w:val="Normal"/>
+        <w:spacing w:lineRule="auto" w:line="240" w:before="0" w:after="0"/>
+        <w:contextualSpacing/>
+        <w:rPr>
+          <w:sz w:val="22"/>
+          <w:sz w:val="22"/>
+          <w:szCs w:val="22"/>
+          <w:rFonts w:ascii="Georgia" w:hAnsi="Georgia" w:eastAsia="Calibri" w:cs="" w:cstheme="minorBidi" w:eastAsiaTheme="minorHAnsi"/>
+          <w:color w:val="00000A"/>
+          <w:lang w:val="en-US" w:eastAsia="en-US" w:bidi="ar-SA"/>
+        </w:rPr>
+      </w:pPr>
+      <w:r>
+        <w:rPr>
+          <w:rFonts w:ascii="Georgia" w:hAnsi="Georgia"/>
+        </w:rPr>
+      </w:r>
+      <w:r/>
+    </w:p>
+    <w:p>
+      <w:pPr>
+        <w:pStyle w:val="Normal"/>
+        <w:spacing w:lineRule="auto" w:line="240" w:before="0" w:after="0"/>
+        <w:contextualSpacing/>
+      </w:pPr>
+      <w:r>
+        <w:rPr>
+          <w:rFonts w:ascii="Georgia" w:hAnsi="Georgia"/>
+        </w:rPr>
+        <w:t>Tutor for CSE 8B</w:t>
+      </w:r>
+      <w:r>
+        <w:rPr>
+          <w:rFonts w:ascii="Georgia" w:hAnsi="Georgia"/>
+        </w:rPr>
+        <w:t xml:space="preserve">:  </w:t>
         <w:tab/>
         <w:tab/>
         <w:tab/>
@@ -597,9 +927,30 @@
         <w:tab/>
         <w:tab/>
         <w:tab/>
+      </w:r>
+      <w:r>
+        <w:rPr>
+          <w:rFonts w:ascii="Georgia" w:hAnsi="Georgia"/>
+        </w:rPr>
+        <w:t>4</w:t>
+      </w:r>
+      <w:r>
+        <w:rPr>
+          <w:rFonts w:ascii="Georgia" w:hAnsi="Georgia"/>
+        </w:rPr>
+        <w:t xml:space="preserve">/15 – </w:t>
+      </w:r>
+      <w:r>
+        <w:rPr>
+          <w:rFonts w:ascii="Georgia" w:hAnsi="Georgia"/>
+        </w:rPr>
+        <w:t>6/15</w:t>
+      </w:r>
+      <w:r>
+        <w:rPr>
+          <w:rFonts w:ascii="Georgia" w:hAnsi="Georgia"/>
+        </w:rPr>
         <w:tab/>
-        <w:tab/>
-        <w:t>May 2014 – Ongoing</w:t>
       </w:r>
       <w:r/>
     </w:p>
@@ -608,99 +959,10 @@
         <w:pStyle w:val="Normal"/>
         <w:numPr>
           <w:ilvl w:val="0"/>
-          <w:numId w:val="4"/>
+          <w:numId w:val="3"/>
         </w:numPr>
         <w:spacing w:lineRule="auto" w:line="240" w:before="0" w:after="0"/>
         <w:contextualSpacing/>
-      </w:pPr>
-      <w:r>
-        <w:rPr>
-          <w:rFonts w:eastAsia="Times New Roman" w:cs="Arial" w:ascii="Georgia" w:hAnsi="Georgia"/>
-          <w:color w:val="000000"/>
-          <w:sz w:val="22"/>
-          <w:szCs w:val="22"/>
-        </w:rPr>
-        <w:t>Teamwork - Programming with a friend.</w:t>
-      </w:r>
-      <w:r/>
-    </w:p>
-    <w:p>
-      <w:pPr>
-        <w:pStyle w:val="Normal"/>
-        <w:numPr>
-          <w:ilvl w:val="0"/>
-          <w:numId w:val="4"/>
-        </w:numPr>
-        <w:spacing w:lineRule="auto" w:line="240" w:before="0" w:after="0"/>
-        <w:contextualSpacing/>
-      </w:pPr>
-      <w:r>
-        <w:rPr>
-          <w:rFonts w:eastAsia="Times New Roman" w:cs="Arial" w:ascii="Georgia" w:hAnsi="Georgia"/>
-          <w:color w:val="000000"/>
-          <w:sz w:val="22"/>
-          <w:szCs w:val="22"/>
-        </w:rPr>
-        <w:t>AI - Programmed chase and run AI using A* search.</w:t>
-      </w:r>
-      <w:r/>
-    </w:p>
-    <w:p>
-      <w:pPr>
-        <w:pStyle w:val="Normal"/>
-        <w:numPr>
-          <w:ilvl w:val="0"/>
-          <w:numId w:val="4"/>
-        </w:numPr>
-        <w:spacing w:lineRule="auto" w:line="240" w:before="0" w:after="0"/>
-        <w:contextualSpacing/>
-      </w:pPr>
-      <w:r>
-        <w:rPr>
-          <w:rFonts w:eastAsia="Times New Roman" w:cs="Arial" w:ascii="Georgia" w:hAnsi="Georgia"/>
-          <w:color w:val="000000"/>
-          <w:sz w:val="22"/>
-          <w:szCs w:val="22"/>
-        </w:rPr>
-        <w:t>Multi-threading - Implemented for parallel animation and computation processing.</w:t>
-      </w:r>
-      <w:r/>
-    </w:p>
-    <w:p>
-      <w:pPr>
-        <w:pStyle w:val="Normal"/>
-        <w:numPr>
-          <w:ilvl w:val="0"/>
-          <w:numId w:val="4"/>
-        </w:numPr>
-        <w:spacing w:lineRule="auto" w:line="240" w:before="0" w:after="0"/>
-        <w:contextualSpacing/>
-      </w:pPr>
-      <w:r>
-        <w:rPr>
-          <w:rFonts w:eastAsia="Times New Roman" w:cs="Arial" w:ascii="Georgia" w:hAnsi="Georgia"/>
-          <w:color w:val="000000"/>
-          <w:sz w:val="22"/>
-          <w:szCs w:val="22"/>
-        </w:rPr>
-        <w:t>Programming Architecture - Reduced CPU usage by 50% per turn.</w:t>
-      </w:r>
-      <w:r/>
-    </w:p>
-    <w:p>
-      <w:pPr>
-        <w:pStyle w:val="Normal"/>
-        <w:numPr>
-          <w:ilvl w:val="0"/>
-          <w:numId w:val="0"/>
-        </w:numPr>
-        <w:pBdr>
-          <w:bottom w:val="single" w:sz="12" w:space="0" w:color="808080"/>
-        </w:pBdr>
-        <w:spacing w:lineRule="auto" w:line="240" w:before="0" w:after="0"/>
-        <w:ind w:left="-360" w:hanging="0"/>
-        <w:contextualSpacing/>
-        <w:outlineLvl w:val="0"/>
         <w:rPr>
           <w:sz w:val="22"/>
           <w:sz w:val="22"/>
@@ -712,12 +974,9 @@
       </w:pPr>
       <w:r>
         <w:rPr>
-          <w:rFonts w:eastAsia="Calibri" w:cs="" w:cstheme="minorBidi" w:eastAsiaTheme="minorHAnsi" w:ascii="Georgia" w:hAnsi="Georgia"/>
-          <w:color w:val="00000A"/>
-          <w:sz w:val="22"/>
-          <w:szCs w:val="22"/>
-          <w:lang w:val="en-US" w:eastAsia="en-US" w:bidi="ar-SA"/>
-        </w:rPr>
+          <w:rFonts w:ascii="Georgia" w:hAnsi="Georgia"/>
+        </w:rPr>
+        <w:t>Helped students understand intermediate Java concepts such as Polymorphism.</w:t>
       </w:r>
       <w:r/>
     </w:p>
@@ -726,34 +985,25 @@
         <w:pStyle w:val="Normal"/>
         <w:numPr>
           <w:ilvl w:val="0"/>
-          <w:numId w:val="0"/>
+          <w:numId w:val="3"/>
         </w:numPr>
-        <w:pBdr>
-          <w:bottom w:val="single" w:sz="12" w:space="0" w:color="808080"/>
-        </w:pBdr>
-        <w:spacing w:lineRule="auto" w:line="240" w:before="0" w:after="0"/>
-        <w:ind w:left="-360" w:hanging="0"/>
-        <w:contextualSpacing/>
-        <w:outlineLvl w:val="0"/>
-      </w:pPr>
-      <w:r>
-        <w:rPr>
-          <w:rFonts w:eastAsia="Times New Roman" w:cs="Arial" w:ascii="Georgia" w:hAnsi="Georgia"/>
-          <w:b/>
-          <w:bCs/>
-          <w:color w:val="000000"/>
-          <w:sz w:val="22"/>
-          <w:szCs w:val="22"/>
-        </w:rPr>
-        <w:t>Activities and experiences</w:t>
-      </w:r>
-      <w:r/>
-    </w:p>
-    <w:p>
-      <w:pPr>
-        <w:pStyle w:val="Normal"/>
-        <w:spacing w:lineRule="auto" w:line="240" w:before="0" w:after="0"/>
-        <w:contextualSpacing/>
+        <w:spacing w:lineRule="auto" w:line="240" w:before="0" w:after="0"/>
+        <w:contextualSpacing/>
+      </w:pPr>
+      <w:r>
+        <w:rPr>
+          <w:rFonts w:ascii="Georgia" w:hAnsi="Georgia"/>
+        </w:rPr>
+        <w:t>Developed a tool to help quickly grade style on assignments with shell scripting.</w:t>
+      </w:r>
+      <w:r/>
+    </w:p>
+    <w:p>
+      <w:pPr>
+        <w:pStyle w:val="Normal"/>
+        <w:spacing w:lineRule="auto" w:line="240" w:before="0" w:after="0"/>
+        <w:contextualSpacing/>
+        <w:jc w:val="left"/>
         <w:rPr>
           <w:sz w:val="22"/>
           <w:sz w:val="22"/>
@@ -765,85 +1015,12 @@
       </w:pPr>
       <w:r>
         <w:rPr>
-          <w:rFonts w:ascii="Georgia" w:hAnsi="Georgia"/>
-        </w:rPr>
-        <w:t xml:space="preserve">SILVR:  </w:t>
-        <w:tab/>
-        <w:tab/>
-        <w:tab/>
-        <w:tab/>
-        <w:tab/>
-        <w:tab/>
-        <w:tab/>
-        <w:tab/>
-        <w:tab/>
-        <w:tab/>
-        <w:t xml:space="preserve">1/15 - </w:t>
-        <w:tab/>
-        <w:tab/>
-        <w:tab/>
-      </w:r>
-      <w:r/>
-    </w:p>
-    <w:p>
-      <w:pPr>
-        <w:pStyle w:val="Normal"/>
-        <w:numPr>
-          <w:ilvl w:val="0"/>
-          <w:numId w:val="5"/>
-        </w:numPr>
-        <w:spacing w:lineRule="auto" w:line="240" w:before="0" w:after="0"/>
-        <w:contextualSpacing/>
-      </w:pPr>
-      <w:r>
-        <w:rPr>
-          <w:rFonts w:eastAsia="Times New Roman" w:cs="Arial" w:ascii="Georgia" w:hAnsi="Georgia"/>
-          <w:color w:val="000000"/>
-          <w:sz w:val="22"/>
-          <w:szCs w:val="22"/>
-        </w:rPr>
-        <w:t>Designing and programming an educational VR experience using Oculus Rift and Unity.</w:t>
-      </w:r>
-      <w:r/>
-    </w:p>
-    <w:p>
-      <w:pPr>
-        <w:pStyle w:val="Normal"/>
-        <w:numPr>
-          <w:ilvl w:val="0"/>
-          <w:numId w:val="5"/>
-        </w:numPr>
-        <w:spacing w:lineRule="auto" w:line="240" w:before="0" w:after="0"/>
-        <w:contextualSpacing/>
-      </w:pPr>
-      <w:r>
-        <w:rPr>
-          <w:rFonts w:eastAsia="Times New Roman" w:cs="Arial" w:ascii="Georgia" w:hAnsi="Georgia"/>
-          <w:color w:val="000000"/>
-          <w:sz w:val="22"/>
-          <w:szCs w:val="22"/>
-        </w:rPr>
-        <w:t>Creating interest in space.</w:t>
-      </w:r>
-      <w:r/>
-    </w:p>
-    <w:p>
-      <w:pPr>
-        <w:pStyle w:val="Normal"/>
-        <w:spacing w:lineRule="auto" w:line="240" w:before="0" w:after="0"/>
-        <w:contextualSpacing/>
-        <w:jc w:val="left"/>
-        <w:rPr>
-          <w:sz w:val="22"/>
-          <w:sz w:val="22"/>
-          <w:szCs w:val="22"/>
-          <w:rFonts w:ascii="Calibri" w:hAnsi="Calibri" w:eastAsia="Calibri" w:cs="" w:asciiTheme="minorHAnsi" w:cstheme="minorBidi" w:eastAsiaTheme="minorHAnsi" w:hAnsiTheme="minorHAnsi"/>
+          <w:rFonts w:eastAsia="Calibri" w:cs="" w:cstheme="minorBidi" w:eastAsiaTheme="minorHAnsi" w:ascii="Georgia" w:hAnsi="Georgia"/>
           <w:color w:val="00000A"/>
+          <w:sz w:val="22"/>
+          <w:szCs w:val="22"/>
           <w:lang w:val="en-US" w:eastAsia="en-US" w:bidi="ar-SA"/>
         </w:rPr>
-      </w:pPr>
-      <w:r>
-        <w:rPr/>
       </w:r>
       <w:r/>
     </w:p>
@@ -866,12 +1043,13 @@
         <w:tab/>
         <w:t xml:space="preserve">  </w:t>
         <w:tab/>
+        <w:t xml:space="preserve">12/6/14, </w:t>
       </w:r>
       <w:r>
         <w:rPr>
           <w:rFonts w:ascii="Georgia" w:hAnsi="Georgia"/>
         </w:rPr>
-        <w:t>12/6/14</w:t>
+        <w:t>5/25/15</w:t>
       </w:r>
       <w:r/>
     </w:p>
@@ -880,7 +1058,7 @@
         <w:pStyle w:val="Normal"/>
         <w:numPr>
           <w:ilvl w:val="0"/>
-          <w:numId w:val="5"/>
+          <w:numId w:val="3"/>
         </w:numPr>
         <w:spacing w:lineRule="auto" w:line="240" w:before="0" w:after="0"/>
         <w:contextualSpacing/>
@@ -906,7 +1084,7 @@
         <w:pStyle w:val="Normal"/>
         <w:numPr>
           <w:ilvl w:val="0"/>
-          <w:numId w:val="5"/>
+          <w:numId w:val="3"/>
         </w:numPr>
         <w:spacing w:lineRule="auto" w:line="240" w:before="0" w:after="0"/>
         <w:contextualSpacing/>
@@ -918,16 +1096,35 @@
           <w:sz w:val="22"/>
           <w:szCs w:val="22"/>
         </w:rPr>
-        <w:t xml:space="preserve">Achieved </w:t>
-      </w:r>
-      <w:r>
-        <w:rPr>
-          <w:rFonts w:eastAsia="Times New Roman" w:cs="Arial" w:ascii="Georgia" w:hAnsi="Georgia"/>
-          <w:color w:val="000000"/>
-          <w:sz w:val="22"/>
-          <w:szCs w:val="22"/>
-        </w:rPr>
-        <w:t>3rd</w:t>
+        <w:t>In the Fall competition, a</w:t>
+      </w:r>
+      <w:r>
+        <w:rPr>
+          <w:rFonts w:eastAsia="Times New Roman" w:cs="Arial" w:ascii="Georgia" w:hAnsi="Georgia"/>
+          <w:color w:val="000000"/>
+          <w:sz w:val="22"/>
+          <w:szCs w:val="22"/>
+        </w:rPr>
+        <w:t xml:space="preserve">chieved </w:t>
+      </w:r>
+      <w:r>
+        <w:rPr>
+          <w:rFonts w:eastAsia="Times New Roman" w:cs="Arial" w:ascii="Georgia" w:hAnsi="Georgia"/>
+          <w:color w:val="000000"/>
+          <w:sz w:val="22"/>
+          <w:szCs w:val="22"/>
+        </w:rPr>
+        <w:t>3</w:t>
+      </w:r>
+      <w:r>
+        <w:rPr>
+          <w:rFonts w:eastAsia="Times New Roman" w:cs="Arial" w:ascii="Georgia" w:hAnsi="Georgia"/>
+          <w:color w:val="000000"/>
+          <w:sz w:val="22"/>
+          <w:szCs w:val="22"/>
+          <w:vertAlign w:val="superscript"/>
+        </w:rPr>
+        <w:t>rd</w:t>
       </w:r>
       <w:r>
         <w:rPr>
@@ -937,6 +1134,46 @@
           <w:szCs w:val="22"/>
         </w:rPr>
         <w:t xml:space="preserve"> place out of 117 teams.</w:t>
+      </w:r>
+      <w:r/>
+    </w:p>
+    <w:p>
+      <w:pPr>
+        <w:pStyle w:val="Normal"/>
+        <w:numPr>
+          <w:ilvl w:val="0"/>
+          <w:numId w:val="3"/>
+        </w:numPr>
+        <w:spacing w:lineRule="auto" w:line="240" w:before="0" w:after="0"/>
+        <w:contextualSpacing/>
+      </w:pPr>
+      <w:r>
+        <w:rPr>
+          <w:rFonts w:eastAsia="Times New Roman" w:cs="Arial" w:ascii="Georgia" w:hAnsi="Georgia"/>
+          <w:color w:val="000000"/>
+          <w:sz w:val="22"/>
+          <w:szCs w:val="22"/>
+        </w:rPr>
+        <w:t>In the Spring competition, achieved 5</w:t>
+      </w:r>
+      <w:r>
+        <w:rPr>
+          <w:rFonts w:eastAsia="Times New Roman" w:cs="Arial" w:ascii="Georgia" w:hAnsi="Georgia"/>
+          <w:color w:val="000000"/>
+          <w:sz w:val="22"/>
+          <w:szCs w:val="22"/>
+          <w:vertAlign w:val="superscript"/>
+        </w:rPr>
+        <w:t>th</w:t>
+      </w:r>
+      <w:r>
+        <w:rPr>
+          <w:rFonts w:eastAsia="Times New Roman" w:cs="Arial" w:ascii="Georgia" w:hAnsi="Georgia"/>
+          <w:color w:val="000000"/>
+          <w:sz w:val="22"/>
+          <w:szCs w:val="22"/>
+        </w:rPr>
+        <w:t xml:space="preserve"> place out of 53 teams</w:t>
       </w:r>
       <w:r/>
     </w:p>
@@ -986,25 +1223,25 @@
           <w:sz w:val="22"/>
           <w:szCs w:val="22"/>
         </w:rPr>
-        <w:t>Psychic</w:t>
-      </w:r>
-      <w:r>
-        <w:rPr>
-          <w:rFonts w:eastAsia="Times New Roman" w:cs="Arial" w:ascii="Georgia" w:hAnsi="Georgia"/>
-          <w:color w:val="000000"/>
-          <w:sz w:val="22"/>
-          <w:szCs w:val="22"/>
-        </w:rPr>
-        <w:t xml:space="preserve">: Hackathon Project at </w:t>
-      </w:r>
-      <w:r>
-        <w:rPr>
-          <w:rFonts w:eastAsia="Times New Roman" w:cs="Arial" w:ascii="Georgia" w:hAnsi="Georgia"/>
-          <w:color w:val="000000"/>
-          <w:sz w:val="22"/>
-          <w:szCs w:val="22"/>
-        </w:rPr>
-        <w:t>SBHacks 2015 – github.com/anikan/Psychic           1/30/15 - 2/1/15</w:t>
+        <w:t xml:space="preserve">Psychic </w:t>
+      </w:r>
+      <w:r>
+        <w:rPr>
+          <w:rFonts w:eastAsia="Times New Roman" w:cs="Arial" w:ascii="Georgia" w:hAnsi="Georgia"/>
+          <w:color w:val="000000"/>
+          <w:sz w:val="22"/>
+          <w:szCs w:val="22"/>
+        </w:rPr>
+        <w:t>VR</w:t>
+      </w:r>
+      <w:r>
+        <w:rPr>
+          <w:rFonts w:eastAsia="Times New Roman" w:cs="Arial" w:ascii="Georgia" w:hAnsi="Georgia"/>
+          <w:color w:val="000000"/>
+          <w:sz w:val="22"/>
+          <w:szCs w:val="22"/>
+        </w:rPr>
+        <w:t>: Hackathon Project at SBHacks 2015 – github.com/anikan/Psychic           1/30/15 - 2/1/15</w:t>
       </w:r>
       <w:r/>
     </w:p>
@@ -1013,7 +1250,7 @@
         <w:pStyle w:val="Normal"/>
         <w:numPr>
           <w:ilvl w:val="0"/>
-          <w:numId w:val="5"/>
+          <w:numId w:val="3"/>
         </w:numPr>
         <w:spacing w:lineRule="auto" w:line="240" w:before="0" w:after="0"/>
         <w:contextualSpacing/>
@@ -1034,7 +1271,7 @@
         <w:pStyle w:val="Normal"/>
         <w:numPr>
           <w:ilvl w:val="0"/>
-          <w:numId w:val="5"/>
+          <w:numId w:val="3"/>
         </w:numPr>
         <w:spacing w:lineRule="auto" w:line="240" w:before="0" w:after="0"/>
         <w:contextualSpacing/>
@@ -1055,7 +1292,7 @@
         <w:pStyle w:val="Normal"/>
         <w:numPr>
           <w:ilvl w:val="0"/>
-          <w:numId w:val="5"/>
+          <w:numId w:val="3"/>
         </w:numPr>
         <w:spacing w:lineRule="auto" w:line="240" w:before="0" w:after="0"/>
         <w:contextualSpacing/>
@@ -1125,7 +1362,7 @@
         </w:rPr>
         <w:t xml:space="preserve">– </w:t>
       </w:r>
-      <w:hyperlink r:id="rId2">
+      <w:hyperlink r:id="rId3">
         <w:r>
           <w:rPr>
             <w:rStyle w:val="InternetLink"/>
@@ -1149,6 +1386,7 @@
         </w:rPr>
         <w:tab/>
         <w:tab/>
+        <w:t>10/3/1</w:t>
       </w:r>
       <w:r>
         <w:rPr>
@@ -1159,7 +1397,29 @@
           <w:szCs w:val="22"/>
           <w:u w:val="none"/>
         </w:rPr>
-        <w:t>10/3/15 - 10/4/15</w:t>
+        <w:t>4</w:t>
+      </w:r>
+      <w:r>
+        <w:rPr>
+          <w:rStyle w:val="InternetLink"/>
+          <w:rFonts w:eastAsia="Times New Roman" w:cs="Arial" w:ascii="Georgia" w:hAnsi="Georgia"/>
+          <w:color w:val="000000"/>
+          <w:sz w:val="22"/>
+          <w:szCs w:val="22"/>
+          <w:u w:val="none"/>
+        </w:rPr>
+        <w:t xml:space="preserve"> - 10/4/1</w:t>
+      </w:r>
+      <w:r>
+        <w:rPr>
+          <w:rStyle w:val="InternetLink"/>
+          <w:rFonts w:eastAsia="Times New Roman" w:cs="Arial" w:ascii="Georgia" w:hAnsi="Georgia"/>
+          <w:color w:val="000000"/>
+          <w:sz w:val="22"/>
+          <w:szCs w:val="22"/>
+          <w:u w:val="none"/>
+        </w:rPr>
+        <w:t>4</w:t>
       </w:r>
       <w:r/>
     </w:p>
@@ -1168,7 +1428,7 @@
         <w:pStyle w:val="Normal"/>
         <w:numPr>
           <w:ilvl w:val="0"/>
-          <w:numId w:val="5"/>
+          <w:numId w:val="3"/>
         </w:numPr>
         <w:spacing w:lineRule="auto" w:line="240" w:before="0" w:after="0"/>
         <w:contextualSpacing/>
@@ -1180,97 +1440,7 @@
           <w:sz w:val="22"/>
           <w:szCs w:val="22"/>
         </w:rPr>
-        <w:t xml:space="preserve">Worked with backend- </w:t>
-      </w:r>
-      <w:r>
-        <w:rPr>
-          <w:rFonts w:eastAsia="Times New Roman" w:cs="Arial" w:ascii="Georgia" w:hAnsi="Georgia"/>
-          <w:color w:val="000000"/>
-          <w:sz w:val="22"/>
-          <w:szCs w:val="22"/>
-        </w:rPr>
-        <w:t xml:space="preserve">used </w:t>
-      </w:r>
-      <w:r>
-        <w:rPr>
-          <w:rFonts w:eastAsia="Times New Roman" w:cs="Arial" w:ascii="Georgia" w:hAnsi="Georgia"/>
-          <w:color w:val="000000"/>
-          <w:sz w:val="22"/>
-          <w:szCs w:val="22"/>
-        </w:rPr>
-        <w:t xml:space="preserve">Google Maps </w:t>
-      </w:r>
-      <w:r>
-        <w:rPr>
-          <w:rFonts w:eastAsia="Times New Roman" w:cs="Arial" w:ascii="Georgia" w:hAnsi="Georgia"/>
-          <w:color w:val="000000"/>
-          <w:sz w:val="22"/>
-          <w:szCs w:val="22"/>
-        </w:rPr>
-        <w:t>API</w:t>
-      </w:r>
-      <w:r>
-        <w:rPr>
-          <w:rFonts w:eastAsia="Times New Roman" w:cs="Arial" w:ascii="Georgia" w:hAnsi="Georgia"/>
-          <w:color w:val="000000"/>
-          <w:sz w:val="22"/>
-          <w:szCs w:val="22"/>
-        </w:rPr>
-        <w:t xml:space="preserve"> </w:t>
-      </w:r>
-      <w:r>
-        <w:rPr>
-          <w:rFonts w:eastAsia="Times New Roman" w:cs="Arial" w:ascii="Georgia" w:hAnsi="Georgia"/>
-          <w:color w:val="000000"/>
-          <w:sz w:val="22"/>
-          <w:szCs w:val="22"/>
-        </w:rPr>
-        <w:t>to</w:t>
-      </w:r>
-      <w:r>
-        <w:rPr>
-          <w:rFonts w:eastAsia="Times New Roman" w:cs="Arial" w:ascii="Georgia" w:hAnsi="Georgia"/>
-          <w:color w:val="000000"/>
-          <w:sz w:val="22"/>
-          <w:szCs w:val="22"/>
-        </w:rPr>
-        <w:t xml:space="preserve"> </w:t>
-      </w:r>
-      <w:r>
-        <w:rPr>
-          <w:rFonts w:eastAsia="Times New Roman" w:cs="Arial" w:ascii="Georgia" w:hAnsi="Georgia"/>
-          <w:color w:val="000000"/>
-          <w:sz w:val="22"/>
-          <w:szCs w:val="22"/>
-        </w:rPr>
-        <w:t>optimize</w:t>
-      </w:r>
-      <w:r>
-        <w:rPr>
-          <w:rFonts w:eastAsia="Times New Roman" w:cs="Arial" w:ascii="Georgia" w:hAnsi="Georgia"/>
-          <w:color w:val="000000"/>
-          <w:sz w:val="22"/>
-          <w:szCs w:val="22"/>
-        </w:rPr>
-        <w:t xml:space="preserve"> different possible routes and mode</w:t>
-      </w:r>
-      <w:r>
-        <w:rPr>
-          <w:rFonts w:eastAsia="Times New Roman" w:cs="Arial" w:ascii="Georgia" w:hAnsi="Georgia"/>
-          <w:color w:val="000000"/>
-          <w:sz w:val="22"/>
-          <w:szCs w:val="22"/>
-        </w:rPr>
-        <w:t>s</w:t>
-      </w:r>
-      <w:r>
-        <w:rPr>
-          <w:rFonts w:eastAsia="Times New Roman" w:cs="Arial" w:ascii="Georgia" w:hAnsi="Georgia"/>
-          <w:color w:val="000000"/>
-          <w:sz w:val="22"/>
-          <w:szCs w:val="22"/>
-        </w:rPr>
-        <w:t xml:space="preserve"> of transport.</w:t>
+        <w:t>Worked with backend- used Google Maps API to optimize different possible routes and modes of transport.</w:t>
       </w:r>
       <w:r/>
     </w:p>
@@ -1279,7 +1449,7 @@
         <w:pStyle w:val="Normal"/>
         <w:numPr>
           <w:ilvl w:val="0"/>
-          <w:numId w:val="5"/>
+          <w:numId w:val="3"/>
         </w:numPr>
         <w:spacing w:lineRule="auto" w:line="240" w:before="0" w:after="0"/>
         <w:contextualSpacing/>
@@ -1293,25 +1463,7 @@
           <w:sz w:val="22"/>
           <w:szCs w:val="22"/>
         </w:rPr>
-        <w:t xml:space="preserve">Won best Health Hack presented by Castlight Health over 7 other teams </w:t>
-      </w:r>
-      <w:r>
-        <w:rPr>
-          <w:rFonts w:eastAsia="Times New Roman" w:cs="Arial" w:ascii="Georgia" w:hAnsi="Georgia"/>
-          <w:color w:val="000000"/>
-          <w:sz w:val="22"/>
-          <w:szCs w:val="22"/>
-        </w:rPr>
-        <w:t>working on health</w:t>
-      </w:r>
-      <w:r>
-        <w:rPr>
-          <w:rFonts w:eastAsia="Times New Roman" w:cs="Arial" w:ascii="Georgia" w:hAnsi="Georgia"/>
-          <w:color w:val="000000"/>
-          <w:sz w:val="22"/>
-          <w:szCs w:val="22"/>
-        </w:rPr>
-        <w:t>.</w:t>
+        <w:t>Won best Health Hack presented by Castlight Health over 7 other teams working on health.</w:t>
       </w:r>
       <w:r/>
     </w:p>
@@ -1872,298 +2024,6 @@
   <w:abstractNum w:abstractNumId="4">
     <w:lvl w:ilvl="0">
       <w:start w:val="1"/>
-      <w:numFmt w:val="bullet"/>
-      <w:lvlText w:val=""/>
-      <w:lvlJc w:val="left"/>
-      <w:pPr>
-        <w:tabs>
-          <w:tab w:val="num" w:pos="720"/>
-        </w:tabs>
-        <w:ind w:left="720" w:hanging="360"/>
-      </w:pPr>
-      <w:rPr>
-        <w:rFonts w:ascii="Symbol" w:hAnsi="Symbol" w:cs="Symbol" w:hint="default"/>
-        <w:sz w:val="20"/>
-      </w:rPr>
-    </w:lvl>
-    <w:lvl w:ilvl="1">
-      <w:start w:val="1"/>
-      <w:numFmt w:val="bullet"/>
-      <w:lvlText w:val="o"/>
-      <w:lvlJc w:val="left"/>
-      <w:pPr>
-        <w:tabs>
-          <w:tab w:val="num" w:pos="1440"/>
-        </w:tabs>
-        <w:ind w:left="1440" w:hanging="360"/>
-      </w:pPr>
-      <w:rPr>
-        <w:rFonts w:ascii="Courier New" w:hAnsi="Courier New" w:cs="Courier New" w:hint="default"/>
-        <w:sz w:val="20"/>
-      </w:rPr>
-    </w:lvl>
-    <w:lvl w:ilvl="2">
-      <w:start w:val="1"/>
-      <w:numFmt w:val="bullet"/>
-      <w:lvlText w:val=""/>
-      <w:lvlJc w:val="left"/>
-      <w:pPr>
-        <w:tabs>
-          <w:tab w:val="num" w:pos="2160"/>
-        </w:tabs>
-        <w:ind w:left="2160" w:hanging="360"/>
-      </w:pPr>
-      <w:rPr>
-        <w:rFonts w:ascii="Wingdings" w:hAnsi="Wingdings" w:cs="Wingdings" w:hint="default"/>
-        <w:sz w:val="20"/>
-      </w:rPr>
-    </w:lvl>
-    <w:lvl w:ilvl="3">
-      <w:start w:val="1"/>
-      <w:numFmt w:val="bullet"/>
-      <w:lvlText w:val=""/>
-      <w:lvlJc w:val="left"/>
-      <w:pPr>
-        <w:tabs>
-          <w:tab w:val="num" w:pos="2880"/>
-        </w:tabs>
-        <w:ind w:left="2880" w:hanging="360"/>
-      </w:pPr>
-      <w:rPr>
-        <w:rFonts w:ascii="Wingdings" w:hAnsi="Wingdings" w:cs="Wingdings" w:hint="default"/>
-        <w:sz w:val="20"/>
-      </w:rPr>
-    </w:lvl>
-    <w:lvl w:ilvl="4">
-      <w:start w:val="1"/>
-      <w:numFmt w:val="bullet"/>
-      <w:lvlText w:val=""/>
-      <w:lvlJc w:val="left"/>
-      <w:pPr>
-        <w:tabs>
-          <w:tab w:val="num" w:pos="3600"/>
-        </w:tabs>
-        <w:ind w:left="3600" w:hanging="360"/>
-      </w:pPr>
-      <w:rPr>
-        <w:rFonts w:ascii="Wingdings" w:hAnsi="Wingdings" w:cs="Wingdings" w:hint="default"/>
-        <w:sz w:val="20"/>
-      </w:rPr>
-    </w:lvl>
-    <w:lvl w:ilvl="5">
-      <w:start w:val="1"/>
-      <w:numFmt w:val="bullet"/>
-      <w:lvlText w:val=""/>
-      <w:lvlJc w:val="left"/>
-      <w:pPr>
-        <w:tabs>
-          <w:tab w:val="num" w:pos="4320"/>
-        </w:tabs>
-        <w:ind w:left="4320" w:hanging="360"/>
-      </w:pPr>
-      <w:rPr>
-        <w:rFonts w:ascii="Wingdings" w:hAnsi="Wingdings" w:cs="Wingdings" w:hint="default"/>
-        <w:sz w:val="20"/>
-      </w:rPr>
-    </w:lvl>
-    <w:lvl w:ilvl="6">
-      <w:start w:val="1"/>
-      <w:numFmt w:val="bullet"/>
-      <w:lvlText w:val=""/>
-      <w:lvlJc w:val="left"/>
-      <w:pPr>
-        <w:tabs>
-          <w:tab w:val="num" w:pos="5040"/>
-        </w:tabs>
-        <w:ind w:left="5040" w:hanging="360"/>
-      </w:pPr>
-      <w:rPr>
-        <w:rFonts w:ascii="Wingdings" w:hAnsi="Wingdings" w:cs="Wingdings" w:hint="default"/>
-        <w:sz w:val="20"/>
-      </w:rPr>
-    </w:lvl>
-    <w:lvl w:ilvl="7">
-      <w:start w:val="1"/>
-      <w:numFmt w:val="bullet"/>
-      <w:lvlText w:val=""/>
-      <w:lvlJc w:val="left"/>
-      <w:pPr>
-        <w:tabs>
-          <w:tab w:val="num" w:pos="5760"/>
-        </w:tabs>
-        <w:ind w:left="5760" w:hanging="360"/>
-      </w:pPr>
-      <w:rPr>
-        <w:rFonts w:ascii="Wingdings" w:hAnsi="Wingdings" w:cs="Wingdings" w:hint="default"/>
-        <w:sz w:val="20"/>
-      </w:rPr>
-    </w:lvl>
-    <w:lvl w:ilvl="8">
-      <w:start w:val="1"/>
-      <w:numFmt w:val="bullet"/>
-      <w:lvlText w:val=""/>
-      <w:lvlJc w:val="left"/>
-      <w:pPr>
-        <w:tabs>
-          <w:tab w:val="num" w:pos="6480"/>
-        </w:tabs>
-        <w:ind w:left="6480" w:hanging="360"/>
-      </w:pPr>
-      <w:rPr>
-        <w:rFonts w:ascii="Wingdings" w:hAnsi="Wingdings" w:cs="Wingdings" w:hint="default"/>
-        <w:sz w:val="20"/>
-      </w:rPr>
-    </w:lvl>
-  </w:abstractNum>
-  <w:abstractNum w:abstractNumId="5">
-    <w:lvl w:ilvl="0">
-      <w:start w:val="1"/>
-      <w:numFmt w:val="bullet"/>
-      <w:lvlText w:val=""/>
-      <w:lvlJc w:val="left"/>
-      <w:pPr>
-        <w:tabs>
-          <w:tab w:val="num" w:pos="720"/>
-        </w:tabs>
-        <w:ind w:left="720" w:hanging="360"/>
-      </w:pPr>
-      <w:rPr>
-        <w:rFonts w:ascii="Symbol" w:hAnsi="Symbol" w:cs="Symbol" w:hint="default"/>
-        <w:sz w:val="20"/>
-      </w:rPr>
-    </w:lvl>
-    <w:lvl w:ilvl="1">
-      <w:start w:val="1"/>
-      <w:numFmt w:val="bullet"/>
-      <w:lvlText w:val="o"/>
-      <w:lvlJc w:val="left"/>
-      <w:pPr>
-        <w:tabs>
-          <w:tab w:val="num" w:pos="1440"/>
-        </w:tabs>
-        <w:ind w:left="1440" w:hanging="360"/>
-      </w:pPr>
-      <w:rPr>
-        <w:rFonts w:ascii="Courier New" w:hAnsi="Courier New" w:cs="Courier New" w:hint="default"/>
-        <w:sz w:val="20"/>
-      </w:rPr>
-    </w:lvl>
-    <w:lvl w:ilvl="2">
-      <w:start w:val="1"/>
-      <w:numFmt w:val="bullet"/>
-      <w:lvlText w:val=""/>
-      <w:lvlJc w:val="left"/>
-      <w:pPr>
-        <w:tabs>
-          <w:tab w:val="num" w:pos="2160"/>
-        </w:tabs>
-        <w:ind w:left="2160" w:hanging="360"/>
-      </w:pPr>
-      <w:rPr>
-        <w:rFonts w:ascii="Wingdings" w:hAnsi="Wingdings" w:cs="Wingdings" w:hint="default"/>
-        <w:sz w:val="20"/>
-      </w:rPr>
-    </w:lvl>
-    <w:lvl w:ilvl="3">
-      <w:start w:val="1"/>
-      <w:numFmt w:val="bullet"/>
-      <w:lvlText w:val=""/>
-      <w:lvlJc w:val="left"/>
-      <w:pPr>
-        <w:tabs>
-          <w:tab w:val="num" w:pos="2880"/>
-        </w:tabs>
-        <w:ind w:left="2880" w:hanging="360"/>
-      </w:pPr>
-      <w:rPr>
-        <w:rFonts w:ascii="Wingdings" w:hAnsi="Wingdings" w:cs="Wingdings" w:hint="default"/>
-        <w:sz w:val="20"/>
-      </w:rPr>
-    </w:lvl>
-    <w:lvl w:ilvl="4">
-      <w:start w:val="1"/>
-      <w:numFmt w:val="bullet"/>
-      <w:lvlText w:val=""/>
-      <w:lvlJc w:val="left"/>
-      <w:pPr>
-        <w:tabs>
-          <w:tab w:val="num" w:pos="3600"/>
-        </w:tabs>
-        <w:ind w:left="3600" w:hanging="360"/>
-      </w:pPr>
-      <w:rPr>
-        <w:rFonts w:ascii="Wingdings" w:hAnsi="Wingdings" w:cs="Wingdings" w:hint="default"/>
-        <w:sz w:val="20"/>
-      </w:rPr>
-    </w:lvl>
-    <w:lvl w:ilvl="5">
-      <w:start w:val="1"/>
-      <w:numFmt w:val="bullet"/>
-      <w:lvlText w:val=""/>
-      <w:lvlJc w:val="left"/>
-      <w:pPr>
-        <w:tabs>
-          <w:tab w:val="num" w:pos="4320"/>
-        </w:tabs>
-        <w:ind w:left="4320" w:hanging="360"/>
-      </w:pPr>
-      <w:rPr>
-        <w:rFonts w:ascii="Wingdings" w:hAnsi="Wingdings" w:cs="Wingdings" w:hint="default"/>
-        <w:sz w:val="20"/>
-      </w:rPr>
-    </w:lvl>
-    <w:lvl w:ilvl="6">
-      <w:start w:val="1"/>
-      <w:numFmt w:val="bullet"/>
-      <w:lvlText w:val=""/>
-      <w:lvlJc w:val="left"/>
-      <w:pPr>
-        <w:tabs>
-          <w:tab w:val="num" w:pos="5040"/>
-        </w:tabs>
-        <w:ind w:left="5040" w:hanging="360"/>
-      </w:pPr>
-      <w:rPr>
-        <w:rFonts w:ascii="Wingdings" w:hAnsi="Wingdings" w:cs="Wingdings" w:hint="default"/>
-        <w:sz w:val="20"/>
-      </w:rPr>
-    </w:lvl>
-    <w:lvl w:ilvl="7">
-      <w:start w:val="1"/>
-      <w:numFmt w:val="bullet"/>
-      <w:lvlText w:val=""/>
-      <w:lvlJc w:val="left"/>
-      <w:pPr>
-        <w:tabs>
-          <w:tab w:val="num" w:pos="5760"/>
-        </w:tabs>
-        <w:ind w:left="5760" w:hanging="360"/>
-      </w:pPr>
-      <w:rPr>
-        <w:rFonts w:ascii="Wingdings" w:hAnsi="Wingdings" w:cs="Wingdings" w:hint="default"/>
-        <w:sz w:val="20"/>
-      </w:rPr>
-    </w:lvl>
-    <w:lvl w:ilvl="8">
-      <w:start w:val="1"/>
-      <w:numFmt w:val="bullet"/>
-      <w:lvlText w:val=""/>
-      <w:lvlJc w:val="left"/>
-      <w:pPr>
-        <w:tabs>
-          <w:tab w:val="num" w:pos="6480"/>
-        </w:tabs>
-        <w:ind w:left="6480" w:hanging="360"/>
-      </w:pPr>
-      <w:rPr>
-        <w:rFonts w:ascii="Wingdings" w:hAnsi="Wingdings" w:cs="Wingdings" w:hint="default"/>
-        <w:sz w:val="20"/>
-      </w:rPr>
-    </w:lvl>
-  </w:abstractNum>
-  <w:abstractNum w:abstractNumId="6">
-    <w:lvl w:ilvl="0">
-      <w:start w:val="1"/>
       <w:numFmt w:val="none"/>
       <w:suff w:val="nothing"/>
       <w:lvlText w:val=""/>
@@ -2291,12 +2151,6 @@
   </w:num>
   <w:num w:numId="4">
     <w:abstractNumId w:val="4"/>
-  </w:num>
-  <w:num w:numId="5">
-    <w:abstractNumId w:val="5"/>
-  </w:num>
-  <w:num w:numId="6">
-    <w:abstractNumId w:val="6"/>
   </w:num>
 </w:numbering>
 </file>
@@ -2986,6 +2840,27 @@
       <w:sz w:val="20"/>
     </w:rPr>
   </w:style>
+  <w:style w:type="character" w:styleId="ListLabel32">
+    <w:name w:val="ListLabel 32"/>
+    <w:rPr>
+      <w:rFonts w:cs="Symbol"/>
+      <w:sz w:val="20"/>
+    </w:rPr>
+  </w:style>
+  <w:style w:type="character" w:styleId="ListLabel33">
+    <w:name w:val="ListLabel 33"/>
+    <w:rPr>
+      <w:rFonts w:cs="Courier New"/>
+      <w:sz w:val="20"/>
+    </w:rPr>
+  </w:style>
+  <w:style w:type="character" w:styleId="ListLabel34">
+    <w:name w:val="ListLabel 34"/>
+    <w:rPr>
+      <w:rFonts w:cs="Wingdings"/>
+      <w:sz w:val="20"/>
+    </w:rPr>
+  </w:style>
   <w:style w:type="paragraph" w:styleId="Heading">
     <w:name w:val="Heading"/>
     <w:basedOn w:val="Normal"/>

</xml_diff>

<commit_message>
Resume again for job fair
</commit_message>
<xml_diff>
--- a/img/portfolio/Anish_Resume.docx
+++ b/img/portfolio/Anish_Resume.docx
@@ -326,32 +326,16 @@
         <w:spacing w:lineRule="auto" w:line="240" w:before="0" w:after="0"/>
         <w:contextualSpacing/>
       </w:pPr>
-      <w:r>
-        <w:rPr>
-          <w:rFonts w:eastAsia="Times New Roman" w:cs="Arial" w:ascii="Georgia" w:hAnsi="Georgia"/>
-          <w:color w:val="000000"/>
-          <w:sz w:val="22"/>
-          <w:szCs w:val="22"/>
-        </w:rPr>
-        <w:t xml:space="preserve">Data Structures and </w:t>
-      </w:r>
-      <w:r>
-        <w:rPr>
-          <w:rFonts w:eastAsia="Times New Roman" w:cs="Arial" w:ascii="Georgia" w:hAnsi="Georgia"/>
-          <w:color w:val="000000"/>
-          <w:sz w:val="22"/>
-          <w:szCs w:val="22"/>
-        </w:rPr>
-        <w:t xml:space="preserve">Analysis of </w:t>
-      </w:r>
-      <w:r>
-        <w:rPr>
-          <w:rFonts w:eastAsia="Times New Roman" w:cs="Arial" w:ascii="Georgia" w:hAnsi="Georgia"/>
-          <w:color w:val="000000"/>
-          <w:sz w:val="22"/>
-          <w:szCs w:val="22"/>
-        </w:rPr>
-        <w:t>Algorithms.</w:t>
+      <w:bookmarkStart w:id="1" w:name="__DdeLink__129_1130516158"/>
+      <w:bookmarkEnd w:id="1"/>
+      <w:r>
+        <w:rPr>
+          <w:rFonts w:eastAsia="Times New Roman" w:cs="Arial" w:ascii="Georgia" w:hAnsi="Georgia"/>
+          <w:color w:val="000000"/>
+          <w:sz w:val="22"/>
+          <w:szCs w:val="22"/>
+        </w:rPr>
+        <w:t>Data Structures and Analysis of Algorithms.</w:t>
       </w:r>
       <w:r/>
     </w:p>
@@ -372,43 +356,7 @@
           <w:sz w:val="22"/>
           <w:szCs w:val="22"/>
         </w:rPr>
-        <w:t xml:space="preserve">Sorting algorithms, </w:t>
-      </w:r>
-      <w:r>
-        <w:rPr>
-          <w:rFonts w:eastAsia="Times New Roman" w:cs="Arial" w:ascii="Georgia" w:hAnsi="Georgia"/>
-          <w:color w:val="000000"/>
-          <w:sz w:val="22"/>
-          <w:szCs w:val="22"/>
-        </w:rPr>
-        <w:t xml:space="preserve">graph theory, </w:t>
-      </w:r>
-      <w:r>
-        <w:rPr>
-          <w:rFonts w:eastAsia="Times New Roman" w:cs="Arial" w:ascii="Georgia" w:hAnsi="Georgia"/>
-          <w:color w:val="000000"/>
-          <w:sz w:val="22"/>
-          <w:szCs w:val="22"/>
-        </w:rPr>
-        <w:t xml:space="preserve">binary search trees, </w:t>
-      </w:r>
-      <w:r>
-        <w:rPr>
-          <w:rFonts w:eastAsia="Times New Roman" w:cs="Arial" w:ascii="Georgia" w:hAnsi="Georgia"/>
-          <w:color w:val="000000"/>
-          <w:sz w:val="22"/>
-          <w:szCs w:val="22"/>
-        </w:rPr>
-        <w:t>hash tables</w:t>
-      </w:r>
-      <w:r>
-        <w:rPr>
-          <w:rFonts w:eastAsia="Times New Roman" w:cs="Arial" w:ascii="Georgia" w:hAnsi="Georgia"/>
-          <w:color w:val="000000"/>
-          <w:sz w:val="22"/>
-          <w:szCs w:val="22"/>
-        </w:rPr>
-        <w:t>.</w:t>
+        <w:t>Sorting algorithms, graph theory, binary search trees, hash tables.</w:t>
       </w:r>
       <w:r/>
     </w:p>
@@ -446,28 +394,131 @@
           <w:sz w:val="22"/>
           <w:sz w:val="22"/>
           <w:szCs w:val="22"/>
-          <w:rFonts w:eastAsia="Times New Roman" w:cs="Arial"/>
-          <w:color w:val="000000"/>
+          <w:rFonts w:ascii="Georgia" w:hAnsi="Georgia" w:eastAsia="Times New Roman" w:cs="Arial"/>
+          <w:color w:val="000000"/>
+          <w:lang w:val="en-US" w:eastAsia="en-US" w:bidi="ar-SA"/>
+        </w:rPr>
+      </w:pPr>
+      <w:r>
+        <w:rPr>
+          <w:rFonts w:eastAsia="Times New Roman" w:cs="Arial" w:ascii="Georgia" w:hAnsi="Georgia"/>
+          <w:color w:val="000000"/>
+          <w:sz w:val="22"/>
+          <w:szCs w:val="22"/>
+        </w:rPr>
+      </w:r>
+      <w:r/>
+    </w:p>
+    <w:p>
+      <w:pPr>
+        <w:pStyle w:val="Normal"/>
+        <w:spacing w:lineRule="auto" w:line="240" w:before="0" w:after="0"/>
+        <w:contextualSpacing/>
+        <w:rPr>
+          <w:sz w:val="22"/>
+          <w:sz w:val="22"/>
+          <w:szCs w:val="22"/>
+          <w:rFonts w:ascii="Georgia" w:hAnsi="Georgia" w:eastAsia="Calibri" w:cs="" w:cstheme="minorBidi" w:eastAsiaTheme="minorHAnsi"/>
+          <w:color w:val="00000A"/>
+          <w:lang w:val="en-US" w:eastAsia="en-US" w:bidi="ar-SA"/>
         </w:rPr>
       </w:pPr>
       <w:r>
         <w:rPr>
           <w:rFonts w:ascii="Georgia" w:hAnsi="Georgia"/>
         </w:rPr>
-      </w:r>
-      <w:r/>
-    </w:p>
-    <w:p>
-      <w:pPr>
-        <w:pStyle w:val="Normal"/>
-        <w:spacing w:lineRule="auto" w:line="240" w:before="0" w:after="0"/>
-        <w:contextualSpacing/>
+        <w:t>CSE 30: Computer Architecture and Assembly</w:t>
+      </w:r>
+      <w:r/>
+    </w:p>
+    <w:p>
+      <w:pPr>
+        <w:pStyle w:val="Normal"/>
+        <w:spacing w:lineRule="auto" w:line="240" w:before="0" w:after="0"/>
+        <w:contextualSpacing/>
+        <w:rPr>
+          <w:sz w:val="22"/>
+          <w:sz w:val="22"/>
+          <w:szCs w:val="22"/>
+          <w:rFonts w:ascii="Georgia" w:hAnsi="Georgia" w:eastAsia="Calibri" w:cs="" w:cstheme="minorBidi" w:eastAsiaTheme="minorHAnsi"/>
+          <w:color w:val="00000A"/>
+          <w:lang w:val="en-US" w:eastAsia="en-US" w:bidi="ar-SA"/>
+        </w:rPr>
       </w:pPr>
       <w:r>
         <w:rPr>
           <w:rFonts w:ascii="Georgia" w:hAnsi="Georgia"/>
         </w:rPr>
-        <w:t>CSE 30: Computer Architecture and Assembly</w:t>
+      </w:r>
+      <w:r/>
+    </w:p>
+    <w:p>
+      <w:pPr>
+        <w:pStyle w:val="Normal"/>
+        <w:spacing w:lineRule="auto" w:line="240" w:before="0" w:after="0"/>
+        <w:contextualSpacing/>
+        <w:rPr>
+          <w:sz w:val="22"/>
+          <w:b/>
+          <w:sz w:val="22"/>
+          <w:b/>
+          <w:szCs w:val="22"/>
+          <w:bCs/>
+          <w:rFonts w:ascii="Georgia" w:hAnsi="Georgia" w:eastAsia="Calibri" w:cs="" w:cstheme="minorBidi" w:eastAsiaTheme="minorHAnsi"/>
+          <w:color w:val="00000A"/>
+          <w:lang w:val="en-US" w:eastAsia="en-US" w:bidi="ar-SA"/>
+        </w:rPr>
+      </w:pPr>
+      <w:r>
+        <w:rPr>
+          <w:rFonts w:ascii="Georgia" w:hAnsi="Georgia"/>
+          <w:b/>
+          <w:bCs/>
+        </w:rPr>
+        <w:t>Currently Taking</w:t>
+      </w:r>
+      <w:r/>
+    </w:p>
+    <w:p>
+      <w:pPr>
+        <w:pStyle w:val="Normal"/>
+        <w:spacing w:lineRule="auto" w:line="240" w:before="0" w:after="0"/>
+        <w:contextualSpacing/>
+        <w:rPr>
+          <w:sz w:val="22"/>
+          <w:sz w:val="22"/>
+          <w:szCs w:val="22"/>
+          <w:rFonts w:ascii="Georgia" w:hAnsi="Georgia" w:eastAsia="Calibri" w:cs="" w:cstheme="minorBidi" w:eastAsiaTheme="minorHAnsi"/>
+          <w:color w:val="00000A"/>
+          <w:lang w:val="en-US" w:eastAsia="en-US" w:bidi="ar-SA"/>
+        </w:rPr>
+      </w:pPr>
+      <w:r>
+        <w:rPr>
+          <w:rFonts w:ascii="Georgia" w:hAnsi="Georgia"/>
+        </w:rPr>
+        <w:t>CSE 100: Advanced Data Structures</w:t>
+      </w:r>
+      <w:r/>
+    </w:p>
+    <w:p>
+      <w:pPr>
+        <w:pStyle w:val="Normal"/>
+        <w:numPr>
+          <w:ilvl w:val="0"/>
+          <w:numId w:val="1"/>
+        </w:numPr>
+        <w:spacing w:lineRule="auto" w:line="240" w:before="0" w:after="0"/>
+        <w:contextualSpacing/>
+      </w:pPr>
+      <w:r>
+        <w:rPr>
+          <w:rFonts w:eastAsia="Times New Roman" w:cs="Arial" w:ascii="Georgia" w:hAnsi="Georgia"/>
+          <w:color w:val="000000"/>
+          <w:sz w:val="22"/>
+          <w:szCs w:val="22"/>
+        </w:rPr>
+        <w:t>Learning Data Structures such as balanced trees and graphs.</w:t>
       </w:r>
       <w:r/>
     </w:p>
@@ -537,74 +588,12 @@
           <w:sz w:val="22"/>
           <w:szCs w:val="22"/>
         </w:rPr>
-        <w:t>Starfly Online</w:t>
-      </w:r>
-      <w:r>
-        <w:rPr>
-          <w:rFonts w:eastAsia="Times New Roman" w:cs="Arial" w:ascii="Georgia" w:hAnsi="Georgia"/>
-          <w:color w:val="000000"/>
-          <w:sz w:val="22"/>
-          <w:szCs w:val="22"/>
-        </w:rPr>
-        <w:t xml:space="preserve"> – </w:t>
-      </w:r>
-      <w:r>
-        <w:rPr>
-          <w:rFonts w:eastAsia="Times New Roman" w:cs="Arial" w:ascii="Georgia" w:hAnsi="Georgia"/>
-          <w:color w:val="000000"/>
-          <w:sz w:val="22"/>
-          <w:szCs w:val="22"/>
-        </w:rPr>
-        <w:t>Multiplayer Space</w:t>
-      </w:r>
-      <w:r>
-        <w:rPr>
-          <w:rFonts w:eastAsia="Times New Roman" w:cs="Arial" w:ascii="Georgia" w:hAnsi="Georgia"/>
-          <w:color w:val="000000"/>
-          <w:sz w:val="22"/>
-          <w:szCs w:val="22"/>
-        </w:rPr>
-        <w:t xml:space="preserve"> game in Java</w:t>
+        <w:t>Starfly Online – Multiplayer Space game in Java</w:t>
         <w:tab/>
         <w:tab/>
         <w:tab/>
         <w:tab/>
-      </w:r>
-      <w:r>
-        <w:rPr>
-          <w:rFonts w:eastAsia="Times New Roman" w:cs="Arial" w:ascii="Georgia" w:hAnsi="Georgia"/>
-          <w:color w:val="000000"/>
-          <w:sz w:val="22"/>
-          <w:szCs w:val="22"/>
-        </w:rPr>
-        <w:t>January</w:t>
-      </w:r>
-      <w:r>
-        <w:rPr>
-          <w:rFonts w:eastAsia="Times New Roman" w:cs="Arial" w:ascii="Georgia" w:hAnsi="Georgia"/>
-          <w:color w:val="000000"/>
-          <w:sz w:val="22"/>
-          <w:szCs w:val="22"/>
-        </w:rPr>
-        <w:t xml:space="preserve"> 201</w:t>
-      </w:r>
-      <w:r>
-        <w:rPr>
-          <w:rFonts w:eastAsia="Times New Roman" w:cs="Arial" w:ascii="Georgia" w:hAnsi="Georgia"/>
-          <w:color w:val="000000"/>
-          <w:sz w:val="22"/>
-          <w:szCs w:val="22"/>
-        </w:rPr>
-        <w:t>5</w:t>
-      </w:r>
-      <w:r>
-        <w:rPr>
-          <w:rFonts w:eastAsia="Times New Roman" w:cs="Arial" w:ascii="Georgia" w:hAnsi="Georgia"/>
-          <w:color w:val="000000"/>
-          <w:sz w:val="22"/>
-          <w:szCs w:val="22"/>
-        </w:rPr>
-        <w:t xml:space="preserve"> – Ongoing</w:t>
+        <w:t>January 2015 – Ongoing</w:t>
       </w:r>
       <w:r/>
     </w:p>
@@ -625,25 +614,7 @@
           <w:sz w:val="22"/>
           <w:szCs w:val="22"/>
         </w:rPr>
-        <w:t xml:space="preserve">Teamwork - Programming with </w:t>
-      </w:r>
-      <w:r>
-        <w:rPr>
-          <w:rFonts w:eastAsia="Times New Roman" w:cs="Arial" w:ascii="Georgia" w:hAnsi="Georgia"/>
-          <w:color w:val="000000"/>
-          <w:sz w:val="22"/>
-          <w:szCs w:val="22"/>
-        </w:rPr>
-        <w:t>others</w:t>
-      </w:r>
-      <w:r>
-        <w:rPr>
-          <w:rFonts w:eastAsia="Times New Roman" w:cs="Arial" w:ascii="Georgia" w:hAnsi="Georgia"/>
-          <w:color w:val="000000"/>
-          <w:sz w:val="22"/>
-          <w:szCs w:val="22"/>
-        </w:rPr>
-        <w:t>.</w:t>
+        <w:t>Teamwork - Programming with others.</w:t>
       </w:r>
       <w:r/>
     </w:p>
@@ -664,25 +635,7 @@
           <w:sz w:val="22"/>
           <w:szCs w:val="22"/>
         </w:rPr>
-        <w:t xml:space="preserve">AI - Programmed </w:t>
-      </w:r>
-      <w:r>
-        <w:rPr>
-          <w:rFonts w:eastAsia="Times New Roman" w:cs="Arial" w:ascii="Georgia" w:hAnsi="Georgia"/>
-          <w:color w:val="000000"/>
-          <w:sz w:val="22"/>
-          <w:szCs w:val="22"/>
-        </w:rPr>
-        <w:t xml:space="preserve">basic </w:t>
-      </w:r>
-      <w:r>
-        <w:rPr>
-          <w:rFonts w:eastAsia="Times New Roman" w:cs="Arial" w:ascii="Georgia" w:hAnsi="Georgia"/>
-          <w:color w:val="000000"/>
-          <w:sz w:val="22"/>
-          <w:szCs w:val="22"/>
-        </w:rPr>
-        <w:t>chase AI.</w:t>
+        <w:t>AI - Programmed basic chase AI.</w:t>
       </w:r>
       <w:r/>
     </w:p>
@@ -703,16 +656,7 @@
           <w:sz w:val="22"/>
           <w:szCs w:val="22"/>
         </w:rPr>
-        <w:t>P</w:t>
-      </w:r>
-      <w:r>
-        <w:rPr>
-          <w:rFonts w:eastAsia="Times New Roman" w:cs="Arial" w:ascii="Georgia" w:hAnsi="Georgia"/>
-          <w:color w:val="000000"/>
-          <w:sz w:val="22"/>
-          <w:szCs w:val="22"/>
-        </w:rPr>
-        <w:t>habricator: Experience with code review and phabricator tools.</w:t>
+        <w:t>Phabricator: Experience with code review and phabricator tools.</w:t>
       </w:r>
       <w:r/>
     </w:p>
@@ -733,16 +677,7 @@
           <w:sz w:val="22"/>
           <w:szCs w:val="22"/>
         </w:rPr>
-        <w:t>U</w:t>
-      </w:r>
-      <w:r>
-        <w:rPr>
-          <w:rFonts w:eastAsia="Times New Roman" w:cs="Arial" w:ascii="Georgia" w:hAnsi="Georgia"/>
-          <w:color w:val="000000"/>
-          <w:sz w:val="22"/>
-          <w:szCs w:val="22"/>
-        </w:rPr>
-        <w:t>sed Entity-Component-System design pattern.</w:t>
+        <w:t>Used Entity-Component-System design pattern.</w:t>
       </w:r>
       <w:r/>
     </w:p>
@@ -813,37 +748,108 @@
         <w:pStyle w:val="Normal"/>
         <w:spacing w:lineRule="auto" w:line="240" w:before="0" w:after="0"/>
         <w:contextualSpacing/>
+        <w:rPr>
+          <w:sz w:val="22"/>
+          <w:sz w:val="22"/>
+          <w:szCs w:val="22"/>
+          <w:rFonts w:ascii="Georgia" w:hAnsi="Georgia" w:eastAsia="Calibri" w:cs="" w:cstheme="minorBidi" w:eastAsiaTheme="minorHAnsi"/>
+          <w:color w:val="00000A"/>
+          <w:lang w:val="en-US" w:eastAsia="en-US" w:bidi="ar-SA"/>
+        </w:rPr>
       </w:pPr>
       <w:r>
         <w:rPr>
           <w:rFonts w:ascii="Georgia" w:hAnsi="Georgia"/>
         </w:rPr>
-        <w:t xml:space="preserve">Psychic: A </w:t>
-      </w:r>
-      <w:r>
-        <w:rPr>
-          <w:rFonts w:ascii="Georgia" w:hAnsi="Georgia"/>
-        </w:rPr>
-        <w:t>first-person</w:t>
-      </w:r>
-      <w:r>
-        <w:rPr>
-          <w:rFonts w:ascii="Georgia" w:hAnsi="Georgia"/>
-        </w:rPr>
-        <w:t xml:space="preserve"> action game built with the Unity engine. Released at</w:t>
+        <w:t>Mentor for Summer Program for Incoming Students</w:t>
         <w:tab/>
         <w:tab/>
-      </w:r>
+        <w:tab/>
+        <w:tab/>
+        <w:tab/>
+        <w:t>7/15-8/15</w:t>
+      </w:r>
+      <w:r/>
+    </w:p>
+    <w:p>
+      <w:pPr>
+        <w:pStyle w:val="Normal"/>
+        <w:numPr>
+          <w:ilvl w:val="0"/>
+          <w:numId w:val="2"/>
+        </w:numPr>
+        <w:spacing w:lineRule="auto" w:line="240" w:before="0" w:after="0"/>
+        <w:contextualSpacing/>
+      </w:pPr>
+      <w:r>
+        <w:rPr>
+          <w:rFonts w:eastAsia="Times New Roman" w:cs="Arial" w:ascii="Georgia" w:hAnsi="Georgia"/>
+          <w:color w:val="000000"/>
+          <w:sz w:val="22"/>
+          <w:szCs w:val="22"/>
+        </w:rPr>
+        <w:t>Helped introduce incoming freshmen to principles of computer science</w:t>
+      </w:r>
+      <w:r/>
+    </w:p>
+    <w:p>
+      <w:pPr>
+        <w:pStyle w:val="Normal"/>
+        <w:numPr>
+          <w:ilvl w:val="0"/>
+          <w:numId w:val="2"/>
+        </w:numPr>
+        <w:spacing w:lineRule="auto" w:line="240" w:before="0" w:after="0"/>
+        <w:contextualSpacing/>
+      </w:pPr>
+      <w:r>
+        <w:rPr>
+          <w:rFonts w:eastAsia="Times New Roman" w:cs="Arial" w:ascii="Georgia" w:hAnsi="Georgia"/>
+          <w:color w:val="000000"/>
+          <w:sz w:val="22"/>
+          <w:szCs w:val="22"/>
+        </w:rPr>
+        <w:t xml:space="preserve">Taught recursion, robotics with raspberry pi, image manipulation with python. </w:t>
+      </w:r>
+      <w:r/>
+    </w:p>
+    <w:p>
+      <w:pPr>
+        <w:pStyle w:val="Normal"/>
+        <w:spacing w:lineRule="auto" w:line="240" w:before="0" w:after="0"/>
+        <w:contextualSpacing/>
+        <w:rPr>
+          <w:sz w:val="22"/>
+          <w:sz w:val="22"/>
+          <w:szCs w:val="22"/>
+          <w:rFonts w:ascii="Georgia" w:hAnsi="Georgia" w:eastAsia="Calibri" w:cs="" w:cstheme="minorBidi" w:eastAsiaTheme="minorHAnsi"/>
+          <w:color w:val="00000A"/>
+          <w:lang w:val="en-US" w:eastAsia="en-US" w:bidi="ar-SA"/>
+        </w:rPr>
+      </w:pPr>
       <w:r>
         <w:rPr>
           <w:rFonts w:ascii="Georgia" w:hAnsi="Georgia"/>
         </w:rPr>
+      </w:r>
+      <w:r/>
+    </w:p>
+    <w:p>
+      <w:pPr>
+        <w:pStyle w:val="Normal"/>
+        <w:spacing w:lineRule="auto" w:line="240" w:before="0" w:after="0"/>
+        <w:contextualSpacing/>
+      </w:pPr>
+      <w:r>
+        <w:rPr>
+          <w:rFonts w:ascii="Georgia" w:hAnsi="Georgia"/>
+        </w:rPr>
+        <w:t xml:space="preserve">Psychic: A first-person action game built with the Unity engine. </w:t>
+        <w:tab/>
+        <w:tab/>
+        <w:tab/>
+        <w:tab/>
         <w:t>7/15 – 8/15</w:t>
-      </w:r>
-      <w:r>
-        <w:rPr>
-          <w:rFonts w:ascii="Georgia" w:hAnsi="Georgia"/>
-        </w:rPr>
         <w:tab/>
         <w:t xml:space="preserve"> </w:t>
       </w:r>
@@ -895,22 +901,32 @@
       </w:pPr>
       <w:r>
         <w:rPr>
+          <w:rFonts w:eastAsia="Calibri" w:cs="" w:cstheme="minorBidi" w:eastAsiaTheme="minorHAnsi" w:ascii="Georgia" w:hAnsi="Georgia"/>
+          <w:color w:val="00000A"/>
+          <w:sz w:val="22"/>
+          <w:szCs w:val="22"/>
+          <w:lang w:val="en-US" w:eastAsia="en-US" w:bidi="ar-SA"/>
+        </w:rPr>
+      </w:r>
+      <w:r/>
+    </w:p>
+    <w:p>
+      <w:pPr>
+        <w:pStyle w:val="Normal"/>
+        <w:spacing w:lineRule="auto" w:line="240" w:before="0" w:after="0"/>
+        <w:contextualSpacing/>
+      </w:pPr>
+      <w:r>
+        <w:rPr>
           <w:rFonts w:ascii="Georgia" w:hAnsi="Georgia"/>
         </w:rPr>
-      </w:r>
-      <w:r/>
-    </w:p>
-    <w:p>
-      <w:pPr>
-        <w:pStyle w:val="Normal"/>
-        <w:spacing w:lineRule="auto" w:line="240" w:before="0" w:after="0"/>
-        <w:contextualSpacing/>
-      </w:pPr>
+        <w:t xml:space="preserve">Tutor for CSE 8B </w:t>
+      </w:r>
       <w:r>
         <w:rPr>
           <w:rFonts w:ascii="Georgia" w:hAnsi="Georgia"/>
         </w:rPr>
-        <w:t>Tutor for CSE 8B</w:t>
+        <w:t>and CSE 11</w:t>
       </w:r>
       <w:r>
         <w:rPr>
@@ -923,34 +939,14 @@
         <w:tab/>
         <w:tab/>
         <w:tab/>
+        <w:t>4/15 – 6/15</w:t>
         <w:tab/>
-        <w:tab/>
-        <w:tab/>
-        <w:tab/>
       </w:r>
       <w:r>
         <w:rPr>
           <w:rFonts w:ascii="Georgia" w:hAnsi="Georgia"/>
         </w:rPr>
-        <w:t>4</w:t>
-      </w:r>
-      <w:r>
-        <w:rPr>
-          <w:rFonts w:ascii="Georgia" w:hAnsi="Georgia"/>
-        </w:rPr>
-        <w:t xml:space="preserve">/15 – </w:t>
-      </w:r>
-      <w:r>
-        <w:rPr>
-          <w:rFonts w:ascii="Georgia" w:hAnsi="Georgia"/>
-        </w:rPr>
-        <w:t>6/15</w:t>
-      </w:r>
-      <w:r>
-        <w:rPr>
-          <w:rFonts w:ascii="Georgia" w:hAnsi="Georgia"/>
-        </w:rPr>
-        <w:tab/>
+        <w:t>9/15-12/15</w:t>
       </w:r>
       <w:r/>
     </w:p>
@@ -989,21 +985,6 @@
         </w:numPr>
         <w:spacing w:lineRule="auto" w:line="240" w:before="0" w:after="0"/>
         <w:contextualSpacing/>
-      </w:pPr>
-      <w:r>
-        <w:rPr>
-          <w:rFonts w:ascii="Georgia" w:hAnsi="Georgia"/>
-        </w:rPr>
-        <w:t>Developed a tool to help quickly grade style on assignments with shell scripting.</w:t>
-      </w:r>
-      <w:r/>
-    </w:p>
-    <w:p>
-      <w:pPr>
-        <w:pStyle w:val="Normal"/>
-        <w:spacing w:lineRule="auto" w:line="240" w:before="0" w:after="0"/>
-        <w:contextualSpacing/>
-        <w:jc w:val="left"/>
         <w:rPr>
           <w:sz w:val="22"/>
           <w:sz w:val="22"/>
@@ -1015,6 +996,29 @@
       </w:pPr>
       <w:r>
         <w:rPr>
+          <w:rFonts w:ascii="Georgia" w:hAnsi="Georgia"/>
+        </w:rPr>
+        <w:t>Developed a tool to help quickly grade style on assignments with shell scripting.</w:t>
+      </w:r>
+      <w:r/>
+    </w:p>
+    <w:p>
+      <w:pPr>
+        <w:pStyle w:val="Normal"/>
+        <w:spacing w:lineRule="auto" w:line="240" w:before="0" w:after="0"/>
+        <w:contextualSpacing/>
+        <w:jc w:val="left"/>
+        <w:rPr>
+          <w:sz w:val="22"/>
+          <w:sz w:val="22"/>
+          <w:szCs w:val="22"/>
+          <w:rFonts w:ascii="Georgia" w:hAnsi="Georgia" w:eastAsia="Calibri" w:cs="" w:cstheme="minorBidi" w:eastAsiaTheme="minorHAnsi"/>
+          <w:color w:val="00000A"/>
+          <w:lang w:val="en-US" w:eastAsia="en-US" w:bidi="ar-SA"/>
+        </w:rPr>
+      </w:pPr>
+      <w:r>
+        <w:rPr>
           <w:rFonts w:eastAsia="Calibri" w:cs="" w:cstheme="minorBidi" w:eastAsiaTheme="minorHAnsi" w:ascii="Georgia" w:hAnsi="Georgia"/>
           <w:color w:val="00000A"/>
           <w:sz w:val="22"/>
@@ -1030,6 +1034,14 @@
         <w:spacing w:lineRule="auto" w:line="240" w:before="0" w:after="0"/>
         <w:contextualSpacing/>
         <w:jc w:val="left"/>
+        <w:rPr>
+          <w:sz w:val="22"/>
+          <w:sz w:val="22"/>
+          <w:szCs w:val="22"/>
+          <w:rFonts w:ascii="Georgia" w:hAnsi="Georgia" w:eastAsia="Calibri" w:cs="" w:cstheme="minorBidi" w:eastAsiaTheme="minorHAnsi"/>
+          <w:color w:val="00000A"/>
+          <w:lang w:val="en-US" w:eastAsia="en-US" w:bidi="ar-SA"/>
+        </w:rPr>
       </w:pPr>
       <w:r>
         <w:rPr>
@@ -1043,13 +1055,7 @@
         <w:tab/>
         <w:t xml:space="preserve">  </w:t>
         <w:tab/>
-        <w:t xml:space="preserve">12/6/14, </w:t>
-      </w:r>
-      <w:r>
-        <w:rPr>
-          <w:rFonts w:ascii="Georgia" w:hAnsi="Georgia"/>
-        </w:rPr>
-        <w:t>5/25/15</w:t>
+        <w:t>12/6/14, 5/25/15</w:t>
       </w:r>
       <w:r/>
     </w:p>
@@ -1096,25 +1102,7 @@
           <w:sz w:val="22"/>
           <w:szCs w:val="22"/>
         </w:rPr>
-        <w:t>In the Fall competition, a</w:t>
-      </w:r>
-      <w:r>
-        <w:rPr>
-          <w:rFonts w:eastAsia="Times New Roman" w:cs="Arial" w:ascii="Georgia" w:hAnsi="Georgia"/>
-          <w:color w:val="000000"/>
-          <w:sz w:val="22"/>
-          <w:szCs w:val="22"/>
-        </w:rPr>
-        <w:t xml:space="preserve">chieved </w:t>
-      </w:r>
-      <w:r>
-        <w:rPr>
-          <w:rFonts w:eastAsia="Times New Roman" w:cs="Arial" w:ascii="Georgia" w:hAnsi="Georgia"/>
-          <w:color w:val="000000"/>
-          <w:sz w:val="22"/>
-          <w:szCs w:val="22"/>
-        </w:rPr>
-        <w:t>3</w:t>
+        <w:t>In the Fall competition, achieved 3</w:t>
       </w:r>
       <w:r>
         <w:rPr>
@@ -1223,25 +1211,7 @@
           <w:sz w:val="22"/>
           <w:szCs w:val="22"/>
         </w:rPr>
-        <w:t xml:space="preserve">Psychic </w:t>
-      </w:r>
-      <w:r>
-        <w:rPr>
-          <w:rFonts w:eastAsia="Times New Roman" w:cs="Arial" w:ascii="Georgia" w:hAnsi="Georgia"/>
-          <w:color w:val="000000"/>
-          <w:sz w:val="22"/>
-          <w:szCs w:val="22"/>
-        </w:rPr>
-        <w:t>VR</w:t>
-      </w:r>
-      <w:r>
-        <w:rPr>
-          <w:rFonts w:eastAsia="Times New Roman" w:cs="Arial" w:ascii="Georgia" w:hAnsi="Georgia"/>
-          <w:color w:val="000000"/>
-          <w:sz w:val="22"/>
-          <w:szCs w:val="22"/>
-        </w:rPr>
-        <w:t>: Hackathon Project at SBHacks 2015 – github.com/anikan/Psychic           1/30/15 - 2/1/15</w:t>
+        <w:t>Psychic VR: Hackathon Project at SBHacks 2015 – github.com/anikan/Psychic           1/30/15 - 2/1/15</w:t>
       </w:r>
       <w:r/>
     </w:p>
@@ -1305,165 +1275,6 @@
           <w:szCs w:val="22"/>
         </w:rPr>
         <w:t>Designed player experience and scenes.</w:t>
-      </w:r>
-      <w:r/>
-    </w:p>
-    <w:p>
-      <w:pPr>
-        <w:pStyle w:val="Normal"/>
-        <w:numPr>
-          <w:ilvl w:val="0"/>
-          <w:numId w:val="0"/>
-        </w:numPr>
-        <w:spacing w:lineRule="auto" w:line="240" w:before="0" w:after="0"/>
-        <w:contextualSpacing/>
-        <w:rPr>
-          <w:sz w:val="22"/>
-          <w:sz w:val="22"/>
-          <w:szCs w:val="22"/>
-          <w:rFonts w:ascii="Georgia" w:hAnsi="Georgia" w:eastAsia="Times New Roman" w:cs="Arial"/>
-          <w:color w:val="000000"/>
-          <w:lang w:val="en-US" w:eastAsia="en-US" w:bidi="ar-SA"/>
-        </w:rPr>
-      </w:pPr>
-      <w:r>
-        <w:rPr>
-          <w:rFonts w:eastAsia="Times New Roman" w:cs="Arial" w:ascii="Georgia" w:hAnsi="Georgia"/>
-          <w:color w:val="000000"/>
-          <w:sz w:val="22"/>
-          <w:szCs w:val="22"/>
-          <w:lang w:val="en-US" w:eastAsia="en-US" w:bidi="ar-SA"/>
-        </w:rPr>
-      </w:r>
-      <w:r/>
-    </w:p>
-    <w:p>
-      <w:pPr>
-        <w:pStyle w:val="Normal"/>
-        <w:spacing w:lineRule="auto" w:line="240" w:before="0" w:after="0"/>
-        <w:contextualSpacing/>
-      </w:pPr>
-      <w:r>
-        <w:rPr>
-          <w:rFonts w:eastAsia="Times New Roman" w:cs="Arial" w:ascii="Georgia" w:hAnsi="Georgia"/>
-          <w:color w:val="000000"/>
-          <w:sz w:val="22"/>
-          <w:szCs w:val="22"/>
-        </w:rPr>
-        <w:t xml:space="preserve">Fixey: Hackathon Project at CalHacks 2014 </w:t>
-      </w:r>
-      <w:r>
-        <w:rPr>
-          <w:rFonts w:eastAsia="Times New Roman" w:cs="Arial" w:ascii="Georgia" w:hAnsi="Georgia"/>
-          <w:color w:val="000000"/>
-          <w:sz w:val="22"/>
-          <w:szCs w:val="22"/>
-          <w:u w:val="none"/>
-        </w:rPr>
-        <w:t xml:space="preserve">– </w:t>
-      </w:r>
-      <w:hyperlink r:id="rId3">
-        <w:r>
-          <w:rPr>
-            <w:rStyle w:val="InternetLink"/>
-            <w:rFonts w:eastAsia="Times New Roman" w:cs="Arial" w:ascii="Georgia" w:hAnsi="Georgia"/>
-            <w:color w:val="000000"/>
-            <w:sz w:val="22"/>
-            <w:szCs w:val="22"/>
-            <w:u w:val="none"/>
-          </w:rPr>
-          <w:t>www.fixey.herokuapp.com</w:t>
-        </w:r>
-      </w:hyperlink>
-      <w:r>
-        <w:rPr>
-          <w:rStyle w:val="InternetLink"/>
-          <w:rFonts w:eastAsia="Times New Roman" w:cs="Arial" w:ascii="Georgia" w:hAnsi="Georgia"/>
-          <w:color w:val="000000"/>
-          <w:sz w:val="22"/>
-          <w:szCs w:val="22"/>
-          <w:u w:val="none"/>
-        </w:rPr>
-        <w:tab/>
-        <w:tab/>
-        <w:t>10/3/1</w:t>
-      </w:r>
-      <w:r>
-        <w:rPr>
-          <w:rStyle w:val="InternetLink"/>
-          <w:rFonts w:eastAsia="Times New Roman" w:cs="Arial" w:ascii="Georgia" w:hAnsi="Georgia"/>
-          <w:color w:val="000000"/>
-          <w:sz w:val="22"/>
-          <w:szCs w:val="22"/>
-          <w:u w:val="none"/>
-        </w:rPr>
-        <w:t>4</w:t>
-      </w:r>
-      <w:r>
-        <w:rPr>
-          <w:rStyle w:val="InternetLink"/>
-          <w:rFonts w:eastAsia="Times New Roman" w:cs="Arial" w:ascii="Georgia" w:hAnsi="Georgia"/>
-          <w:color w:val="000000"/>
-          <w:sz w:val="22"/>
-          <w:szCs w:val="22"/>
-          <w:u w:val="none"/>
-        </w:rPr>
-        <w:t xml:space="preserve"> - 10/4/1</w:t>
-      </w:r>
-      <w:r>
-        <w:rPr>
-          <w:rStyle w:val="InternetLink"/>
-          <w:rFonts w:eastAsia="Times New Roman" w:cs="Arial" w:ascii="Georgia" w:hAnsi="Georgia"/>
-          <w:color w:val="000000"/>
-          <w:sz w:val="22"/>
-          <w:szCs w:val="22"/>
-          <w:u w:val="none"/>
-        </w:rPr>
-        <w:t>4</w:t>
-      </w:r>
-      <w:r/>
-    </w:p>
-    <w:p>
-      <w:pPr>
-        <w:pStyle w:val="Normal"/>
-        <w:numPr>
-          <w:ilvl w:val="0"/>
-          <w:numId w:val="3"/>
-        </w:numPr>
-        <w:spacing w:lineRule="auto" w:line="240" w:before="0" w:after="0"/>
-        <w:contextualSpacing/>
-      </w:pPr>
-      <w:r>
-        <w:rPr>
-          <w:rFonts w:eastAsia="Times New Roman" w:cs="Arial" w:ascii="Georgia" w:hAnsi="Georgia"/>
-          <w:color w:val="000000"/>
-          <w:sz w:val="22"/>
-          <w:szCs w:val="22"/>
-        </w:rPr>
-        <w:t>Worked with backend- used Google Maps API to optimize different possible routes and modes of transport.</w:t>
-      </w:r>
-      <w:r/>
-    </w:p>
-    <w:p>
-      <w:pPr>
-        <w:pStyle w:val="Normal"/>
-        <w:numPr>
-          <w:ilvl w:val="0"/>
-          <w:numId w:val="3"/>
-        </w:numPr>
-        <w:spacing w:lineRule="auto" w:line="240" w:before="0" w:after="0"/>
-        <w:contextualSpacing/>
-      </w:pPr>
-      <w:bookmarkStart w:id="1" w:name="__DdeLink__881_807712652"/>
-      <w:bookmarkEnd w:id="1"/>
-      <w:r>
-        <w:rPr>
-          <w:rFonts w:eastAsia="Times New Roman" w:cs="Arial" w:ascii="Georgia" w:hAnsi="Georgia"/>
-          <w:color w:val="000000"/>
-          <w:sz w:val="22"/>
-          <w:szCs w:val="22"/>
-        </w:rPr>
-        <w:t>Won best Health Hack presented by Castlight Health over 7 other teams working on health.</w:t>
       </w:r>
       <w:r/>
     </w:p>
@@ -1543,28 +1354,6 @@
           <w:szCs w:val="22"/>
         </w:rPr>
         <w:t>Java (Experienced), Python (Prior Experience)</w:t>
-      </w:r>
-      <w:r/>
-    </w:p>
-    <w:p>
-      <w:pPr>
-        <w:pStyle w:val="Normal"/>
-        <w:numPr>
-          <w:ilvl w:val="0"/>
-          <w:numId w:val="0"/>
-        </w:numPr>
-        <w:spacing w:lineRule="auto" w:line="240" w:before="0" w:after="0"/>
-        <w:contextualSpacing/>
-      </w:pPr>
-      <w:r>
-        <w:rPr>
-          <w:rFonts w:eastAsia="Times New Roman" w:cs="Arial" w:ascii="Georgia" w:hAnsi="Georgia"/>
-          <w:color w:val="000000"/>
-          <w:sz w:val="22"/>
-          <w:szCs w:val="22"/>
-          <w:lang w:val="en-US" w:eastAsia="en-US" w:bidi="ar-SA"/>
-        </w:rPr>
-        <w:t>Adobe Photoshop and Illustrator</w:t>
       </w:r>
       <w:r/>
     </w:p>
@@ -2861,6 +2650,27 @@
       <w:sz w:val="20"/>
     </w:rPr>
   </w:style>
+  <w:style w:type="character" w:styleId="ListLabel35">
+    <w:name w:val="ListLabel 35"/>
+    <w:rPr>
+      <w:rFonts w:cs="Symbol"/>
+      <w:sz w:val="20"/>
+    </w:rPr>
+  </w:style>
+  <w:style w:type="character" w:styleId="ListLabel36">
+    <w:name w:val="ListLabel 36"/>
+    <w:rPr>
+      <w:rFonts w:cs="Courier New"/>
+      <w:sz w:val="20"/>
+    </w:rPr>
+  </w:style>
+  <w:style w:type="character" w:styleId="ListLabel37">
+    <w:name w:val="ListLabel 37"/>
+    <w:rPr>
+      <w:rFonts w:cs="Wingdings"/>
+      <w:sz w:val="20"/>
+    </w:rPr>
+  </w:style>
   <w:style w:type="paragraph" w:styleId="Heading">
     <w:name w:val="Heading"/>
     <w:basedOn w:val="Normal"/>

</xml_diff>

<commit_message>
Added AGS to resume
</commit_message>
<xml_diff>
--- a/img/portfolio/Anish_Resume.docx
+++ b/img/portfolio/Anish_Resume.docx
@@ -51,7 +51,7 @@
           <w:szCs w:val="20"/>
           <w:u w:val="none"/>
         </w:rPr>
-        <w:t xml:space="preserve"> • github.com/anikan • devpost.com/anishkannan •linkedin.com/in/anishkannan</w:t>
+        <w:t xml:space="preserve"> • github.com/anikan • devpost.com/anishkannan • linkedin.com/in/anishkannan</w:t>
       </w:r>
       <w:r>
         <w:rPr>
@@ -173,7 +173,7 @@
           <w:sz w:val="22"/>
           <w:szCs w:val="22"/>
         </w:rPr>
-        <w:t>3.97</w:t>
+        <w:t>3.96</w:t>
       </w:r>
     </w:p>
     <w:p>
@@ -247,6 +247,133 @@
           <w:b/>
           <w:bCs/>
         </w:rPr>
+        <w:t>Amazon Game Studios</w:t>
+      </w:r>
+      <w:r>
+        <w:rPr>
+          <w:rFonts w:ascii="Georgia" w:hAnsi="Georgia"/>
+        </w:rPr>
+        <w:t xml:space="preserve">: </w:t>
+      </w:r>
+      <w:r>
+        <w:rPr>
+          <w:rFonts w:ascii="Georgia" w:hAnsi="Georgia"/>
+          <w:i/>
+          <w:iCs/>
+        </w:rPr>
+        <w:t>Software Development Engineering Intern</w:t>
+        <w:tab/>
+      </w:r>
+      <w:r>
+        <w:rPr>
+          <w:rFonts w:ascii="Georgia" w:hAnsi="Georgia"/>
+        </w:rPr>
+        <w:tab/>
+        <w:tab/>
+        <w:t>Jun. '17 – Sept. '17</w:t>
+      </w:r>
+    </w:p>
+    <w:p>
+      <w:pPr>
+        <w:pStyle w:val="Normal"/>
+        <w:numPr>
+          <w:ilvl w:val="0"/>
+          <w:numId w:val="1"/>
+        </w:numPr>
+        <w:spacing w:lineRule="auto" w:line="240" w:before="0" w:after="0"/>
+        <w:contextualSpacing/>
+        <w:rPr/>
+      </w:pPr>
+      <w:r>
+        <w:rPr>
+          <w:rStyle w:val="InternetLink"/>
+          <w:rFonts w:eastAsia="Calibri" w:cs="" w:ascii="Georgia" w:hAnsi="Georgia" w:cstheme="minorBidi" w:eastAsiaTheme="minorHAnsi"/>
+          <w:color w:val="00000A"/>
+          <w:sz w:val="22"/>
+          <w:szCs w:val="22"/>
+          <w:u w:val="none"/>
+          <w:lang w:val="en-US" w:eastAsia="en-US" w:bidi="ar-SA"/>
+        </w:rPr>
+        <w:t>Enhanced engine asset pipeline to optimize dev time and game performance.</w:t>
+      </w:r>
+    </w:p>
+    <w:p>
+      <w:pPr>
+        <w:pStyle w:val="Normal"/>
+        <w:numPr>
+          <w:ilvl w:val="0"/>
+          <w:numId w:val="1"/>
+        </w:numPr>
+        <w:spacing w:lineRule="auto" w:line="240" w:before="0" w:after="0"/>
+        <w:contextualSpacing/>
+        <w:rPr/>
+      </w:pPr>
+      <w:r>
+        <w:rPr>
+          <w:rStyle w:val="InternetLink"/>
+          <w:rFonts w:eastAsia="Calibri" w:cs="" w:ascii="Georgia" w:hAnsi="Georgia" w:cstheme="minorBidi" w:eastAsiaTheme="minorHAnsi"/>
+          <w:color w:val="00000A"/>
+          <w:sz w:val="22"/>
+          <w:szCs w:val="22"/>
+          <w:u w:val="none"/>
+          <w:lang w:val="en-US" w:eastAsia="en-US" w:bidi="ar-SA"/>
+        </w:rPr>
+        <w:t xml:space="preserve">Fixed bugs in DirectX shaders and C++ code </w:t>
+      </w:r>
+      <w:r>
+        <w:rPr>
+          <w:rStyle w:val="InternetLink"/>
+          <w:rFonts w:eastAsia="Calibri" w:cs="" w:ascii="Georgia" w:hAnsi="Georgia" w:cstheme="minorBidi" w:eastAsiaTheme="minorHAnsi"/>
+          <w:color w:val="00000A"/>
+          <w:sz w:val="22"/>
+          <w:szCs w:val="22"/>
+          <w:u w:val="none"/>
+          <w:lang w:val="en-US" w:eastAsia="en-US" w:bidi="ar-SA"/>
+        </w:rPr>
+        <w:t>in the Lumberyard engine.</w:t>
+      </w:r>
+    </w:p>
+    <w:p>
+      <w:pPr>
+        <w:pStyle w:val="Normal"/>
+        <w:spacing w:lineRule="auto" w:line="240" w:before="0" w:after="0"/>
+        <w:contextualSpacing/>
+        <w:jc w:val="left"/>
+        <w:rPr>
+          <w:rFonts w:ascii="Georgia" w:hAnsi="Georgia" w:eastAsia="Times New Roman" w:cs="Arial"/>
+          <w:b/>
+          <w:b/>
+          <w:bCs/>
+          <w:color w:val="000000"/>
+          <w:sz w:val="22"/>
+          <w:szCs w:val="22"/>
+        </w:rPr>
+      </w:pPr>
+      <w:r>
+        <w:rPr>
+          <w:rFonts w:eastAsia="Times New Roman" w:cs="Arial" w:ascii="Georgia" w:hAnsi="Georgia"/>
+          <w:b/>
+          <w:bCs/>
+          <w:color w:val="000000"/>
+          <w:sz w:val="22"/>
+          <w:szCs w:val="22"/>
+        </w:rPr>
+      </w:r>
+    </w:p>
+    <w:p>
+      <w:pPr>
+        <w:pStyle w:val="Normal"/>
+        <w:spacing w:lineRule="auto" w:line="240" w:before="0" w:after="0"/>
+        <w:contextualSpacing/>
+        <w:jc w:val="left"/>
+        <w:rPr/>
+      </w:pPr>
+      <w:r>
+        <w:rPr>
+          <w:rFonts w:ascii="Georgia" w:hAnsi="Georgia"/>
+          <w:b/>
+          <w:bCs/>
+        </w:rPr>
         <w:t>Dell Technologies</w:t>
       </w:r>
       <w:r>
@@ -281,7 +408,7 @@
         <w:pStyle w:val="Normal"/>
         <w:numPr>
           <w:ilvl w:val="0"/>
-          <w:numId w:val="2"/>
+          <w:numId w:val="1"/>
         </w:numPr>
         <w:spacing w:lineRule="auto" w:line="240" w:before="0" w:after="0"/>
         <w:contextualSpacing/>
@@ -305,7 +432,7 @@
         <w:pStyle w:val="Normal"/>
         <w:numPr>
           <w:ilvl w:val="0"/>
-          <w:numId w:val="2"/>
+          <w:numId w:val="1"/>
         </w:numPr>
         <w:spacing w:lineRule="auto" w:line="240" w:before="0" w:after="0"/>
         <w:contextualSpacing/>
@@ -449,7 +576,7 @@
         <w:pStyle w:val="Normal"/>
         <w:numPr>
           <w:ilvl w:val="0"/>
-          <w:numId w:val="2"/>
+          <w:numId w:val="1"/>
         </w:numPr>
         <w:spacing w:lineRule="auto" w:line="240" w:before="0" w:after="0"/>
         <w:contextualSpacing/>
@@ -470,7 +597,7 @@
         <w:pStyle w:val="Normal"/>
         <w:numPr>
           <w:ilvl w:val="0"/>
-          <w:numId w:val="2"/>
+          <w:numId w:val="1"/>
         </w:numPr>
         <w:spacing w:lineRule="auto" w:line="240" w:before="0" w:after="0"/>
         <w:contextualSpacing/>
@@ -493,7 +620,7 @@
         <w:pStyle w:val="Normal"/>
         <w:numPr>
           <w:ilvl w:val="0"/>
-          <w:numId w:val="2"/>
+          <w:numId w:val="1"/>
         </w:numPr>
         <w:spacing w:lineRule="auto" w:line="240" w:before="0" w:after="0"/>
         <w:contextualSpacing/>
@@ -521,18 +648,12 @@
         <w:spacing w:lineRule="auto" w:line="240" w:before="0" w:after="0"/>
         <w:contextualSpacing/>
         <w:rPr>
-          <w:rFonts w:ascii="Georgia" w:hAnsi="Georgia" w:eastAsia="Times New Roman" w:cs="Arial"/>
-          <w:color w:val="000000"/>
-          <w:sz w:val="22"/>
-          <w:szCs w:val="22"/>
-        </w:rPr>
-      </w:pPr>
-      <w:r>
-        <w:rPr>
-          <w:rFonts w:eastAsia="Times New Roman" w:cs="Arial" w:ascii="Georgia" w:hAnsi="Georgia"/>
-          <w:color w:val="000000"/>
-          <w:sz w:val="22"/>
-          <w:szCs w:val="22"/>
+          <w:rFonts w:ascii="Georgia" w:hAnsi="Georgia"/>
+        </w:rPr>
+      </w:pPr>
+      <w:r>
+        <w:rPr>
+          <w:rFonts w:ascii="Georgia" w:hAnsi="Georgia"/>
         </w:rPr>
       </w:r>
     </w:p>
@@ -549,46 +670,47 @@
       </w:pPr>
       <w:r>
         <w:rPr>
-          <w:rFonts w:eastAsia="Times New Roman" w:cs="Arial" w:ascii="Georgia" w:hAnsi="Georgia"/>
+          <w:rFonts w:ascii="Georgia" w:hAnsi="Georgia"/>
           <w:b/>
           <w:bCs/>
-          <w:color w:val="000000"/>
-          <w:sz w:val="22"/>
-          <w:szCs w:val="22"/>
-        </w:rPr>
-        <w:t>Groundcrew</w:t>
-      </w:r>
-      <w:r>
-        <w:rPr>
-          <w:rFonts w:eastAsia="Times New Roman" w:cs="Arial" w:ascii="Georgia" w:hAnsi="Georgia"/>
-          <w:color w:val="000000"/>
-          <w:sz w:val="22"/>
-          <w:szCs w:val="22"/>
+        </w:rPr>
+        <w:t>Virtual Reality Club</w:t>
+      </w:r>
+      <w:r>
+        <w:rPr>
+          <w:rFonts w:ascii="Georgia" w:hAnsi="Georgia"/>
         </w:rPr>
         <w:t xml:space="preserve">: </w:t>
       </w:r>
       <w:r>
         <w:rPr>
-          <w:rFonts w:eastAsia="Times New Roman" w:cs="Arial" w:ascii="Georgia" w:hAnsi="Georgia"/>
+          <w:rFonts w:ascii="Georgia" w:hAnsi="Georgia"/>
           <w:i/>
           <w:iCs/>
-          <w:color w:val="000000"/>
-          <w:sz w:val="22"/>
-          <w:szCs w:val="22"/>
-        </w:rPr>
-        <w:t xml:space="preserve">Leader of VR project for the San Diego Air and Space Museum  </w:t>
-      </w:r>
-      <w:r>
-        <w:rPr>
-          <w:rFonts w:eastAsia="Times New Roman" w:cs="Arial" w:ascii="Georgia" w:hAnsi="Georgia"/>
-          <w:color w:val="000000"/>
-          <w:sz w:val="22"/>
-          <w:szCs w:val="22"/>
-        </w:rPr>
-        <w:t xml:space="preserve">  </w:t>
+        </w:rPr>
+        <w:t>Project Manager</w:t>
+      </w:r>
+      <w:r>
+        <w:rPr>
+          <w:rFonts w:ascii="Georgia" w:hAnsi="Georgia"/>
+        </w:rPr>
         <w:tab/>
         <w:tab/>
-        <w:t>Sept. '16 - Present</w:t>
+        <w:tab/>
+        <w:tab/>
+        <w:tab/>
+        <w:tab/>
+        <w:tab/>
+        <w:t xml:space="preserve">Oct. '15 - </w:t>
+      </w:r>
+      <w:r>
+        <w:rPr>
+          <w:rFonts w:eastAsia="Times New Roman" w:cs="Arial" w:ascii="Georgia" w:hAnsi="Georgia"/>
+          <w:color w:val="000000"/>
+          <w:sz w:val="22"/>
+          <w:szCs w:val="22"/>
+        </w:rPr>
+        <w:t>Present</w:t>
       </w:r>
     </w:p>
     <w:p>
@@ -596,7 +718,7 @@
         <w:pStyle w:val="Normal"/>
         <w:numPr>
           <w:ilvl w:val="0"/>
-          <w:numId w:val="2"/>
+          <w:numId w:val="1"/>
         </w:numPr>
         <w:spacing w:lineRule="auto" w:line="240" w:before="0" w:after="0"/>
         <w:contextualSpacing/>
@@ -609,7 +731,7 @@
           <w:sz w:val="22"/>
           <w:szCs w:val="22"/>
         </w:rPr>
-        <w:t>Created VR experience using the HTC Vive and Unity to replace a flight simulator</w:t>
+        <w:t>Lead workshops on educational game design, game engines, and input mechanisms.</w:t>
       </w:r>
     </w:p>
     <w:p>
@@ -617,7 +739,7 @@
         <w:pStyle w:val="Normal"/>
         <w:numPr>
           <w:ilvl w:val="0"/>
-          <w:numId w:val="2"/>
+          <w:numId w:val="1"/>
         </w:numPr>
         <w:spacing w:lineRule="auto" w:line="240" w:before="0" w:after="0"/>
         <w:contextualSpacing/>
@@ -625,14 +747,21 @@
       </w:pPr>
       <w:r>
         <w:rPr>
-          <w:rStyle w:val="InternetLink"/>
-          <w:rFonts w:eastAsia="Times New Roman" w:cs="Arial" w:ascii="Georgia" w:hAnsi="Georgia"/>
-          <w:color w:val="000000"/>
-          <w:sz w:val="22"/>
-          <w:szCs w:val="22"/>
-          <w:u w:val="none"/>
-        </w:rPr>
-        <w:t>Held meetings, distributed tasks and connected all parts together.</w:t>
+          <w:rFonts w:eastAsia="Times New Roman" w:cs="Arial" w:ascii="Georgia" w:hAnsi="Georgia"/>
+          <w:color w:val="000000"/>
+          <w:sz w:val="22"/>
+          <w:szCs w:val="22"/>
+        </w:rPr>
+        <w:t>Managed</w:t>
+      </w:r>
+      <w:r>
+        <w:rPr>
+          <w:rFonts w:eastAsia="Times New Roman" w:cs="Arial" w:ascii="Georgia" w:hAnsi="Georgia"/>
+          <w:color w:val="000000"/>
+          <w:sz w:val="22"/>
+          <w:szCs w:val="22"/>
+        </w:rPr>
+        <w:t xml:space="preserve"> several teams creating projects ranging from education to entertainment.</w:t>
       </w:r>
     </w:p>
     <w:p>
@@ -640,22 +769,25 @@
         <w:pStyle w:val="Normal"/>
         <w:numPr>
           <w:ilvl w:val="0"/>
-          <w:numId w:val="2"/>
+          <w:numId w:val="1"/>
         </w:numPr>
         <w:spacing w:lineRule="auto" w:line="240" w:before="0" w:after="0"/>
         <w:contextualSpacing/>
-        <w:rPr/>
-      </w:pPr>
-      <w:r>
-        <w:rPr>
-          <w:rStyle w:val="InternetLink"/>
-          <w:rFonts w:eastAsia="Times New Roman" w:cs="Arial" w:ascii="Georgia" w:hAnsi="Georgia"/>
-          <w:color w:val="000000"/>
-          <w:sz w:val="22"/>
-          <w:szCs w:val="22"/>
-          <w:u w:val="none"/>
-        </w:rPr>
-        <w:t>Designed experience with team and museum director.</w:t>
+        <w:rPr>
+          <w:rFonts w:ascii="Georgia" w:hAnsi="Georgia" w:eastAsia="Times New Roman" w:cs="Arial"/>
+          <w:color w:val="000000"/>
+          <w:sz w:val="22"/>
+          <w:szCs w:val="22"/>
+        </w:rPr>
+      </w:pPr>
+      <w:r>
+        <w:rPr>
+          <w:rFonts w:eastAsia="Times New Roman" w:cs="Arial" w:ascii="Georgia" w:hAnsi="Georgia"/>
+          <w:color w:val="000000"/>
+          <w:sz w:val="22"/>
+          <w:szCs w:val="22"/>
+        </w:rPr>
+        <w:t>Taught git and leadership acts such as task distribution.</w:t>
       </w:r>
     </w:p>
     <w:p>
@@ -669,21 +801,18 @@
         <w:ind w:left="720" w:hanging="0"/>
         <w:contextualSpacing/>
         <w:rPr>
-          <w:rStyle w:val="InternetLink"/>
           <w:rFonts w:ascii="Georgia" w:hAnsi="Georgia" w:eastAsia="Times New Roman" w:cs="Arial"/>
           <w:color w:val="000000"/>
           <w:sz w:val="22"/>
           <w:szCs w:val="22"/>
-          <w:u w:val="none"/>
-        </w:rPr>
-      </w:pPr>
-      <w:r>
-        <w:rPr>
-          <w:rFonts w:eastAsia="Times New Roman" w:cs="Arial" w:ascii="Georgia" w:hAnsi="Georgia"/>
-          <w:color w:val="000000"/>
-          <w:sz w:val="22"/>
-          <w:szCs w:val="22"/>
-          <w:u w:val="none"/>
+        </w:rPr>
+      </w:pPr>
+      <w:r>
+        <w:rPr>
+          <w:rFonts w:eastAsia="Times New Roman" w:cs="Arial" w:ascii="Georgia" w:hAnsi="Georgia"/>
+          <w:color w:val="000000"/>
+          <w:sz w:val="22"/>
+          <w:szCs w:val="22"/>
         </w:rPr>
       </w:r>
     </w:p>
@@ -698,20 +827,17 @@
         <w:contextualSpacing/>
         <w:rPr/>
       </w:pPr>
-      <w:hyperlink r:id="rId2">
-        <w:r>
-          <w:rPr>
-            <w:rStyle w:val="InternetLink"/>
-            <w:rFonts w:eastAsia="Times New Roman" w:cs="Arial" w:ascii="Georgia" w:hAnsi="Georgia"/>
-            <w:b/>
-            <w:bCs/>
-            <w:color w:val="3333FF"/>
-            <w:sz w:val="22"/>
-            <w:szCs w:val="22"/>
-          </w:rPr>
-          <w:t>Cell VR</w:t>
-        </w:r>
-      </w:hyperlink>
+      <w:r>
+        <w:rPr>
+          <w:rFonts w:eastAsia="Times New Roman" w:cs="Arial" w:ascii="Georgia" w:hAnsi="Georgia"/>
+          <w:b/>
+          <w:bCs/>
+          <w:color w:val="000000"/>
+          <w:sz w:val="22"/>
+          <w:szCs w:val="22"/>
+        </w:rPr>
+        <w:t>Groundcrew</w:t>
+      </w:r>
       <w:r>
         <w:rPr>
           <w:rFonts w:eastAsia="Times New Roman" w:cs="Arial" w:ascii="Georgia" w:hAnsi="Georgia"/>
@@ -730,19 +856,19 @@
           <w:sz w:val="22"/>
           <w:szCs w:val="22"/>
         </w:rPr>
-        <w:t>Developer of VR hackathon project at HackingEDU 2015</w:t>
+        <w:t xml:space="preserve">Leader of VR project for the San Diego Air and Space Museum  </w:t>
+      </w:r>
+      <w:r>
+        <w:rPr>
+          <w:rFonts w:eastAsia="Times New Roman" w:cs="Arial" w:ascii="Georgia" w:hAnsi="Georgia"/>
+          <w:color w:val="000000"/>
+          <w:sz w:val="22"/>
+          <w:szCs w:val="22"/>
+        </w:rPr>
+        <w:t xml:space="preserve">  </w:t>
         <w:tab/>
         <w:tab/>
-        <w:tab/>
-      </w:r>
-      <w:r>
-        <w:rPr>
-          <w:rFonts w:eastAsia="Times New Roman" w:cs="Arial" w:ascii="Georgia" w:hAnsi="Georgia"/>
-          <w:color w:val="000000"/>
-          <w:sz w:val="22"/>
-          <w:szCs w:val="22"/>
-        </w:rPr>
-        <w:t>Oct. '15</w:t>
+        <w:t>Sept. '16 - Present</w:t>
       </w:r>
     </w:p>
     <w:p>
@@ -750,7 +876,7 @@
         <w:pStyle w:val="Normal"/>
         <w:numPr>
           <w:ilvl w:val="0"/>
-          <w:numId w:val="2"/>
+          <w:numId w:val="1"/>
         </w:numPr>
         <w:spacing w:lineRule="auto" w:line="240" w:before="0" w:after="0"/>
         <w:contextualSpacing/>
@@ -763,7 +889,16 @@
           <w:sz w:val="22"/>
           <w:szCs w:val="22"/>
         </w:rPr>
-        <w:t xml:space="preserve">Integrated Oculus Rift and Unity engine to create a cell biology game. </w:t>
+        <w:t>Created VR experience using the HTC Vive and Unity to replace flight simulator</w:t>
+      </w:r>
+      <w:r>
+        <w:rPr>
+          <w:rFonts w:eastAsia="Times New Roman" w:cs="Arial" w:ascii="Georgia" w:hAnsi="Georgia"/>
+          <w:color w:val="000000"/>
+          <w:sz w:val="22"/>
+          <w:szCs w:val="22"/>
+        </w:rPr>
+        <w:t>s</w:t>
       </w:r>
     </w:p>
     <w:p>
@@ -771,7 +906,7 @@
         <w:pStyle w:val="Normal"/>
         <w:numPr>
           <w:ilvl w:val="0"/>
-          <w:numId w:val="2"/>
+          <w:numId w:val="1"/>
         </w:numPr>
         <w:spacing w:lineRule="auto" w:line="240" w:before="0" w:after="0"/>
         <w:contextualSpacing/>
@@ -786,7 +921,7 @@
           <w:szCs w:val="22"/>
           <w:u w:val="none"/>
         </w:rPr>
-        <w:t>Implemented control mechanism in C# to detect user intentions.</w:t>
+        <w:t>Held meetings, distributed tasks and connected all parts together.</w:t>
       </w:r>
     </w:p>
     <w:p>
@@ -794,7 +929,7 @@
         <w:pStyle w:val="Normal"/>
         <w:numPr>
           <w:ilvl w:val="0"/>
-          <w:numId w:val="2"/>
+          <w:numId w:val="1"/>
         </w:numPr>
         <w:spacing w:lineRule="auto" w:line="240" w:before="0" w:after="0"/>
         <w:contextualSpacing/>
@@ -809,53 +944,7 @@
           <w:szCs w:val="22"/>
           <w:u w:val="none"/>
         </w:rPr>
-        <w:t>Achieved 3</w:t>
-      </w:r>
-      <w:r>
-        <w:rPr>
-          <w:rStyle w:val="InternetLink"/>
-          <w:rFonts w:eastAsia="Times New Roman" w:cs="Arial" w:ascii="Georgia" w:hAnsi="Georgia"/>
-          <w:color w:val="000000"/>
-          <w:sz w:val="22"/>
-          <w:szCs w:val="22"/>
-          <w:u w:val="none"/>
-          <w:vertAlign w:val="superscript"/>
-        </w:rPr>
-        <w:t>rd</w:t>
-      </w:r>
-      <w:r>
-        <w:rPr>
-          <w:rStyle w:val="InternetLink"/>
-          <w:rFonts w:eastAsia="Times New Roman" w:cs="Arial" w:ascii="Georgia" w:hAnsi="Georgia"/>
-          <w:color w:val="000000"/>
-          <w:sz w:val="22"/>
-          <w:szCs w:val="22"/>
-          <w:u w:val="none"/>
-        </w:rPr>
-        <w:t xml:space="preserve"> place out of 1000+ people.</w:t>
-      </w:r>
-    </w:p>
-    <w:p>
-      <w:pPr>
-        <w:pStyle w:val="Normal"/>
-        <w:numPr>
-          <w:ilvl w:val="0"/>
-          <w:numId w:val="2"/>
-        </w:numPr>
-        <w:spacing w:lineRule="auto" w:line="240" w:before="0" w:after="0"/>
-        <w:contextualSpacing/>
-        <w:rPr/>
-      </w:pPr>
-      <w:r>
-        <w:rPr>
-          <w:rStyle w:val="InternetLink"/>
-          <w:rFonts w:eastAsia="Times New Roman" w:cs="Arial" w:ascii="Georgia" w:hAnsi="Georgia"/>
-          <w:color w:val="000000"/>
-          <w:sz w:val="22"/>
-          <w:szCs w:val="22"/>
-          <w:u w:val="none"/>
-        </w:rPr>
-        <w:t>Updated for HTC Vive and achieved 2nd place interactive experience at VRSC Festival</w:t>
+        <w:t>Designed experience with team and museum director.</w:t>
       </w:r>
     </w:p>
     <w:p>
@@ -866,14 +955,23 @@
           <w:numId w:val="0"/>
         </w:numPr>
         <w:spacing w:lineRule="auto" w:line="240" w:before="0" w:after="0"/>
+        <w:ind w:left="720" w:hanging="0"/>
         <w:contextualSpacing/>
         <w:rPr>
-          <w:rFonts w:ascii="Georgia" w:hAnsi="Georgia"/>
-        </w:rPr>
-      </w:pPr>
-      <w:r>
-        <w:rPr>
-          <w:rFonts w:ascii="Georgia" w:hAnsi="Georgia"/>
+          <w:rFonts w:ascii="Georgia" w:hAnsi="Georgia" w:eastAsia="Times New Roman" w:cs="Arial"/>
+          <w:color w:val="000000"/>
+          <w:sz w:val="22"/>
+          <w:szCs w:val="22"/>
+          <w:u w:val="none"/>
+        </w:rPr>
+      </w:pPr>
+      <w:r>
+        <w:rPr>
+          <w:rFonts w:eastAsia="Times New Roman" w:cs="Arial" w:ascii="Georgia" w:hAnsi="Georgia"/>
+          <w:color w:val="000000"/>
+          <w:sz w:val="22"/>
+          <w:szCs w:val="22"/>
+          <w:u w:val="none"/>
         </w:rPr>
       </w:r>
     </w:p>
@@ -890,47 +988,94 @@
       </w:pPr>
       <w:r>
         <w:rPr>
-          <w:rFonts w:ascii="Georgia" w:hAnsi="Georgia"/>
+          <w:rStyle w:val="InternetLink"/>
+          <w:rFonts w:eastAsia="Times New Roman" w:cs="Arial" w:ascii="Georgia" w:hAnsi="Georgia"/>
           <w:b/>
           <w:bCs/>
-        </w:rPr>
-        <w:t>Virtual Reality Club</w:t>
-      </w:r>
-      <w:r>
-        <w:rPr>
-          <w:rFonts w:ascii="Georgia" w:hAnsi="Georgia"/>
-        </w:rPr>
-        <w:t xml:space="preserve">: </w:t>
-      </w:r>
-      <w:r>
-        <w:rPr>
-          <w:rFonts w:ascii="Georgia" w:hAnsi="Georgia"/>
+          <w:color w:val="3333FF"/>
+          <w:sz w:val="22"/>
+          <w:szCs w:val="22"/>
+          <w:lang w:val="en-US"/>
+        </w:rPr>
+        <w:t>Sensory:</w:t>
+      </w:r>
+      <w:r>
+        <w:rPr>
+          <w:rFonts w:eastAsia="Times New Roman" w:cs="Arial" w:ascii="Georgia" w:hAnsi="Georgia"/>
+          <w:color w:val="000000"/>
+          <w:sz w:val="22"/>
+          <w:szCs w:val="22"/>
+        </w:rPr>
+        <w:t xml:space="preserve"> </w:t>
+      </w:r>
+      <w:r>
+        <w:rPr>
+          <w:rFonts w:eastAsia="Times New Roman" w:cs="Arial" w:ascii="Georgia" w:hAnsi="Georgia"/>
           <w:i/>
           <w:iCs/>
-        </w:rPr>
-        <w:t>Project Manager</w:t>
-      </w:r>
-      <w:r>
-        <w:rPr>
-          <w:rFonts w:ascii="Georgia" w:hAnsi="Georgia"/>
+          <w:color w:val="000000"/>
+          <w:sz w:val="22"/>
+          <w:szCs w:val="22"/>
+        </w:rPr>
+        <w:t xml:space="preserve">Developer of VR hackathon project at </w:t>
+      </w:r>
+      <w:r>
+        <w:rPr>
+          <w:rFonts w:eastAsia="Times New Roman" w:cs="Arial" w:ascii="Georgia" w:hAnsi="Georgia"/>
+          <w:i/>
+          <w:iCs/>
+          <w:color w:val="000000"/>
+          <w:sz w:val="22"/>
+          <w:szCs w:val="22"/>
+        </w:rPr>
+        <w:t>Treehacks</w:t>
+      </w:r>
+      <w:r>
+        <w:rPr>
+          <w:rFonts w:eastAsia="Times New Roman" w:cs="Arial" w:ascii="Georgia" w:hAnsi="Georgia"/>
+          <w:i/>
+          <w:iCs/>
+          <w:color w:val="000000"/>
+          <w:sz w:val="22"/>
+          <w:szCs w:val="22"/>
+        </w:rPr>
+        <w:t xml:space="preserve"> 201</w:t>
+      </w:r>
+      <w:r>
+        <w:rPr>
+          <w:rFonts w:eastAsia="Times New Roman" w:cs="Arial" w:ascii="Georgia" w:hAnsi="Georgia"/>
+          <w:i/>
+          <w:iCs/>
+          <w:color w:val="000000"/>
+          <w:sz w:val="22"/>
+          <w:szCs w:val="22"/>
+        </w:rPr>
+        <w:t>7</w:t>
+      </w:r>
+      <w:r>
+        <w:rPr>
+          <w:rFonts w:eastAsia="Times New Roman" w:cs="Arial" w:ascii="Georgia" w:hAnsi="Georgia"/>
+          <w:i/>
+          <w:iCs/>
+          <w:color w:val="000000"/>
+          <w:sz w:val="22"/>
+          <w:szCs w:val="22"/>
         </w:rPr>
         <w:tab/>
         <w:tab/>
         <w:tab/>
         <w:tab/>
-        <w:tab/>
-        <w:tab/>
-        <w:tab/>
-        <w:t xml:space="preserve">Oct. '15 - </w:t>
-      </w:r>
-      <w:r>
-        <w:rPr>
-          <w:rFonts w:eastAsia="Times New Roman" w:cs="Arial" w:ascii="Georgia" w:hAnsi="Georgia"/>
-          <w:color w:val="000000"/>
-          <w:sz w:val="22"/>
-          <w:szCs w:val="22"/>
-        </w:rPr>
-        <w:t>Present</w:t>
+      </w:r>
+      <w:r>
+        <w:rPr>
+          <w:rFonts w:eastAsia="Times New Roman" w:cs="Arial" w:ascii="Georgia" w:hAnsi="Georgia"/>
+          <w:i w:val="false"/>
+          <w:iCs w:val="false"/>
+          <w:color w:val="000000"/>
+          <w:sz w:val="22"/>
+          <w:szCs w:val="22"/>
+        </w:rPr>
+        <w:t>Feb ‘17</w:t>
       </w:r>
     </w:p>
     <w:p>
@@ -938,7 +1083,7 @@
         <w:pStyle w:val="Normal"/>
         <w:numPr>
           <w:ilvl w:val="0"/>
-          <w:numId w:val="2"/>
+          <w:numId w:val="1"/>
         </w:numPr>
         <w:spacing w:lineRule="auto" w:line="240" w:before="0" w:after="0"/>
         <w:contextualSpacing/>
@@ -951,7 +1096,25 @@
           <w:sz w:val="22"/>
           <w:szCs w:val="22"/>
         </w:rPr>
-        <w:t>Lead workshops on educational game design, game engines, and input mechanisms.</w:t>
+        <w:t>Developed</w:t>
+      </w:r>
+      <w:r>
+        <w:rPr>
+          <w:rFonts w:eastAsia="Times New Roman" w:cs="Arial" w:ascii="Georgia" w:hAnsi="Georgia"/>
+          <w:color w:val="000000"/>
+          <w:sz w:val="22"/>
+          <w:szCs w:val="22"/>
+        </w:rPr>
+        <w:t xml:space="preserve"> </w:t>
+      </w:r>
+      <w:r>
+        <w:rPr>
+          <w:rFonts w:eastAsia="Times New Roman" w:cs="Arial" w:ascii="Georgia" w:hAnsi="Georgia"/>
+          <w:color w:val="000000"/>
+          <w:sz w:val="22"/>
+          <w:szCs w:val="22"/>
+        </w:rPr>
+        <w:t>experience to let users experience having physical disorders in the Vive.</w:t>
       </w:r>
     </w:p>
     <w:p>
@@ -959,7 +1122,7 @@
         <w:pStyle w:val="Normal"/>
         <w:numPr>
           <w:ilvl w:val="0"/>
-          <w:numId w:val="2"/>
+          <w:numId w:val="1"/>
         </w:numPr>
         <w:spacing w:lineRule="auto" w:line="240" w:before="0" w:after="0"/>
         <w:contextualSpacing/>
@@ -972,7 +1135,25 @@
           <w:sz w:val="22"/>
           <w:szCs w:val="22"/>
         </w:rPr>
-        <w:t>In charge of several teams creating projects ranging from education to entertainment.</w:t>
+        <w:t xml:space="preserve">Experimented with </w:t>
+      </w:r>
+      <w:r>
+        <w:rPr>
+          <w:rFonts w:eastAsia="Times New Roman" w:cs="Arial" w:ascii="Georgia" w:hAnsi="Georgia"/>
+          <w:color w:val="000000"/>
+          <w:sz w:val="22"/>
+          <w:szCs w:val="22"/>
+        </w:rPr>
+        <w:t xml:space="preserve">Unity engine </w:t>
+      </w:r>
+      <w:r>
+        <w:rPr>
+          <w:rFonts w:eastAsia="Times New Roman" w:cs="Arial" w:ascii="Georgia" w:hAnsi="Georgia"/>
+          <w:color w:val="000000"/>
+          <w:sz w:val="22"/>
+          <w:szCs w:val="22"/>
+        </w:rPr>
+        <w:t>features and shaders to simulate disorders.</w:t>
       </w:r>
     </w:p>
     <w:p>
@@ -980,7 +1161,7 @@
         <w:pStyle w:val="Normal"/>
         <w:numPr>
           <w:ilvl w:val="0"/>
-          <w:numId w:val="2"/>
+          <w:numId w:val="1"/>
         </w:numPr>
         <w:spacing w:lineRule="auto" w:line="240" w:before="0" w:after="0"/>
         <w:contextualSpacing/>
@@ -993,12 +1174,59 @@
           <w:sz w:val="22"/>
           <w:szCs w:val="22"/>
         </w:rPr>
-        <w:t>Taught git and leadership acts such as task distribution.</w:t>
+        <w:t>R</w:t>
+      </w:r>
+      <w:r>
+        <w:rPr>
+          <w:rFonts w:eastAsia="Times New Roman" w:cs="Arial" w:ascii="Georgia" w:hAnsi="Georgia"/>
+          <w:color w:val="000000"/>
+          <w:sz w:val="22"/>
+          <w:szCs w:val="22"/>
+        </w:rPr>
+        <w:t xml:space="preserve">esearched </w:t>
       </w:r>
     </w:p>
     <w:p>
       <w:pPr>
         <w:pStyle w:val="Normal"/>
+        <w:numPr>
+          <w:ilvl w:val="0"/>
+          <w:numId w:val="1"/>
+        </w:numPr>
+        <w:spacing w:lineRule="auto" w:line="240" w:before="0" w:after="0"/>
+        <w:contextualSpacing/>
+        <w:rPr/>
+      </w:pPr>
+      <w:r>
+        <w:rPr>
+          <w:rStyle w:val="InternetLink"/>
+          <w:rFonts w:eastAsia="Times New Roman" w:cs="Arial" w:ascii="Georgia" w:hAnsi="Georgia"/>
+          <w:color w:val="000000"/>
+          <w:sz w:val="22"/>
+          <w:szCs w:val="22"/>
+          <w:u w:val="none"/>
+        </w:rPr>
+        <w:t xml:space="preserve">Achieved </w:t>
+      </w:r>
+      <w:r>
+        <w:rPr>
+          <w:rStyle w:val="InternetLink"/>
+          <w:rFonts w:eastAsia="Times New Roman" w:cs="Arial" w:ascii="Georgia" w:hAnsi="Georgia"/>
+          <w:color w:val="000000"/>
+          <w:sz w:val="22"/>
+          <w:szCs w:val="22"/>
+          <w:u w:val="none"/>
+        </w:rPr>
+        <w:t>Education Grand Prize and Most Creative</w:t>
+      </w:r>
+    </w:p>
+    <w:p>
+      <w:pPr>
+        <w:pStyle w:val="Normal"/>
+        <w:numPr>
+          <w:ilvl w:val="0"/>
+          <w:numId w:val="0"/>
+        </w:numPr>
         <w:spacing w:lineRule="auto" w:line="240" w:before="0" w:after="0"/>
         <w:contextualSpacing/>
         <w:rPr>
@@ -1059,7 +1287,7 @@
         <w:pStyle w:val="Normal"/>
         <w:numPr>
           <w:ilvl w:val="0"/>
-          <w:numId w:val="2"/>
+          <w:numId w:val="1"/>
         </w:numPr>
         <w:spacing w:lineRule="auto" w:line="240" w:before="0" w:after="0"/>
         <w:contextualSpacing/>
@@ -1069,7 +1297,19 @@
         <w:rPr>
           <w:rFonts w:ascii="Georgia" w:hAnsi="Georgia"/>
         </w:rPr>
-        <w:t>Taught students intermediate Java concepts such as polymorphism and recursion.</w:t>
+        <w:t>Taught students intermediate Java concepts</w:t>
+      </w:r>
+      <w:r>
+        <w:rPr>
+          <w:rFonts w:ascii="Georgia" w:hAnsi="Georgia"/>
+        </w:rPr>
+        <w:t>- e.g.,</w:t>
+      </w:r>
+      <w:r>
+        <w:rPr>
+          <w:rFonts w:ascii="Georgia" w:hAnsi="Georgia"/>
+        </w:rPr>
+        <w:t xml:space="preserve"> polymorphism and recursion.</w:t>
       </w:r>
     </w:p>
     <w:p>
@@ -1077,7 +1317,7 @@
         <w:pStyle w:val="Normal"/>
         <w:numPr>
           <w:ilvl w:val="0"/>
-          <w:numId w:val="2"/>
+          <w:numId w:val="1"/>
         </w:numPr>
         <w:spacing w:lineRule="auto" w:line="240" w:before="0" w:after="0"/>
         <w:contextualSpacing/>
@@ -1095,7 +1335,7 @@
         <w:pStyle w:val="Normal"/>
         <w:numPr>
           <w:ilvl w:val="0"/>
-          <w:numId w:val="2"/>
+          <w:numId w:val="1"/>
         </w:numPr>
         <w:spacing w:lineRule="auto" w:line="240" w:before="0" w:after="0"/>
         <w:contextualSpacing/>
@@ -1113,7 +1353,7 @@
         <w:pStyle w:val="Normal"/>
         <w:numPr>
           <w:ilvl w:val="0"/>
-          <w:numId w:val="2"/>
+          <w:numId w:val="1"/>
         </w:numPr>
         <w:spacing w:lineRule="auto" w:line="240" w:before="0" w:after="0"/>
         <w:contextualSpacing/>
@@ -1125,7 +1365,7 @@
         </w:rPr>
         <w:t xml:space="preserve">Developed a </w:t>
       </w:r>
-      <w:hyperlink r:id="rId3">
+      <w:hyperlink r:id="rId2">
         <w:r>
           <w:rPr>
             <w:rStyle w:val="InternetLink"/>
@@ -1147,131 +1387,24 @@
         <w:spacing w:lineRule="auto" w:line="240" w:before="0" w:after="0"/>
         <w:contextualSpacing/>
         <w:rPr>
-          <w:rFonts w:ascii="Georgia" w:hAnsi="Georgia"/>
-        </w:rPr>
-      </w:pPr>
-      <w:r>
-        <w:rPr>
-          <w:rFonts w:ascii="Georgia" w:hAnsi="Georgia"/>
-        </w:rPr>
-      </w:r>
-    </w:p>
-    <w:p>
-      <w:pPr>
-        <w:pStyle w:val="Normal"/>
-        <w:spacing w:lineRule="auto" w:line="240" w:before="0" w:after="0"/>
-        <w:contextualSpacing/>
-        <w:rPr/>
-      </w:pPr>
-      <w:hyperlink r:id="rId4">
-        <w:r>
-          <w:rPr>
-            <w:rStyle w:val="InternetLink"/>
-            <w:rFonts w:ascii="Georgia" w:hAnsi="Georgia"/>
-            <w:b/>
-            <w:bCs/>
-          </w:rPr>
-          <w:t>Declassify</w:t>
-        </w:r>
-      </w:hyperlink>
-      <w:r>
-        <w:rPr>
-          <w:rFonts w:ascii="Georgia" w:hAnsi="Georgia"/>
-        </w:rPr>
-        <w:t xml:space="preserve">: </w:t>
-      </w:r>
-      <w:r>
-        <w:rPr>
-          <w:rFonts w:ascii="Georgia" w:hAnsi="Georgia"/>
-          <w:i/>
-          <w:iCs/>
-        </w:rPr>
-        <w:t>Developer of side project to help students decide which classes to take</w:t>
-      </w:r>
-      <w:r>
-        <w:rPr>
-          <w:rFonts w:ascii="Georgia" w:hAnsi="Georgia"/>
-        </w:rPr>
-        <w:tab/>
-        <w:t>Sept. '15</w:t>
-      </w:r>
-    </w:p>
-    <w:p>
-      <w:pPr>
-        <w:pStyle w:val="Normal"/>
-        <w:numPr>
-          <w:ilvl w:val="0"/>
-          <w:numId w:val="1"/>
-        </w:numPr>
-        <w:spacing w:lineRule="auto" w:line="240" w:before="0" w:after="0"/>
-        <w:contextualSpacing/>
-        <w:rPr/>
-      </w:pPr>
-      <w:r>
-        <w:rPr>
-          <w:rStyle w:val="InternetLink"/>
-          <w:rFonts w:ascii="Georgia" w:hAnsi="Georgia"/>
-          <w:color w:val="000000"/>
-          <w:u w:val="none"/>
-        </w:rPr>
-        <w:t>Used python and the Django framework to s</w:t>
-      </w:r>
-      <w:r>
-        <w:rPr>
-          <w:rStyle w:val="InternetLink"/>
-          <w:rFonts w:eastAsia="Times New Roman" w:cs="Arial" w:ascii="Georgia" w:hAnsi="Georgia"/>
-          <w:color w:val="000000"/>
-          <w:sz w:val="22"/>
-          <w:szCs w:val="22"/>
-          <w:u w:val="none"/>
-        </w:rPr>
-        <w:t>craped data from school sites.</w:t>
-      </w:r>
-    </w:p>
-    <w:p>
-      <w:pPr>
-        <w:pStyle w:val="Normal"/>
-        <w:numPr>
-          <w:ilvl w:val="0"/>
-          <w:numId w:val="1"/>
-        </w:numPr>
-        <w:spacing w:lineRule="auto" w:line="240" w:before="0" w:after="0"/>
-        <w:contextualSpacing/>
-        <w:rPr/>
-      </w:pPr>
-      <w:r>
-        <w:rPr>
-          <w:rStyle w:val="InternetLink"/>
-          <w:rFonts w:eastAsia="Times New Roman" w:cs="Arial" w:ascii="Georgia" w:hAnsi="Georgia"/>
-          <w:color w:val="000000"/>
-          <w:sz w:val="22"/>
-          <w:szCs w:val="22"/>
-          <w:u w:val="none"/>
-        </w:rPr>
-        <w:t xml:space="preserve">Programmed web requests to compare data to ratings from Rate My Professor. </w:t>
-      </w:r>
-    </w:p>
-    <w:p>
-      <w:pPr>
-        <w:pStyle w:val="Normal"/>
-        <w:numPr>
-          <w:ilvl w:val="0"/>
-          <w:numId w:val="1"/>
-        </w:numPr>
-        <w:spacing w:lineRule="auto" w:line="240" w:before="0" w:after="0"/>
-        <w:contextualSpacing/>
-        <w:rPr/>
-      </w:pPr>
-      <w:r>
-        <w:rPr>
-          <w:rStyle w:val="InternetLink"/>
-          <w:rFonts w:eastAsia="Times New Roman" w:cs="Arial" w:ascii="Georgia" w:hAnsi="Georgia"/>
-          <w:color w:val="000000"/>
-          <w:sz w:val="22"/>
-          <w:szCs w:val="22"/>
-          <w:u w:val="none"/>
-        </w:rPr>
-        <w:t>Try "CSE 101" for example.</w:t>
+          <w:rFonts w:ascii="Georgia" w:hAnsi="Georgia" w:eastAsia="Times New Roman" w:cs="Arial"/>
+          <w:b/>
+          <w:b/>
+          <w:bCs/>
+          <w:color w:val="000000"/>
+          <w:sz w:val="22"/>
+          <w:szCs w:val="22"/>
+        </w:rPr>
+      </w:pPr>
+      <w:r>
+        <w:rPr>
+          <w:rFonts w:eastAsia="Times New Roman" w:cs="Arial" w:ascii="Georgia" w:hAnsi="Georgia"/>
+          <w:b/>
+          <w:bCs/>
+          <w:color w:val="000000"/>
+          <w:sz w:val="22"/>
+          <w:szCs w:val="22"/>
+        </w:rPr>
       </w:r>
     </w:p>
     <w:p>
@@ -1289,24 +1422,68 @@
         <w:contextualSpacing/>
         <w:outlineLvl w:val="0"/>
         <w:rPr>
-          <w:rFonts w:ascii="Georgia" w:hAnsi="Georgia" w:eastAsia="Times New Roman" w:cs="Arial"/>
-          <w:b/>
+          <w:sz w:val="26"/>
+          <w:szCs w:val="26"/>
+        </w:rPr>
+      </w:pPr>
+      <w:r>
+        <w:rPr>
+          <w:rFonts w:eastAsia="Times New Roman" w:cs="Arial" w:ascii="Georgia" w:hAnsi="Georgia"/>
           <w:b/>
           <w:bCs/>
           <w:color w:val="000000"/>
-          <w:sz w:val="22"/>
-          <w:szCs w:val="22"/>
-        </w:rPr>
-      </w:pPr>
-      <w:r>
-        <w:rPr>
-          <w:rFonts w:eastAsia="Times New Roman" w:cs="Arial" w:ascii="Georgia" w:hAnsi="Georgia"/>
-          <w:b/>
-          <w:bCs/>
-          <w:color w:val="000000"/>
-          <w:sz w:val="22"/>
-          <w:szCs w:val="22"/>
-        </w:rPr>
+          <w:sz w:val="26"/>
+          <w:szCs w:val="26"/>
+        </w:rPr>
+        <w:t>Skills</w:t>
+      </w:r>
+    </w:p>
+    <w:p>
+      <w:pPr>
+        <w:pStyle w:val="Normal"/>
+        <w:spacing w:lineRule="auto" w:line="240" w:before="0" w:after="0"/>
+        <w:contextualSpacing/>
+        <w:rPr/>
+      </w:pPr>
+      <w:r>
+        <w:rPr>
+          <w:rFonts w:eastAsia="Times New Roman" w:cs="Arial" w:ascii="Georgia" w:hAnsi="Georgia"/>
+          <w:color w:val="000000"/>
+          <w:sz w:val="22"/>
+          <w:szCs w:val="22"/>
+          <w:lang w:val="en-US" w:eastAsia="en-US" w:bidi="ar-SA"/>
+        </w:rPr>
+        <w:t>Java, C/C++, Unit</w:t>
+      </w:r>
+      <w:r>
+        <w:rPr>
+          <w:rFonts w:eastAsia="Times New Roman" w:cs="Arial" w:ascii="Georgia" w:hAnsi="Georgia"/>
+          <w:color w:val="000000"/>
+          <w:sz w:val="22"/>
+          <w:szCs w:val="22"/>
+          <w:lang w:val="en-US" w:eastAsia="en-US" w:bidi="ar-SA"/>
+        </w:rPr>
+        <w:t>y</w:t>
+      </w:r>
+      <w:r>
+        <w:rPr>
+          <w:rFonts w:eastAsia="Times New Roman" w:cs="Arial" w:ascii="Georgia" w:hAnsi="Georgia"/>
+          <w:color w:val="000000"/>
+          <w:sz w:val="22"/>
+          <w:szCs w:val="22"/>
+          <w:lang w:val="en-US" w:eastAsia="en-US" w:bidi="ar-SA"/>
+        </w:rPr>
+        <w:t xml:space="preserve">, C#, </w:t>
+      </w:r>
+      <w:r>
+        <w:rPr>
+          <w:rFonts w:eastAsia="Times New Roman" w:cs="Arial" w:ascii="Georgia" w:hAnsi="Georgia"/>
+          <w:color w:val="000000"/>
+          <w:sz w:val="22"/>
+          <w:szCs w:val="22"/>
+          <w:lang w:val="en-US" w:eastAsia="en-US" w:bidi="ar-SA"/>
+        </w:rPr>
+        <w:t>Python, OpenGL</w:t>
       </w:r>
     </w:p>
     <w:p>
@@ -1324,58 +1501,18 @@
         <w:contextualSpacing/>
         <w:outlineLvl w:val="0"/>
         <w:rPr>
-          <w:sz w:val="26"/>
-          <w:szCs w:val="26"/>
-        </w:rPr>
-      </w:pPr>
-      <w:r>
-        <w:rPr>
-          <w:rFonts w:eastAsia="Times New Roman" w:cs="Arial" w:ascii="Georgia" w:hAnsi="Georgia"/>
-          <w:b/>
-          <w:bCs/>
-          <w:color w:val="000000"/>
-          <w:sz w:val="26"/>
-          <w:szCs w:val="26"/>
-        </w:rPr>
-        <w:t>Skills</w:t>
-      </w:r>
-    </w:p>
-    <w:p>
-      <w:pPr>
-        <w:pStyle w:val="Normal"/>
-        <w:spacing w:lineRule="auto" w:line="240" w:before="0" w:after="0"/>
-        <w:contextualSpacing/>
-        <w:rPr/>
-      </w:pPr>
-      <w:r>
-        <w:rPr>
-          <w:rFonts w:eastAsia="Times New Roman" w:cs="Arial" w:ascii="Georgia" w:hAnsi="Georgia"/>
-          <w:color w:val="000000"/>
-          <w:sz w:val="22"/>
-          <w:szCs w:val="22"/>
-          <w:lang w:val="en-US" w:eastAsia="en-US" w:bidi="ar-SA"/>
-        </w:rPr>
-        <w:t>Java, Python</w:t>
-      </w:r>
-      <w:r>
-        <w:rPr>
-          <w:rFonts w:eastAsia="Calibri" w:cs="" w:ascii="Georgia" w:hAnsi="Georgia" w:cstheme="minorBidi" w:eastAsiaTheme="minorHAnsi"/>
-          <w:color w:val="00000A"/>
-          <w:sz w:val="22"/>
-          <w:szCs w:val="22"/>
-          <w:lang w:val="en-US" w:eastAsia="en-US" w:bidi="ar-SA"/>
-        </w:rPr>
-        <w:t xml:space="preserve">, </w:t>
-      </w:r>
-      <w:r>
-        <w:rPr>
-          <w:rFonts w:eastAsia="Times New Roman" w:cs="Arial" w:ascii="Georgia" w:hAnsi="Georgia"/>
-          <w:color w:val="000000"/>
-          <w:sz w:val="22"/>
-          <w:szCs w:val="22"/>
-          <w:lang w:val="en-US" w:eastAsia="en-US" w:bidi="ar-SA"/>
-        </w:rPr>
-        <w:t>Unity, C#, C/C++, OpenGL</w:t>
+          <w:rStyle w:val="InternetLink"/>
+          <w:rFonts w:ascii="Georgia" w:hAnsi="Georgia" w:eastAsia="Times New Roman" w:cs="Arial"/>
+          <w:sz w:val="22"/>
+          <w:szCs w:val="22"/>
+        </w:rPr>
+      </w:pPr>
+      <w:r>
+        <w:rPr>
+          <w:rFonts w:eastAsia="Times New Roman" w:cs="Arial" w:ascii="Georgia" w:hAnsi="Georgia"/>
+          <w:sz w:val="22"/>
+          <w:szCs w:val="22"/>
+        </w:rPr>
       </w:r>
     </w:p>
     <w:p>
@@ -1392,39 +1529,7 @@
         <w:ind w:left="0" w:hanging="0"/>
         <w:contextualSpacing/>
         <w:outlineLvl w:val="0"/>
-        <w:rPr>
-          <w:rStyle w:val="InternetLink"/>
-          <w:rFonts w:ascii="Georgia" w:hAnsi="Georgia" w:eastAsia="Times New Roman" w:cs="Arial"/>
-          <w:sz w:val="22"/>
-          <w:szCs w:val="22"/>
-        </w:rPr>
-      </w:pPr>
-      <w:r>
-        <w:rPr>
-          <w:rFonts w:eastAsia="Times New Roman" w:cs="Arial" w:ascii="Georgia" w:hAnsi="Georgia"/>
-          <w:sz w:val="22"/>
-          <w:szCs w:val="22"/>
-        </w:rPr>
-      </w:r>
-    </w:p>
-    <w:p>
-      <w:pPr>
-        <w:pStyle w:val="Normal"/>
-        <w:numPr>
-          <w:ilvl w:val="0"/>
-          <w:numId w:val="0"/>
-        </w:numPr>
-        <w:pBdr>
-          <w:bottom w:val="single" w:sz="12" w:space="0" w:color="808080"/>
-        </w:pBdr>
-        <w:spacing w:lineRule="auto" w:line="240" w:before="0" w:after="0"/>
-        <w:ind w:left="0" w:hanging="0"/>
-        <w:contextualSpacing/>
-        <w:outlineLvl w:val="0"/>
-        <w:rPr>
-          <w:sz w:val="26"/>
-          <w:szCs w:val="26"/>
-        </w:rPr>
+        <w:rPr/>
       </w:pPr>
       <w:r>
         <w:rPr>
@@ -1443,7 +1548,7 @@
         <w:pStyle w:val="TextBody"/>
         <w:numPr>
           <w:ilvl w:val="0"/>
-          <w:numId w:val="3"/>
+          <w:numId w:val="2"/>
         </w:numPr>
         <w:bidi w:val="0"/>
         <w:spacing w:lineRule="auto" w:line="288" w:before="0" w:after="0"/>
@@ -1479,7 +1584,80 @@
         <w:pStyle w:val="TextBody"/>
         <w:numPr>
           <w:ilvl w:val="0"/>
-          <w:numId w:val="3"/>
+          <w:numId w:val="2"/>
+        </w:numPr>
+        <w:bidi w:val="0"/>
+        <w:spacing w:lineRule="auto" w:line="288" w:before="0" w:after="0"/>
+        <w:jc w:val="left"/>
+        <w:rPr/>
+      </w:pPr>
+      <w:r>
+        <w:rPr>
+          <w:rFonts w:eastAsia="Calibri" w:cs="" w:ascii="Georgia" w:hAnsi="Georgia"/>
+          <w:b w:val="false"/>
+          <w:i w:val="false"/>
+          <w:caps w:val="false"/>
+          <w:smallCaps w:val="false"/>
+          <w:strike w:val="false"/>
+          <w:dstrike w:val="false"/>
+          <w:color w:val="000000"/>
+          <w:sz w:val="21"/>
+          <w:szCs w:val="22"/>
+          <w:u w:val="none"/>
+          <w:effect w:val="blinkBackground"/>
+          <w:lang w:val="en-US" w:eastAsia="en-US" w:bidi="ar-SA"/>
+        </w:rPr>
+        <w:t>Cell VR: 3</w:t>
+      </w:r>
+      <w:r>
+        <w:rPr>
+          <w:rFonts w:eastAsia="Calibri" w:cs="" w:ascii="Georgia" w:hAnsi="Georgia"/>
+          <w:b w:val="false"/>
+          <w:i w:val="false"/>
+          <w:caps w:val="false"/>
+          <w:smallCaps w:val="false"/>
+          <w:strike w:val="false"/>
+          <w:dstrike w:val="false"/>
+          <w:color w:val="000000"/>
+          <w:sz w:val="21"/>
+          <w:szCs w:val="22"/>
+          <w:u w:val="none"/>
+          <w:effect w:val="blinkBackground"/>
+          <w:vertAlign w:val="superscript"/>
+          <w:lang w:val="en-US" w:eastAsia="en-US" w:bidi="ar-SA"/>
+        </w:rPr>
+        <w:t>rd</w:t>
+      </w:r>
+      <w:r>
+        <w:rPr>
+          <w:rFonts w:eastAsia="Calibri" w:cs="" w:ascii="Georgia" w:hAnsi="Georgia"/>
+          <w:b w:val="false"/>
+          <w:i w:val="false"/>
+          <w:caps w:val="false"/>
+          <w:smallCaps w:val="false"/>
+          <w:strike w:val="false"/>
+          <w:dstrike w:val="false"/>
+          <w:color w:val="000000"/>
+          <w:sz w:val="21"/>
+          <w:szCs w:val="22"/>
+          <w:u w:val="none"/>
+          <w:effect w:val="blinkBackground"/>
+          <w:lang w:val="en-US" w:eastAsia="en-US" w:bidi="ar-SA"/>
+        </w:rPr>
+        <w:t xml:space="preserve"> place project out of 1000+ people at HackingEdu</w:t>
+        <w:tab/>
+        <w:tab/>
+        <w:tab/>
+        <w:tab/>
+        <w:t>2015</w:t>
+      </w:r>
+    </w:p>
+    <w:p>
+      <w:pPr>
+        <w:pStyle w:val="TextBody"/>
+        <w:numPr>
+          <w:ilvl w:val="0"/>
+          <w:numId w:val="2"/>
         </w:numPr>
         <w:bidi w:val="0"/>
         <w:spacing w:lineRule="auto" w:line="288" w:before="0" w:after="0"/>
@@ -1696,161 +1874,6 @@
       </w:pPr>
       <w:rPr>
         <w:rFonts w:ascii="Symbol" w:hAnsi="Symbol" w:cs="Symbol" w:hint="default"/>
-        <w:sz w:val="22"/>
-        <w:rFonts w:cs="Symbol"/>
-      </w:rPr>
-    </w:lvl>
-    <w:lvl w:ilvl="1">
-      <w:start w:val="1"/>
-      <w:numFmt w:val="bullet"/>
-      <w:lvlText w:val="o"/>
-      <w:lvlJc w:val="left"/>
-      <w:pPr>
-        <w:tabs>
-          <w:tab w:val="num" w:pos="1440"/>
-        </w:tabs>
-        <w:ind w:left="1440" w:hanging="360"/>
-      </w:pPr>
-      <w:rPr>
-        <w:rFonts w:ascii="Courier New" w:hAnsi="Courier New" w:cs="Courier New" w:hint="default"/>
-        <w:sz w:val="20"/>
-        <w:rFonts w:cs="Courier New"/>
-      </w:rPr>
-    </w:lvl>
-    <w:lvl w:ilvl="2">
-      <w:start w:val="1"/>
-      <w:numFmt w:val="bullet"/>
-      <w:lvlText w:val=""/>
-      <w:lvlJc w:val="left"/>
-      <w:pPr>
-        <w:tabs>
-          <w:tab w:val="num" w:pos="2160"/>
-        </w:tabs>
-        <w:ind w:left="2160" w:hanging="360"/>
-      </w:pPr>
-      <w:rPr>
-        <w:rFonts w:ascii="Wingdings" w:hAnsi="Wingdings" w:cs="Wingdings" w:hint="default"/>
-        <w:sz w:val="20"/>
-        <w:rFonts w:cs="Wingdings"/>
-      </w:rPr>
-    </w:lvl>
-    <w:lvl w:ilvl="3">
-      <w:start w:val="1"/>
-      <w:numFmt w:val="bullet"/>
-      <w:lvlText w:val=""/>
-      <w:lvlJc w:val="left"/>
-      <w:pPr>
-        <w:tabs>
-          <w:tab w:val="num" w:pos="2880"/>
-        </w:tabs>
-        <w:ind w:left="2880" w:hanging="360"/>
-      </w:pPr>
-      <w:rPr>
-        <w:rFonts w:ascii="Wingdings" w:hAnsi="Wingdings" w:cs="Wingdings" w:hint="default"/>
-        <w:sz w:val="20"/>
-        <w:rFonts w:cs="Wingdings"/>
-      </w:rPr>
-    </w:lvl>
-    <w:lvl w:ilvl="4">
-      <w:start w:val="1"/>
-      <w:numFmt w:val="bullet"/>
-      <w:lvlText w:val=""/>
-      <w:lvlJc w:val="left"/>
-      <w:pPr>
-        <w:tabs>
-          <w:tab w:val="num" w:pos="3600"/>
-        </w:tabs>
-        <w:ind w:left="3600" w:hanging="360"/>
-      </w:pPr>
-      <w:rPr>
-        <w:rFonts w:ascii="Wingdings" w:hAnsi="Wingdings" w:cs="Wingdings" w:hint="default"/>
-        <w:sz w:val="20"/>
-        <w:rFonts w:cs="Wingdings"/>
-      </w:rPr>
-    </w:lvl>
-    <w:lvl w:ilvl="5">
-      <w:start w:val="1"/>
-      <w:numFmt w:val="bullet"/>
-      <w:lvlText w:val=""/>
-      <w:lvlJc w:val="left"/>
-      <w:pPr>
-        <w:tabs>
-          <w:tab w:val="num" w:pos="4320"/>
-        </w:tabs>
-        <w:ind w:left="4320" w:hanging="360"/>
-      </w:pPr>
-      <w:rPr>
-        <w:rFonts w:ascii="Wingdings" w:hAnsi="Wingdings" w:cs="Wingdings" w:hint="default"/>
-        <w:sz w:val="20"/>
-        <w:rFonts w:cs="Wingdings"/>
-      </w:rPr>
-    </w:lvl>
-    <w:lvl w:ilvl="6">
-      <w:start w:val="1"/>
-      <w:numFmt w:val="bullet"/>
-      <w:lvlText w:val=""/>
-      <w:lvlJc w:val="left"/>
-      <w:pPr>
-        <w:tabs>
-          <w:tab w:val="num" w:pos="5040"/>
-        </w:tabs>
-        <w:ind w:left="5040" w:hanging="360"/>
-      </w:pPr>
-      <w:rPr>
-        <w:rFonts w:ascii="Wingdings" w:hAnsi="Wingdings" w:cs="Wingdings" w:hint="default"/>
-        <w:sz w:val="20"/>
-        <w:rFonts w:cs="Wingdings"/>
-      </w:rPr>
-    </w:lvl>
-    <w:lvl w:ilvl="7">
-      <w:start w:val="1"/>
-      <w:numFmt w:val="bullet"/>
-      <w:lvlText w:val=""/>
-      <w:lvlJc w:val="left"/>
-      <w:pPr>
-        <w:tabs>
-          <w:tab w:val="num" w:pos="5760"/>
-        </w:tabs>
-        <w:ind w:left="5760" w:hanging="360"/>
-      </w:pPr>
-      <w:rPr>
-        <w:rFonts w:ascii="Wingdings" w:hAnsi="Wingdings" w:cs="Wingdings" w:hint="default"/>
-        <w:sz w:val="20"/>
-        <w:rFonts w:cs="Wingdings"/>
-      </w:rPr>
-    </w:lvl>
-    <w:lvl w:ilvl="8">
-      <w:start w:val="1"/>
-      <w:numFmt w:val="bullet"/>
-      <w:lvlText w:val=""/>
-      <w:lvlJc w:val="left"/>
-      <w:pPr>
-        <w:tabs>
-          <w:tab w:val="num" w:pos="6480"/>
-        </w:tabs>
-        <w:ind w:left="6480" w:hanging="360"/>
-      </w:pPr>
-      <w:rPr>
-        <w:rFonts w:ascii="Wingdings" w:hAnsi="Wingdings" w:cs="Wingdings" w:hint="default"/>
-        <w:sz w:val="20"/>
-        <w:rFonts w:cs="Wingdings"/>
-      </w:rPr>
-    </w:lvl>
-  </w:abstractNum>
-  <w:abstractNum w:abstractNumId="3">
-    <w:lvl w:ilvl="0">
-      <w:start w:val="1"/>
-      <w:numFmt w:val="bullet"/>
-      <w:lvlText w:val=""/>
-      <w:lvlJc w:val="left"/>
-      <w:pPr>
-        <w:tabs>
-          <w:tab w:val="num" w:pos="720"/>
-        </w:tabs>
-        <w:ind w:left="720" w:hanging="360"/>
-      </w:pPr>
-      <w:rPr>
-        <w:rFonts w:ascii="Symbol" w:hAnsi="Symbol" w:cs="Symbol" w:hint="default"/>
         <w:sz w:val="21"/>
         <w:b w:val="false"/>
         <w:rFonts w:cs="OpenSymbol"/>
@@ -2001,7 +2024,7 @@
       </w:rPr>
     </w:lvl>
   </w:abstractNum>
-  <w:abstractNum w:abstractNumId="4">
+  <w:abstractNum w:abstractNumId="3">
     <w:lvl w:ilvl="0">
       <w:start w:val="1"/>
       <w:numFmt w:val="none"/>
@@ -2101,9 +2124,6 @@
   </w:num>
   <w:num w:numId="3">
     <w:abstractNumId w:val="3"/>
-  </w:num>
-  <w:num w:numId="4">
-    <w:abstractNumId w:val="4"/>
   </w:num>
 </w:numbering>
 </file>
@@ -4360,6 +4380,384 @@
       <w:sz w:val="21"/>
     </w:rPr>
   </w:style>
+  <w:style w:type="character" w:styleId="ListLabel218">
+    <w:name w:val="ListLabel 218"/>
+    <w:qFormat/>
+    <w:rPr>
+      <w:rFonts w:cs="Symbol"/>
+      <w:sz w:val="22"/>
+    </w:rPr>
+  </w:style>
+  <w:style w:type="character" w:styleId="ListLabel219">
+    <w:name w:val="ListLabel 219"/>
+    <w:qFormat/>
+    <w:rPr>
+      <w:rFonts w:cs="Courier New"/>
+      <w:sz w:val="20"/>
+    </w:rPr>
+  </w:style>
+  <w:style w:type="character" w:styleId="ListLabel220">
+    <w:name w:val="ListLabel 220"/>
+    <w:qFormat/>
+    <w:rPr>
+      <w:rFonts w:cs="Wingdings"/>
+      <w:sz w:val="20"/>
+    </w:rPr>
+  </w:style>
+  <w:style w:type="character" w:styleId="ListLabel221">
+    <w:name w:val="ListLabel 221"/>
+    <w:qFormat/>
+    <w:rPr>
+      <w:rFonts w:cs="Wingdings"/>
+      <w:sz w:val="20"/>
+    </w:rPr>
+  </w:style>
+  <w:style w:type="character" w:styleId="ListLabel222">
+    <w:name w:val="ListLabel 222"/>
+    <w:qFormat/>
+    <w:rPr>
+      <w:rFonts w:cs="Wingdings"/>
+      <w:sz w:val="20"/>
+    </w:rPr>
+  </w:style>
+  <w:style w:type="character" w:styleId="ListLabel223">
+    <w:name w:val="ListLabel 223"/>
+    <w:qFormat/>
+    <w:rPr>
+      <w:rFonts w:cs="Wingdings"/>
+      <w:sz w:val="20"/>
+    </w:rPr>
+  </w:style>
+  <w:style w:type="character" w:styleId="ListLabel224">
+    <w:name w:val="ListLabel 224"/>
+    <w:qFormat/>
+    <w:rPr>
+      <w:rFonts w:cs="Wingdings"/>
+      <w:sz w:val="20"/>
+    </w:rPr>
+  </w:style>
+  <w:style w:type="character" w:styleId="ListLabel225">
+    <w:name w:val="ListLabel 225"/>
+    <w:qFormat/>
+    <w:rPr>
+      <w:rFonts w:cs="Wingdings"/>
+      <w:sz w:val="20"/>
+    </w:rPr>
+  </w:style>
+  <w:style w:type="character" w:styleId="ListLabel226">
+    <w:name w:val="ListLabel 226"/>
+    <w:qFormat/>
+    <w:rPr>
+      <w:rFonts w:cs="Wingdings"/>
+      <w:sz w:val="20"/>
+    </w:rPr>
+  </w:style>
+  <w:style w:type="character" w:styleId="ListLabel227">
+    <w:name w:val="ListLabel 227"/>
+    <w:qFormat/>
+    <w:rPr>
+      <w:rFonts w:cs="Symbol"/>
+      <w:sz w:val="22"/>
+    </w:rPr>
+  </w:style>
+  <w:style w:type="character" w:styleId="ListLabel228">
+    <w:name w:val="ListLabel 228"/>
+    <w:qFormat/>
+    <w:rPr>
+      <w:rFonts w:cs="Courier New"/>
+      <w:sz w:val="20"/>
+    </w:rPr>
+  </w:style>
+  <w:style w:type="character" w:styleId="ListLabel229">
+    <w:name w:val="ListLabel 229"/>
+    <w:qFormat/>
+    <w:rPr>
+      <w:rFonts w:cs="Wingdings"/>
+      <w:sz w:val="20"/>
+    </w:rPr>
+  </w:style>
+  <w:style w:type="character" w:styleId="ListLabel230">
+    <w:name w:val="ListLabel 230"/>
+    <w:qFormat/>
+    <w:rPr>
+      <w:rFonts w:cs="Wingdings"/>
+      <w:sz w:val="20"/>
+    </w:rPr>
+  </w:style>
+  <w:style w:type="character" w:styleId="ListLabel231">
+    <w:name w:val="ListLabel 231"/>
+    <w:qFormat/>
+    <w:rPr>
+      <w:rFonts w:cs="Wingdings"/>
+      <w:sz w:val="20"/>
+    </w:rPr>
+  </w:style>
+  <w:style w:type="character" w:styleId="ListLabel232">
+    <w:name w:val="ListLabel 232"/>
+    <w:qFormat/>
+    <w:rPr>
+      <w:rFonts w:cs="Wingdings"/>
+      <w:sz w:val="20"/>
+    </w:rPr>
+  </w:style>
+  <w:style w:type="character" w:styleId="ListLabel233">
+    <w:name w:val="ListLabel 233"/>
+    <w:qFormat/>
+    <w:rPr>
+      <w:rFonts w:cs="Wingdings"/>
+      <w:sz w:val="20"/>
+    </w:rPr>
+  </w:style>
+  <w:style w:type="character" w:styleId="ListLabel234">
+    <w:name w:val="ListLabel 234"/>
+    <w:qFormat/>
+    <w:rPr>
+      <w:rFonts w:cs="Wingdings"/>
+      <w:sz w:val="20"/>
+    </w:rPr>
+  </w:style>
+  <w:style w:type="character" w:styleId="ListLabel235">
+    <w:name w:val="ListLabel 235"/>
+    <w:qFormat/>
+    <w:rPr>
+      <w:rFonts w:cs="Wingdings"/>
+      <w:sz w:val="20"/>
+    </w:rPr>
+  </w:style>
+  <w:style w:type="character" w:styleId="ListLabel236">
+    <w:name w:val="ListLabel 236"/>
+    <w:qFormat/>
+    <w:rPr>
+      <w:rFonts w:cs="OpenSymbol"/>
+      <w:b w:val="false"/>
+      <w:sz w:val="21"/>
+    </w:rPr>
+  </w:style>
+  <w:style w:type="character" w:styleId="ListLabel237">
+    <w:name w:val="ListLabel 237"/>
+    <w:qFormat/>
+    <w:rPr>
+      <w:rFonts w:cs="OpenSymbol"/>
+      <w:b w:val="false"/>
+      <w:sz w:val="21"/>
+    </w:rPr>
+  </w:style>
+  <w:style w:type="character" w:styleId="ListLabel238">
+    <w:name w:val="ListLabel 238"/>
+    <w:qFormat/>
+    <w:rPr>
+      <w:rFonts w:cs="OpenSymbol"/>
+      <w:b w:val="false"/>
+      <w:sz w:val="21"/>
+    </w:rPr>
+  </w:style>
+  <w:style w:type="character" w:styleId="ListLabel239">
+    <w:name w:val="ListLabel 239"/>
+    <w:qFormat/>
+    <w:rPr>
+      <w:rFonts w:cs="OpenSymbol"/>
+      <w:b w:val="false"/>
+      <w:sz w:val="21"/>
+    </w:rPr>
+  </w:style>
+  <w:style w:type="character" w:styleId="ListLabel240">
+    <w:name w:val="ListLabel 240"/>
+    <w:qFormat/>
+    <w:rPr>
+      <w:rFonts w:cs="OpenSymbol"/>
+      <w:b w:val="false"/>
+      <w:sz w:val="21"/>
+    </w:rPr>
+  </w:style>
+  <w:style w:type="character" w:styleId="ListLabel241">
+    <w:name w:val="ListLabel 241"/>
+    <w:qFormat/>
+    <w:rPr>
+      <w:rFonts w:cs="OpenSymbol"/>
+      <w:b w:val="false"/>
+      <w:sz w:val="21"/>
+    </w:rPr>
+  </w:style>
+  <w:style w:type="character" w:styleId="ListLabel242">
+    <w:name w:val="ListLabel 242"/>
+    <w:qFormat/>
+    <w:rPr>
+      <w:rFonts w:cs="OpenSymbol"/>
+      <w:b w:val="false"/>
+      <w:sz w:val="21"/>
+    </w:rPr>
+  </w:style>
+  <w:style w:type="character" w:styleId="ListLabel243">
+    <w:name w:val="ListLabel 243"/>
+    <w:qFormat/>
+    <w:rPr>
+      <w:rFonts w:cs="OpenSymbol"/>
+      <w:b w:val="false"/>
+      <w:sz w:val="21"/>
+    </w:rPr>
+  </w:style>
+  <w:style w:type="character" w:styleId="ListLabel244">
+    <w:name w:val="ListLabel 244"/>
+    <w:qFormat/>
+    <w:rPr>
+      <w:rFonts w:cs="OpenSymbol"/>
+      <w:b w:val="false"/>
+      <w:sz w:val="21"/>
+    </w:rPr>
+  </w:style>
+  <w:style w:type="character" w:styleId="ListLabel245">
+    <w:name w:val="ListLabel 245"/>
+    <w:qFormat/>
+    <w:rPr>
+      <w:rFonts w:cs="Symbol"/>
+      <w:sz w:val="22"/>
+    </w:rPr>
+  </w:style>
+  <w:style w:type="character" w:styleId="ListLabel246">
+    <w:name w:val="ListLabel 246"/>
+    <w:qFormat/>
+    <w:rPr>
+      <w:rFonts w:cs="Courier New"/>
+      <w:sz w:val="20"/>
+    </w:rPr>
+  </w:style>
+  <w:style w:type="character" w:styleId="ListLabel247">
+    <w:name w:val="ListLabel 247"/>
+    <w:qFormat/>
+    <w:rPr>
+      <w:rFonts w:cs="Wingdings"/>
+      <w:sz w:val="20"/>
+    </w:rPr>
+  </w:style>
+  <w:style w:type="character" w:styleId="ListLabel248">
+    <w:name w:val="ListLabel 248"/>
+    <w:qFormat/>
+    <w:rPr>
+      <w:rFonts w:cs="Wingdings"/>
+      <w:sz w:val="20"/>
+    </w:rPr>
+  </w:style>
+  <w:style w:type="character" w:styleId="ListLabel249">
+    <w:name w:val="ListLabel 249"/>
+    <w:qFormat/>
+    <w:rPr>
+      <w:rFonts w:cs="Wingdings"/>
+      <w:sz w:val="20"/>
+    </w:rPr>
+  </w:style>
+  <w:style w:type="character" w:styleId="ListLabel250">
+    <w:name w:val="ListLabel 250"/>
+    <w:qFormat/>
+    <w:rPr>
+      <w:rFonts w:cs="Wingdings"/>
+      <w:sz w:val="20"/>
+    </w:rPr>
+  </w:style>
+  <w:style w:type="character" w:styleId="ListLabel251">
+    <w:name w:val="ListLabel 251"/>
+    <w:qFormat/>
+    <w:rPr>
+      <w:rFonts w:cs="Wingdings"/>
+      <w:sz w:val="20"/>
+    </w:rPr>
+  </w:style>
+  <w:style w:type="character" w:styleId="ListLabel252">
+    <w:name w:val="ListLabel 252"/>
+    <w:qFormat/>
+    <w:rPr>
+      <w:rFonts w:cs="Wingdings"/>
+      <w:sz w:val="20"/>
+    </w:rPr>
+  </w:style>
+  <w:style w:type="character" w:styleId="ListLabel253">
+    <w:name w:val="ListLabel 253"/>
+    <w:qFormat/>
+    <w:rPr>
+      <w:rFonts w:cs="Wingdings"/>
+      <w:sz w:val="20"/>
+    </w:rPr>
+  </w:style>
+  <w:style w:type="character" w:styleId="ListLabel254">
+    <w:name w:val="ListLabel 254"/>
+    <w:qFormat/>
+    <w:rPr>
+      <w:rFonts w:cs="OpenSymbol"/>
+      <w:b w:val="false"/>
+      <w:sz w:val="21"/>
+    </w:rPr>
+  </w:style>
+  <w:style w:type="character" w:styleId="ListLabel255">
+    <w:name w:val="ListLabel 255"/>
+    <w:qFormat/>
+    <w:rPr>
+      <w:rFonts w:cs="OpenSymbol"/>
+      <w:b w:val="false"/>
+      <w:sz w:val="21"/>
+    </w:rPr>
+  </w:style>
+  <w:style w:type="character" w:styleId="ListLabel256">
+    <w:name w:val="ListLabel 256"/>
+    <w:qFormat/>
+    <w:rPr>
+      <w:rFonts w:cs="OpenSymbol"/>
+      <w:b w:val="false"/>
+      <w:sz w:val="21"/>
+    </w:rPr>
+  </w:style>
+  <w:style w:type="character" w:styleId="ListLabel257">
+    <w:name w:val="ListLabel 257"/>
+    <w:qFormat/>
+    <w:rPr>
+      <w:rFonts w:cs="OpenSymbol"/>
+      <w:b w:val="false"/>
+      <w:sz w:val="21"/>
+    </w:rPr>
+  </w:style>
+  <w:style w:type="character" w:styleId="ListLabel258">
+    <w:name w:val="ListLabel 258"/>
+    <w:qFormat/>
+    <w:rPr>
+      <w:rFonts w:cs="OpenSymbol"/>
+      <w:b w:val="false"/>
+      <w:sz w:val="21"/>
+    </w:rPr>
+  </w:style>
+  <w:style w:type="character" w:styleId="ListLabel259">
+    <w:name w:val="ListLabel 259"/>
+    <w:qFormat/>
+    <w:rPr>
+      <w:rFonts w:cs="OpenSymbol"/>
+      <w:b w:val="false"/>
+      <w:sz w:val="21"/>
+    </w:rPr>
+  </w:style>
+  <w:style w:type="character" w:styleId="ListLabel260">
+    <w:name w:val="ListLabel 260"/>
+    <w:qFormat/>
+    <w:rPr>
+      <w:rFonts w:cs="OpenSymbol"/>
+      <w:b w:val="false"/>
+      <w:sz w:val="21"/>
+    </w:rPr>
+  </w:style>
+  <w:style w:type="character" w:styleId="ListLabel261">
+    <w:name w:val="ListLabel 261"/>
+    <w:qFormat/>
+    <w:rPr>
+      <w:rFonts w:cs="OpenSymbol"/>
+      <w:b w:val="false"/>
+      <w:sz w:val="21"/>
+    </w:rPr>
+  </w:style>
+  <w:style w:type="character" w:styleId="ListLabel262">
+    <w:name w:val="ListLabel 262"/>
+    <w:qFormat/>
+    <w:rPr>
+      <w:rFonts w:cs="OpenSymbol"/>
+      <w:b w:val="false"/>
+      <w:sz w:val="21"/>
+    </w:rPr>
+  </w:style>
   <w:style w:type="paragraph" w:styleId="Heading">
     <w:name w:val="Heading"/>
     <w:basedOn w:val="Normal"/>

</xml_diff>

<commit_message>
Updated graduation and added HackXR
</commit_message>
<xml_diff>
--- a/img/portfolio/Anish_Resume.docx
+++ b/img/portfolio/Anish_Resume.docx
@@ -148,29 +148,37 @@
         <w:pStyle w:val="Normal"/>
         <w:spacing w:lineRule="auto" w:line="240" w:before="0" w:after="0"/>
         <w:contextualSpacing/>
-        <w:rPr/>
-      </w:pPr>
-      <w:bookmarkStart w:id="0" w:name="_GoBack"/>
-      <w:bookmarkEnd w:id="0"/>
-      <w:r>
-        <w:rPr>
-          <w:rFonts w:eastAsia="Times New Roman" w:cs="Arial" w:ascii="Georgia" w:hAnsi="Georgia"/>
-          <w:color w:val="000000"/>
-          <w:sz w:val="22"/>
-          <w:szCs w:val="22"/>
-        </w:rPr>
-        <w:t xml:space="preserve">Bachelor of Science in Computer Science, GPA: </w:t>
-      </w:r>
+        <w:rPr>
+          <w:i/>
+          <w:i/>
+          <w:iCs/>
+        </w:rPr>
+      </w:pPr>
       <w:r>
         <w:rPr>
           <w:rFonts w:eastAsia="Times New Roman" w:cs="Arial" w:ascii="Georgia" w:hAnsi="Georgia"/>
           <w:b w:val="false"/>
           <w:bCs w:val="false"/>
+          <w:i/>
+          <w:iCs/>
           <w:color w:val="000000"/>
           <w:sz w:val="22"/>
           <w:szCs w:val="22"/>
         </w:rPr>
-        <w:t>3.96</w:t>
+        <w:t xml:space="preserve">B.S, summa cum laude, </w:t>
+      </w:r>
+      <w:r>
+        <w:rPr>
+          <w:rFonts w:eastAsia="Times New Roman" w:cs="Arial" w:ascii="Georgia" w:hAnsi="Georgia"/>
+          <w:b w:val="false"/>
+          <w:bCs w:val="false"/>
+          <w:i/>
+          <w:iCs/>
+          <w:color w:val="000000"/>
+          <w:sz w:val="22"/>
+          <w:szCs w:val="22"/>
+        </w:rPr>
+        <w:t>Computer Science</w:t>
       </w:r>
     </w:p>
     <w:p>
@@ -275,7 +283,7 @@
         <w:contextualSpacing/>
         <w:rPr/>
       </w:pPr>
-      <w:bookmarkStart w:id="1" w:name="__DdeLink__155_860696815"/>
+      <w:bookmarkStart w:id="0" w:name="__DdeLink__155_860696815"/>
       <w:r>
         <w:rPr>
           <w:rStyle w:val="InternetLink"/>
@@ -324,7 +332,7 @@
         </w:rPr>
         <w:t xml:space="preserve"> and </w:t>
       </w:r>
-      <w:bookmarkEnd w:id="1"/>
+      <w:bookmarkEnd w:id="0"/>
       <w:r>
         <w:rPr>
           <w:rStyle w:val="InternetLink"/>
@@ -578,18 +586,227 @@
         <w:contextualSpacing/>
         <w:rPr/>
       </w:pPr>
+      <w:hyperlink r:id="rId2">
+        <w:r>
+          <w:rPr>
+            <w:rStyle w:val="InternetLink"/>
+            <w:rFonts w:eastAsia="Times New Roman" w:cs="Arial" w:ascii="Georgia" w:hAnsi="Georgia"/>
+            <w:b/>
+            <w:bCs/>
+            <w:color w:val="3333FF"/>
+            <w:sz w:val="22"/>
+            <w:szCs w:val="22"/>
+            <w:lang w:val="en-US"/>
+          </w:rPr>
+          <w:t>HackXR</w:t>
+        </w:r>
+      </w:hyperlink>
       <w:r>
         <w:rPr>
           <w:rStyle w:val="InternetLink"/>
           <w:rFonts w:eastAsia="Times New Roman" w:cs="Arial" w:ascii="Georgia" w:hAnsi="Georgia"/>
-          <w:b/>
-          <w:bCs/>
-          <w:color w:val="3333FF"/>
+          <w:b w:val="false"/>
+          <w:bCs w:val="false"/>
+          <w:color w:val="000000"/>
           <w:sz w:val="22"/>
           <w:szCs w:val="22"/>
+          <w:u w:val="none"/>
           <w:lang w:val="en-US"/>
         </w:rPr>
-        <w:t>Sensory:</w:t>
+        <w:t xml:space="preserve">: </w:t>
+      </w:r>
+      <w:r>
+        <w:rPr>
+          <w:rStyle w:val="InternetLink"/>
+          <w:rFonts w:eastAsia="Times New Roman" w:cs="Arial" w:ascii="Georgia" w:hAnsi="Georgia"/>
+          <w:b w:val="false"/>
+          <w:bCs w:val="false"/>
+          <w:i/>
+          <w:iCs/>
+          <w:color w:val="000000"/>
+          <w:sz w:val="22"/>
+          <w:szCs w:val="22"/>
+          <w:u w:val="none"/>
+          <w:lang w:val="en-US"/>
+        </w:rPr>
+        <w:t>Director, organizer, corporate outreach, mentor</w:t>
+      </w:r>
+      <w:r>
+        <w:rPr>
+          <w:rStyle w:val="InternetLink"/>
+          <w:rFonts w:eastAsia="Times New Roman" w:cs="Arial" w:ascii="Georgia" w:hAnsi="Georgia"/>
+          <w:b w:val="false"/>
+          <w:bCs w:val="false"/>
+          <w:color w:val="000000"/>
+          <w:sz w:val="22"/>
+          <w:szCs w:val="22"/>
+          <w:u w:val="none"/>
+          <w:lang w:val="en-US"/>
+        </w:rPr>
+        <w:tab/>
+        <w:tab/>
+        <w:tab/>
+        <w:tab/>
+        <w:t>Feb. ‘18</w:t>
+      </w:r>
+    </w:p>
+    <w:p>
+      <w:pPr>
+        <w:pStyle w:val="Normal"/>
+        <w:numPr>
+          <w:ilvl w:val="0"/>
+          <w:numId w:val="1"/>
+        </w:numPr>
+        <w:spacing w:lineRule="auto" w:line="240" w:before="0" w:after="0"/>
+        <w:contextualSpacing/>
+        <w:rPr/>
+      </w:pPr>
+      <w:r>
+        <w:rPr>
+          <w:rFonts w:eastAsia="Times New Roman" w:cs="Arial" w:ascii="Georgia" w:hAnsi="Georgia"/>
+          <w:color w:val="000000"/>
+          <w:sz w:val="22"/>
+          <w:szCs w:val="22"/>
+        </w:rPr>
+        <w:t xml:space="preserve">Directed UCSD’s first XR hackathon, reaching over 100 people. </w:t>
+      </w:r>
+    </w:p>
+    <w:p>
+      <w:pPr>
+        <w:pStyle w:val="Normal"/>
+        <w:numPr>
+          <w:ilvl w:val="0"/>
+          <w:numId w:val="1"/>
+        </w:numPr>
+        <w:spacing w:lineRule="auto" w:line="240" w:before="0" w:after="0"/>
+        <w:contextualSpacing/>
+        <w:rPr/>
+      </w:pPr>
+      <w:r>
+        <w:rPr>
+          <w:rFonts w:eastAsia="Times New Roman" w:cs="Arial" w:ascii="Georgia" w:hAnsi="Georgia"/>
+          <w:color w:val="000000"/>
+          <w:sz w:val="22"/>
+          <w:szCs w:val="22"/>
+        </w:rPr>
+        <w:t xml:space="preserve">Led multiple diverse teams to plan room layouts, catering, </w:t>
+      </w:r>
+      <w:r>
+        <w:rPr>
+          <w:rFonts w:eastAsia="Times New Roman" w:cs="Arial" w:ascii="Georgia" w:hAnsi="Georgia"/>
+          <w:color w:val="000000"/>
+          <w:sz w:val="22"/>
+          <w:szCs w:val="22"/>
+        </w:rPr>
+        <w:t>advertising, etc.</w:t>
+      </w:r>
+    </w:p>
+    <w:p>
+      <w:pPr>
+        <w:pStyle w:val="Normal"/>
+        <w:numPr>
+          <w:ilvl w:val="0"/>
+          <w:numId w:val="1"/>
+        </w:numPr>
+        <w:spacing w:lineRule="auto" w:line="240" w:before="0" w:after="0"/>
+        <w:contextualSpacing/>
+        <w:rPr/>
+      </w:pPr>
+      <w:r>
+        <w:rPr>
+          <w:rFonts w:eastAsia="Times New Roman" w:cs="Arial" w:ascii="Georgia" w:hAnsi="Georgia"/>
+          <w:color w:val="000000"/>
+          <w:sz w:val="22"/>
+          <w:szCs w:val="22"/>
+        </w:rPr>
+        <w:t>Negotiated over $5000 of funding</w:t>
+      </w:r>
+      <w:r>
+        <w:rPr>
+          <w:rFonts w:eastAsia="Times New Roman" w:cs="Arial" w:ascii="Georgia" w:hAnsi="Georgia"/>
+          <w:color w:val="000000"/>
+          <w:sz w:val="22"/>
+          <w:szCs w:val="22"/>
+        </w:rPr>
+        <w:t xml:space="preserve"> and devices</w:t>
+      </w:r>
+      <w:r>
+        <w:rPr>
+          <w:rFonts w:eastAsia="Times New Roman" w:cs="Arial" w:ascii="Georgia" w:hAnsi="Georgia"/>
+          <w:color w:val="000000"/>
+          <w:sz w:val="22"/>
+          <w:szCs w:val="22"/>
+        </w:rPr>
+        <w:t xml:space="preserve"> from sponsor companies. </w:t>
+      </w:r>
+    </w:p>
+    <w:p>
+      <w:pPr>
+        <w:pStyle w:val="Normal"/>
+        <w:numPr>
+          <w:ilvl w:val="0"/>
+          <w:numId w:val="0"/>
+        </w:numPr>
+        <w:spacing w:lineRule="auto" w:line="240" w:before="0" w:after="0"/>
+        <w:contextualSpacing/>
+        <w:rPr>
+          <w:rStyle w:val="InternetLink"/>
+          <w:rFonts w:ascii="Georgia" w:hAnsi="Georgia" w:eastAsia="Times New Roman" w:cs="Arial"/>
+          <w:b w:val="false"/>
+          <w:b w:val="false"/>
+          <w:bCs w:val="false"/>
+          <w:color w:val="000000"/>
+          <w:sz w:val="22"/>
+          <w:szCs w:val="22"/>
+          <w:u w:val="none"/>
+          <w:lang w:val="en-US"/>
+        </w:rPr>
+      </w:pPr>
+      <w:hyperlink r:id="rId3">
+        <w:r>
+          <w:rPr/>
+        </w:r>
+      </w:hyperlink>
+    </w:p>
+    <w:p>
+      <w:pPr>
+        <w:pStyle w:val="Normal"/>
+        <w:numPr>
+          <w:ilvl w:val="0"/>
+          <w:numId w:val="0"/>
+        </w:numPr>
+        <w:spacing w:lineRule="auto" w:line="240" w:before="0" w:after="0"/>
+        <w:contextualSpacing/>
+        <w:rPr/>
+      </w:pPr>
+      <w:hyperlink r:id="rId4">
+        <w:r>
+          <w:rPr>
+            <w:rStyle w:val="InternetLink"/>
+            <w:rFonts w:eastAsia="Times New Roman" w:cs="Arial" w:ascii="Georgia" w:hAnsi="Georgia"/>
+            <w:b/>
+            <w:bCs/>
+            <w:color w:val="3333FF"/>
+            <w:sz w:val="22"/>
+            <w:szCs w:val="22"/>
+            <w:lang w:val="en-US"/>
+          </w:rPr>
+          <w:t>Sensory</w:t>
+        </w:r>
+      </w:hyperlink>
+      <w:r>
+        <w:rPr>
+          <w:rStyle w:val="InternetLink"/>
+          <w:rFonts w:eastAsia="Times New Roman" w:cs="Arial" w:ascii="Georgia" w:hAnsi="Georgia"/>
+          <w:b w:val="false"/>
+          <w:bCs w:val="false"/>
+          <w:color w:val="000000"/>
+          <w:sz w:val="22"/>
+          <w:szCs w:val="22"/>
+          <w:u w:val="none"/>
+          <w:lang w:val="en-US"/>
+        </w:rPr>
+        <w:t>:</w:t>
       </w:r>
       <w:r>
         <w:rPr>
@@ -692,7 +909,59 @@
           <w:szCs w:val="22"/>
           <w:u w:val="none"/>
         </w:rPr>
-        <w:t>Won Education Grand Prize and Most Creative.</w:t>
+        <w:t xml:space="preserve">Won Most Creative </w:t>
+      </w:r>
+      <w:r>
+        <w:rPr>
+          <w:rStyle w:val="InternetLink"/>
+          <w:rFonts w:eastAsia="Times New Roman" w:cs="Arial" w:ascii="Georgia" w:hAnsi="Georgia"/>
+          <w:b w:val="false"/>
+          <w:bCs w:val="false"/>
+          <w:color w:val="000000"/>
+          <w:sz w:val="22"/>
+          <w:szCs w:val="22"/>
+          <w:u w:val="none"/>
+        </w:rPr>
+        <w:t xml:space="preserve">and </w:t>
+      </w:r>
+      <w:r>
+        <w:rPr>
+          <w:rStyle w:val="InternetLink"/>
+          <w:rFonts w:eastAsia="Times New Roman" w:cs="Arial" w:ascii="Georgia" w:hAnsi="Georgia"/>
+          <w:b w:val="false"/>
+          <w:bCs w:val="false"/>
+          <w:color w:val="000000"/>
+          <w:sz w:val="22"/>
+          <w:szCs w:val="22"/>
+          <w:u w:val="none"/>
+        </w:rPr>
+        <w:t>Education Grand Priz</w:t>
+      </w:r>
+      <w:r>
+        <w:rPr>
+          <w:rStyle w:val="InternetLink"/>
+          <w:rFonts w:eastAsia="Times New Roman" w:cs="Arial" w:ascii="Georgia" w:hAnsi="Georgia"/>
+          <w:b w:val="false"/>
+          <w:bCs w:val="false"/>
+          <w:color w:val="000000"/>
+          <w:sz w:val="22"/>
+          <w:szCs w:val="22"/>
+          <w:u w:val="none"/>
+        </w:rPr>
+        <w:t>es</w:t>
+      </w:r>
+      <w:r>
+        <w:rPr>
+          <w:rStyle w:val="InternetLink"/>
+          <w:rFonts w:eastAsia="Times New Roman" w:cs="Arial" w:ascii="Georgia" w:hAnsi="Georgia"/>
+          <w:b w:val="false"/>
+          <w:bCs w:val="false"/>
+          <w:color w:val="000000"/>
+          <w:sz w:val="22"/>
+          <w:szCs w:val="22"/>
+          <w:u w:val="none"/>
+        </w:rPr>
+        <w:t>.</w:t>
       </w:r>
     </w:p>
     <w:p>
@@ -769,7 +1038,7 @@
           <w:sz w:val="22"/>
           <w:szCs w:val="22"/>
         </w:rPr>
-        <w:t>Present</w:t>
+        <w:t>Jun. ‘17</w:t>
       </w:r>
     </w:p>
     <w:p>
@@ -1012,85 +1281,58 @@
           <w:numId w:val="0"/>
         </w:numPr>
         <w:spacing w:lineRule="auto" w:line="240" w:before="0" w:after="0"/>
-        <w:ind w:left="720" w:hanging="0"/>
         <w:contextualSpacing/>
-        <w:jc w:val="left"/>
-        <w:rPr>
-          <w:rStyle w:val="InternetLink"/>
-          <w:rFonts w:ascii="Georgia" w:hAnsi="Georgia" w:eastAsia="Times New Roman" w:cs="Arial"/>
-          <w:b/>
+        <w:rPr>
+          <w:rFonts w:ascii="Georgia" w:hAnsi="Georgia"/>
+        </w:rPr>
+      </w:pPr>
+      <w:r>
+        <w:rPr>
+          <w:rFonts w:ascii="Georgia" w:hAnsi="Georgia"/>
+        </w:rPr>
+      </w:r>
+    </w:p>
+    <w:p>
+      <w:pPr>
+        <w:pStyle w:val="Normal"/>
+        <w:spacing w:lineRule="auto" w:line="240" w:before="0" w:after="0"/>
+        <w:contextualSpacing/>
+        <w:rPr/>
+      </w:pPr>
+      <w:r>
+        <w:rPr>
+          <w:rFonts w:ascii="Georgia" w:hAnsi="Georgia"/>
           <w:b/>
           <w:bCs/>
-          <w:color w:val="000000"/>
-          <w:sz w:val="22"/>
-          <w:szCs w:val="22"/>
-          <w:u w:val="none"/>
-        </w:rPr>
-      </w:pPr>
-      <w:r>
-        <w:rPr>
-          <w:rFonts w:eastAsia="Times New Roman" w:cs="Arial" w:ascii="Georgia" w:hAnsi="Georgia"/>
-          <w:b/>
-          <w:bCs/>
-          <w:color w:val="000000"/>
-          <w:sz w:val="22"/>
-          <w:szCs w:val="22"/>
-          <w:u w:val="none"/>
-        </w:rPr>
-      </w:r>
-    </w:p>
-    <w:p>
-      <w:pPr>
-        <w:pStyle w:val="Normal"/>
-        <w:numPr>
-          <w:ilvl w:val="0"/>
-          <w:numId w:val="0"/>
-        </w:numPr>
-        <w:spacing w:lineRule="auto" w:line="240" w:before="0" w:after="0"/>
-        <w:contextualSpacing/>
-        <w:jc w:val="left"/>
-        <w:rPr/>
-      </w:pPr>
-      <w:r>
-        <w:rPr>
-          <w:rFonts w:eastAsia="Times New Roman" w:cs="Arial" w:ascii="Georgia" w:hAnsi="Georgia"/>
-          <w:b/>
-          <w:bCs/>
-          <w:color w:val="000000"/>
-          <w:sz w:val="22"/>
-          <w:szCs w:val="22"/>
-        </w:rPr>
-        <w:t>CAVEKiosk</w:t>
-      </w:r>
-      <w:r>
-        <w:rPr>
-          <w:rFonts w:eastAsia="Times New Roman" w:cs="Arial" w:ascii="Georgia" w:hAnsi="Georgia"/>
-          <w:color w:val="000000"/>
-          <w:sz w:val="22"/>
-          <w:szCs w:val="22"/>
-        </w:rPr>
-        <w:t xml:space="preserve">: </w:t>
-      </w:r>
-      <w:r>
-        <w:rPr>
-          <w:rFonts w:eastAsia="Times New Roman" w:cs="Arial" w:ascii="Georgia" w:hAnsi="Georgia"/>
+        </w:rPr>
+        <w:t xml:space="preserve">UCSD CSE: </w:t>
+      </w:r>
+      <w:r>
+        <w:rPr>
+          <w:rFonts w:ascii="Georgia" w:hAnsi="Georgia"/>
+          <w:b w:val="false"/>
+          <w:bCs w:val="false"/>
           <w:i/>
           <w:iCs/>
+        </w:rPr>
+        <w:t>Tutor for Intro to Java, Advanced Data Structures, and 3D UI</w:t>
+      </w:r>
+      <w:r>
+        <w:rPr>
+          <w:rFonts w:ascii="Georgia" w:hAnsi="Georgia"/>
+        </w:rPr>
+        <w:tab/>
+        <w:tab/>
+        <w:t xml:space="preserve">Mar. '15 – </w:t>
+      </w:r>
+      <w:r>
+        <w:rPr>
+          <w:rFonts w:eastAsia="Times New Roman" w:cs="Arial" w:ascii="Georgia" w:hAnsi="Georgia"/>
           <w:color w:val="000000"/>
           <w:sz w:val="22"/>
           <w:szCs w:val="22"/>
         </w:rPr>
-        <w:t>Developer of VR kiosk to be deployed at several university libraries</w:t>
-        <w:tab/>
-      </w:r>
-      <w:r>
-        <w:rPr>
-          <w:rFonts w:eastAsia="Times New Roman" w:cs="Arial" w:ascii="Georgia" w:hAnsi="Georgia"/>
-          <w:color w:val="000000"/>
-          <w:sz w:val="22"/>
-          <w:szCs w:val="22"/>
-        </w:rPr>
-        <w:t>Apr. '16 – Mar. ‘17</w:t>
+        <w:t>Present</w:t>
       </w:r>
     </w:p>
     <w:p>
@@ -1106,12 +1348,9 @@
       </w:pPr>
       <w:r>
         <w:rPr>
-          <w:rFonts w:eastAsia="Times New Roman" w:cs="Arial" w:ascii="Georgia" w:hAnsi="Georgia"/>
-          <w:color w:val="000000"/>
-          <w:sz w:val="22"/>
-          <w:szCs w:val="22"/>
-        </w:rPr>
-        <w:t xml:space="preserve">Used Unity engine to display point clouds of over 3 million points. </w:t>
+          <w:rFonts w:ascii="Georgia" w:hAnsi="Georgia"/>
+        </w:rPr>
+        <w:t>Taught students intermediate Java concepts- e.g., polymorphism and recursion.</w:t>
       </w:r>
     </w:p>
     <w:p>
@@ -1127,14 +1366,9 @@
       </w:pPr>
       <w:r>
         <w:rPr>
-          <w:rStyle w:val="InternetLink"/>
-          <w:rFonts w:eastAsia="Times New Roman" w:cs="Arial" w:ascii="Georgia" w:hAnsi="Georgia"/>
-          <w:color w:val="000000"/>
-          <w:sz w:val="22"/>
-          <w:szCs w:val="22"/>
-          <w:u w:val="none"/>
-        </w:rPr>
-        <w:t>Wrote a geometry shader to enhance visual quality of point clouds.</w:t>
+          <w:rFonts w:ascii="Georgia" w:hAnsi="Georgia"/>
+        </w:rPr>
+        <w:t>Explained the mechanisms of data structures such as heaps and multiway tries.</w:t>
       </w:r>
     </w:p>
     <w:p>
@@ -1150,76 +1384,9 @@
       </w:pPr>
       <w:r>
         <w:rPr>
-          <w:rStyle w:val="InternetLink"/>
-          <w:rFonts w:eastAsia="Times New Roman" w:cs="Arial" w:ascii="Georgia" w:hAnsi="Georgia"/>
-          <w:color w:val="000000"/>
-          <w:sz w:val="22"/>
-          <w:szCs w:val="22"/>
-          <w:u w:val="none"/>
-        </w:rPr>
-        <w:t>Designed user interaction via 3D input devices and traditional gamepads</w:t>
-      </w:r>
-    </w:p>
-    <w:p>
-      <w:pPr>
-        <w:pStyle w:val="Normal"/>
-        <w:numPr>
-          <w:ilvl w:val="0"/>
-          <w:numId w:val="0"/>
-        </w:numPr>
-        <w:spacing w:lineRule="auto" w:line="240" w:before="0" w:after="0"/>
-        <w:contextualSpacing/>
-        <w:rPr>
           <w:rFonts w:ascii="Georgia" w:hAnsi="Georgia"/>
         </w:rPr>
-      </w:pPr>
-      <w:r>
-        <w:rPr>
-          <w:rFonts w:ascii="Georgia" w:hAnsi="Georgia"/>
-        </w:rPr>
-      </w:r>
-    </w:p>
-    <w:p>
-      <w:pPr>
-        <w:pStyle w:val="Normal"/>
-        <w:spacing w:lineRule="auto" w:line="240" w:before="0" w:after="0"/>
-        <w:contextualSpacing/>
-        <w:rPr/>
-      </w:pPr>
-      <w:r>
-        <w:rPr>
-          <w:rFonts w:ascii="Georgia" w:hAnsi="Georgia"/>
-          <w:b/>
-          <w:bCs/>
-        </w:rPr>
-        <w:t xml:space="preserve">UCSD CSE: </w:t>
-      </w:r>
-      <w:r>
-        <w:rPr>
-          <w:rFonts w:ascii="Georgia" w:hAnsi="Georgia"/>
-          <w:b w:val="false"/>
-          <w:bCs w:val="false"/>
-          <w:i/>
-          <w:iCs/>
-        </w:rPr>
-        <w:t>Tutor for Intro to Java, Advanced Data Structures, and 3D UI</w:t>
-      </w:r>
-      <w:r>
-        <w:rPr>
-          <w:rFonts w:ascii="Georgia" w:hAnsi="Georgia"/>
-        </w:rPr>
-        <w:tab/>
-        <w:tab/>
-        <w:t xml:space="preserve">Mar. '15 – </w:t>
-      </w:r>
-      <w:r>
-        <w:rPr>
-          <w:rFonts w:eastAsia="Times New Roman" w:cs="Arial" w:ascii="Georgia" w:hAnsi="Georgia"/>
-          <w:color w:val="000000"/>
-          <w:sz w:val="22"/>
-          <w:szCs w:val="22"/>
-        </w:rPr>
-        <w:t>Present</w:t>
+        <w:t>Guided students through 3D user interaction using Unity engine and Oculus Rift.</w:t>
       </w:r>
     </w:p>
     <w:p>
@@ -1237,63 +1404,9 @@
         <w:rPr>
           <w:rFonts w:ascii="Georgia" w:hAnsi="Georgia"/>
         </w:rPr>
-        <w:t>Taught students intermediate Java concepts- e.g., polymorphism and recursion.</w:t>
-      </w:r>
-    </w:p>
-    <w:p>
-      <w:pPr>
-        <w:pStyle w:val="Normal"/>
-        <w:numPr>
-          <w:ilvl w:val="0"/>
-          <w:numId w:val="1"/>
-        </w:numPr>
-        <w:spacing w:lineRule="auto" w:line="240" w:before="0" w:after="0"/>
-        <w:contextualSpacing/>
-        <w:rPr/>
-      </w:pPr>
-      <w:r>
-        <w:rPr>
-          <w:rFonts w:ascii="Georgia" w:hAnsi="Georgia"/>
-        </w:rPr>
-        <w:t>Explained the mechanisms of data structures such as heaps and multiway tries.</w:t>
-      </w:r>
-    </w:p>
-    <w:p>
-      <w:pPr>
-        <w:pStyle w:val="Normal"/>
-        <w:numPr>
-          <w:ilvl w:val="0"/>
-          <w:numId w:val="1"/>
-        </w:numPr>
-        <w:spacing w:lineRule="auto" w:line="240" w:before="0" w:after="0"/>
-        <w:contextualSpacing/>
-        <w:rPr/>
-      </w:pPr>
-      <w:r>
-        <w:rPr>
-          <w:rFonts w:ascii="Georgia" w:hAnsi="Georgia"/>
-        </w:rPr>
-        <w:t>Guided students through 3D user interaction using Unity engine and Oculus Rift.</w:t>
-      </w:r>
-    </w:p>
-    <w:p>
-      <w:pPr>
-        <w:pStyle w:val="Normal"/>
-        <w:numPr>
-          <w:ilvl w:val="0"/>
-          <w:numId w:val="1"/>
-        </w:numPr>
-        <w:spacing w:lineRule="auto" w:line="240" w:before="0" w:after="0"/>
-        <w:contextualSpacing/>
-        <w:rPr/>
-      </w:pPr>
-      <w:r>
-        <w:rPr>
-          <w:rFonts w:ascii="Georgia" w:hAnsi="Georgia"/>
-        </w:rPr>
         <w:t xml:space="preserve">Developed a </w:t>
       </w:r>
-      <w:hyperlink r:id="rId2">
+      <w:hyperlink r:id="rId5">
         <w:r>
           <w:rPr>
             <w:rStyle w:val="InternetLink"/>
@@ -5419,6 +5532,159 @@
       <w:sz w:val="21"/>
     </w:rPr>
   </w:style>
+  <w:style w:type="character" w:styleId="ListLabel353">
+    <w:name w:val="ListLabel 353"/>
+    <w:qFormat/>
+    <w:rPr>
+      <w:rFonts w:cs="Symbol"/>
+      <w:sz w:val="22"/>
+    </w:rPr>
+  </w:style>
+  <w:style w:type="character" w:styleId="ListLabel354">
+    <w:name w:val="ListLabel 354"/>
+    <w:qFormat/>
+    <w:rPr>
+      <w:rFonts w:cs="Courier New"/>
+      <w:sz w:val="20"/>
+    </w:rPr>
+  </w:style>
+  <w:style w:type="character" w:styleId="ListLabel355">
+    <w:name w:val="ListLabel 355"/>
+    <w:qFormat/>
+    <w:rPr>
+      <w:rFonts w:cs="Wingdings"/>
+      <w:sz w:val="20"/>
+    </w:rPr>
+  </w:style>
+  <w:style w:type="character" w:styleId="ListLabel356">
+    <w:name w:val="ListLabel 356"/>
+    <w:qFormat/>
+    <w:rPr>
+      <w:rFonts w:cs="Wingdings"/>
+      <w:sz w:val="20"/>
+    </w:rPr>
+  </w:style>
+  <w:style w:type="character" w:styleId="ListLabel357">
+    <w:name w:val="ListLabel 357"/>
+    <w:qFormat/>
+    <w:rPr>
+      <w:rFonts w:cs="Wingdings"/>
+      <w:sz w:val="20"/>
+    </w:rPr>
+  </w:style>
+  <w:style w:type="character" w:styleId="ListLabel358">
+    <w:name w:val="ListLabel 358"/>
+    <w:qFormat/>
+    <w:rPr>
+      <w:rFonts w:cs="Wingdings"/>
+      <w:sz w:val="20"/>
+    </w:rPr>
+  </w:style>
+  <w:style w:type="character" w:styleId="ListLabel359">
+    <w:name w:val="ListLabel 359"/>
+    <w:qFormat/>
+    <w:rPr>
+      <w:rFonts w:cs="Wingdings"/>
+      <w:sz w:val="20"/>
+    </w:rPr>
+  </w:style>
+  <w:style w:type="character" w:styleId="ListLabel360">
+    <w:name w:val="ListLabel 360"/>
+    <w:qFormat/>
+    <w:rPr>
+      <w:rFonts w:cs="Wingdings"/>
+      <w:sz w:val="20"/>
+    </w:rPr>
+  </w:style>
+  <w:style w:type="character" w:styleId="ListLabel361">
+    <w:name w:val="ListLabel 361"/>
+    <w:qFormat/>
+    <w:rPr>
+      <w:rFonts w:cs="Wingdings"/>
+      <w:sz w:val="20"/>
+    </w:rPr>
+  </w:style>
+  <w:style w:type="character" w:styleId="ListLabel362">
+    <w:name w:val="ListLabel 362"/>
+    <w:qFormat/>
+    <w:rPr>
+      <w:rFonts w:cs="OpenSymbol"/>
+      <w:b w:val="false"/>
+      <w:sz w:val="21"/>
+    </w:rPr>
+  </w:style>
+  <w:style w:type="character" w:styleId="ListLabel363">
+    <w:name w:val="ListLabel 363"/>
+    <w:qFormat/>
+    <w:rPr>
+      <w:rFonts w:cs="OpenSymbol"/>
+      <w:b w:val="false"/>
+      <w:sz w:val="21"/>
+    </w:rPr>
+  </w:style>
+  <w:style w:type="character" w:styleId="ListLabel364">
+    <w:name w:val="ListLabel 364"/>
+    <w:qFormat/>
+    <w:rPr>
+      <w:rFonts w:cs="OpenSymbol"/>
+      <w:b w:val="false"/>
+      <w:sz w:val="21"/>
+    </w:rPr>
+  </w:style>
+  <w:style w:type="character" w:styleId="ListLabel365">
+    <w:name w:val="ListLabel 365"/>
+    <w:qFormat/>
+    <w:rPr>
+      <w:rFonts w:cs="OpenSymbol"/>
+      <w:b w:val="false"/>
+      <w:sz w:val="21"/>
+    </w:rPr>
+  </w:style>
+  <w:style w:type="character" w:styleId="ListLabel366">
+    <w:name w:val="ListLabel 366"/>
+    <w:qFormat/>
+    <w:rPr>
+      <w:rFonts w:cs="OpenSymbol"/>
+      <w:b w:val="false"/>
+      <w:sz w:val="21"/>
+    </w:rPr>
+  </w:style>
+  <w:style w:type="character" w:styleId="ListLabel367">
+    <w:name w:val="ListLabel 367"/>
+    <w:qFormat/>
+    <w:rPr>
+      <w:rFonts w:cs="OpenSymbol"/>
+      <w:b w:val="false"/>
+      <w:sz w:val="21"/>
+    </w:rPr>
+  </w:style>
+  <w:style w:type="character" w:styleId="ListLabel368">
+    <w:name w:val="ListLabel 368"/>
+    <w:qFormat/>
+    <w:rPr>
+      <w:rFonts w:cs="OpenSymbol"/>
+      <w:b w:val="false"/>
+      <w:sz w:val="21"/>
+    </w:rPr>
+  </w:style>
+  <w:style w:type="character" w:styleId="ListLabel369">
+    <w:name w:val="ListLabel 369"/>
+    <w:qFormat/>
+    <w:rPr>
+      <w:rFonts w:cs="OpenSymbol"/>
+      <w:b w:val="false"/>
+      <w:sz w:val="21"/>
+    </w:rPr>
+  </w:style>
+  <w:style w:type="character" w:styleId="ListLabel370">
+    <w:name w:val="ListLabel 370"/>
+    <w:qFormat/>
+    <w:rPr>
+      <w:rFonts w:cs="OpenSymbol"/>
+      <w:b w:val="false"/>
+      <w:sz w:val="21"/>
+    </w:rPr>
+  </w:style>
   <w:style w:type="paragraph" w:styleId="Heading">
     <w:name w:val="Heading"/>
     <w:basedOn w:val="Normal"/>

</xml_diff>